<commit_message>
Updated the AIprocessor code for OpenAI GPT
</commit_message>
<xml_diff>
--- a/L00187746_research_paper.docx
+++ b/L00187746_research_paper.docx
@@ -1218,9 +1218,104 @@
       </w:pPr>
       <w:r>
         <w:rPr>
-          <w:lang w:val="en-US"/>
-        </w:rPr>
-        <w:t xml:space="preserve">The modern digital speed requires DevOps workflows to have fast and efficient incident response mechanisms that stand as top priorities. The expansion of infrastructure and services requires organizations to possess the quick ability to identify issues and analyze and resolve them for continuous performance and high system uptime. Most incident response strategies used to depend on manual human actions yet this approach frequently leads to time lags along with human mistakes and inconsistent resolution outcomes. </w:t>
+          <w:strike/>
+          <w:lang w:val="en-US"/>
+        </w:rPr>
+        <w:t>The modern digital speed requires</w:t>
+      </w:r>
+      <w:r>
+        <w:rPr>
+          <w:lang w:val="en-US"/>
+        </w:rPr>
+        <w:t xml:space="preserve"> DevOps workflows to have fast and efficient incident response mechanisms that stand as top priorities. The expansion of infrastructure and services requires organizations to possess the quick ability to identify issues and analyze and resolve them for continuous performance and high system uptime. </w:t>
+      </w:r>
+      <w:r>
+        <w:rPr>
+          <w:strike/>
+          <w:lang w:val="en-US"/>
+        </w:rPr>
+        <w:t>Most</w:t>
+      </w:r>
+      <w:r>
+        <w:rPr>
+          <w:lang w:val="en-US"/>
+        </w:rPr>
+        <w:t xml:space="preserve"> </w:t>
+      </w:r>
+      <w:r>
+        <w:rPr>
+          <w:lang w:val="en-US"/>
+        </w:rPr>
+        <w:t xml:space="preserve">Early </w:t>
+      </w:r>
+      <w:r>
+        <w:rPr>
+          <w:lang w:val="en-US"/>
+        </w:rPr>
+        <w:t xml:space="preserve">incident response strategies </w:t>
+      </w:r>
+      <w:r>
+        <w:rPr>
+          <w:strike/>
+          <w:lang w:val="en-US"/>
+        </w:rPr>
+        <w:t xml:space="preserve">used to </w:t>
+      </w:r>
+      <w:proofErr w:type="gramStart"/>
+      <w:r>
+        <w:rPr>
+          <w:lang w:val="en-US"/>
+        </w:rPr>
+        <w:t>depend</w:t>
+      </w:r>
+      <w:r>
+        <w:rPr>
+          <w:lang w:val="en-US"/>
+        </w:rPr>
+        <w:t>ed</w:t>
+      </w:r>
+      <w:proofErr w:type="gramEnd"/>
+      <w:r>
+        <w:rPr>
+          <w:lang w:val="en-US"/>
+        </w:rPr>
+        <w:t xml:space="preserve"> on manual human actions </w:t>
+      </w:r>
+      <w:r>
+        <w:rPr>
+          <w:lang w:val="en-US"/>
+        </w:rPr>
+        <w:t>which</w:t>
+      </w:r>
+      <w:r>
+        <w:rPr>
+          <w:lang w:val="en-US"/>
+        </w:rPr>
+        <w:t xml:space="preserve"> frequently lead to </w:t>
+      </w:r>
+      <w:r>
+        <w:rPr>
+          <w:lang w:val="en-US"/>
+        </w:rPr>
+        <w:t xml:space="preserve">delays, </w:t>
+      </w:r>
+      <w:r>
+        <w:rPr>
+          <w:lang w:val="en-US"/>
+        </w:rPr>
+        <w:t xml:space="preserve">human </w:t>
+      </w:r>
+      <w:r>
+        <w:rPr>
+          <w:lang w:val="en-US"/>
+        </w:rPr>
+        <w:t>error</w:t>
+      </w:r>
+      <w:r>
+        <w:rPr>
+          <w:lang w:val="en-US"/>
+        </w:rPr>
+        <w:t xml:space="preserve"> and inconsistent resolution outcomes. </w:t>
       </w:r>
     </w:p>
     <w:p>
@@ -1234,13 +1329,25 @@
         <w:rPr>
           <w:lang w:val="en-US"/>
         </w:rPr>
-        <w:t xml:space="preserve">Improved technologies specifically related to language processing and automation now enable rapid incident response acceleration. This document explains how building a </w:t>
-      </w:r>
-      <w:r>
-        <w:rPr>
-          <w:lang w:val="en-US"/>
-        </w:rPr>
-        <w:t xml:space="preserve">structured response to any </w:t>
+        <w:t xml:space="preserve">Improved technologies specifically related to language processing and automation now enable rapid incident response acceleration. This </w:t>
+      </w:r>
+      <w:r>
+        <w:rPr>
+          <w:lang w:val="en-US"/>
+        </w:rPr>
+        <w:t>paper</w:t>
+      </w:r>
+      <w:r>
+        <w:rPr>
+          <w:lang w:val="en-US"/>
+        </w:rPr>
+        <w:t xml:space="preserve"> explains how building a </w:t>
+      </w:r>
+      <w:r>
+        <w:rPr>
+          <w:lang w:val="en-US"/>
+        </w:rPr>
+        <w:t xml:space="preserve">structured response to </w:t>
       </w:r>
       <w:r>
         <w:rPr>
@@ -1252,13 +1359,49 @@
         <w:rPr>
           <w:lang w:val="en-US"/>
         </w:rPr>
-        <w:t xml:space="preserve">s that occurs in production </w:t>
-      </w:r>
-      <w:r>
-        <w:rPr>
-          <w:lang w:val="en-US"/>
-        </w:rPr>
-        <w:t xml:space="preserve">system requires integrating </w:t>
+        <w:t xml:space="preserve">s that occur in production </w:t>
+      </w:r>
+      <w:r>
+        <w:rPr>
+          <w:lang w:val="en-US"/>
+        </w:rPr>
+        <w:t>system</w:t>
+      </w:r>
+      <w:r>
+        <w:rPr>
+          <w:lang w:val="en-US"/>
+        </w:rPr>
+        <w:t>s</w:t>
+      </w:r>
+      <w:r>
+        <w:rPr>
+          <w:lang w:val="en-US"/>
+        </w:rPr>
+        <w:t xml:space="preserve"> </w:t>
+      </w:r>
+      <w:r>
+        <w:rPr>
+          <w:lang w:val="en-US"/>
+        </w:rPr>
+        <w:t xml:space="preserve">can </w:t>
+      </w:r>
+      <w:r>
+        <w:rPr>
+          <w:lang w:val="en-US"/>
+        </w:rPr>
+        <w:t>integrat</w:t>
+      </w:r>
+      <w:r>
+        <w:rPr>
+          <w:lang w:val="en-US"/>
+        </w:rPr>
+        <w:t>e</w:t>
+      </w:r>
+      <w:r>
+        <w:rPr>
+          <w:lang w:val="en-US"/>
+        </w:rPr>
+        <w:t xml:space="preserve"> </w:t>
       </w:r>
       <w:r>
         <w:rPr>
@@ -1270,7 +1413,20 @@
         <w:rPr>
           <w:lang w:val="en-US"/>
         </w:rPr>
-        <w:t xml:space="preserve"> alongside other available technologies with DevOps infrastructure. The proposed system uses automation to detect errors while assessing </w:t>
+        <w:t xml:space="preserve"> alongside </w:t>
+      </w:r>
+      <w:r>
+        <w:rPr>
+          <w:strike/>
+          <w:lang w:val="en-US"/>
+        </w:rPr>
+        <w:t>other technologies</w:t>
+      </w:r>
+      <w:r>
+        <w:rPr>
+          <w:lang w:val="en-US"/>
+        </w:rPr>
+        <w:t xml:space="preserve"> with DevOps infrastructure. The proposed system uses automation to detect errors while assessing </w:t>
       </w:r>
       <w:r>
         <w:rPr>
@@ -1280,9 +1436,16 @@
       </w:r>
       <w:r>
         <w:rPr>
-          <w:lang w:val="en-US"/>
-        </w:rPr>
-        <w:t xml:space="preserve">resolution strategies therefore it decreases response time and enhances consistent reactions. </w:t>
+          <w:highlight w:val="yellow"/>
+          <w:lang w:val="en-US"/>
+        </w:rPr>
+        <w:t>resolution strategies</w:t>
+      </w:r>
+      <w:r>
+        <w:rPr>
+          <w:lang w:val="en-US"/>
+        </w:rPr>
+        <w:t xml:space="preserve"> therefore it decreases response time and enhances consistent reactions. </w:t>
       </w:r>
       <w:r>
         <w:rPr>
@@ -1306,7 +1469,31 @@
         <w:rPr>
           <w:lang w:val="en-US"/>
         </w:rPr>
-        <w:t xml:space="preserve"> serves as an example of integrated logging and monitoring tools which enable teams to search historical incidents </w:t>
+        <w:t xml:space="preserve"> </w:t>
+      </w:r>
+      <w:r>
+        <w:rPr>
+          <w:lang w:val="en-US"/>
+        </w:rPr>
+        <w:t>enable</w:t>
+      </w:r>
+      <w:r>
+        <w:rPr>
+          <w:lang w:val="en-US"/>
+        </w:rPr>
+        <w:t xml:space="preserve"> integrated logging and monitoring which </w:t>
+      </w:r>
+      <w:r>
+        <w:rPr>
+          <w:lang w:val="en-US"/>
+        </w:rPr>
+        <w:t>support</w:t>
+      </w:r>
+      <w:r>
+        <w:rPr>
+          <w:lang w:val="en-US"/>
+        </w:rPr>
+        <w:t xml:space="preserve"> teams to search historical incidents </w:t>
       </w:r>
       <w:r>
         <w:rPr>
@@ -1318,7 +1505,7 @@
         <w:rPr>
           <w:lang w:val="en-US"/>
         </w:rPr>
-        <w:t xml:space="preserve">webhooks integration </w:t>
+        <w:t xml:space="preserve">webhook integration </w:t>
       </w:r>
       <w:r>
         <w:rPr>
@@ -1332,6 +1519,12 @@
         </w:rPr>
         <w:t>.</w:t>
       </w:r>
+      <w:r>
+        <w:rPr>
+          <w:lang w:val="en-US"/>
+        </w:rPr>
+        <w:t xml:space="preserve"> &lt;&lt;observability&gt;&gt;</w:t>
+      </w:r>
     </w:p>
     <w:p>
       <w:pPr>
@@ -1356,13 +1549,25 @@
         <w:rPr>
           <w:lang w:val="en-US"/>
         </w:rPr>
-        <w:t xml:space="preserve"> in DevOps-driven incident response systems uses artificial intelligence to </w:t>
-      </w:r>
-      <w:r>
-        <w:rPr>
-          <w:lang w:val="en-US"/>
-        </w:rPr>
-        <w:t>provide insights and recommendations which boost the decision-making process.</w:t>
+        <w:t xml:space="preserve"> in DevOps-driven incident response systems uses artificial intelligence to provide insights and recommendations which </w:t>
+      </w:r>
+      <w:r>
+        <w:rPr>
+          <w:lang w:val="en-US"/>
+        </w:rPr>
+        <w:t>can inform</w:t>
+      </w:r>
+      <w:r>
+        <w:rPr>
+          <w:lang w:val="en-US"/>
+        </w:rPr>
+        <w:t xml:space="preserve"> the </w:t>
+      </w:r>
+      <w:r>
+        <w:rPr>
+          <w:lang w:val="en-US"/>
+        </w:rPr>
+        <w:t>decision-making process.</w:t>
       </w:r>
       <w:r>
         <w:rPr>
@@ -1489,7 +1694,19 @@
         <w:rPr>
           <w:lang w:val="en-US"/>
         </w:rPr>
-        <w:t>The article explores Open-Source DevOps GPT like Auto-GPT or Lang</w:t>
+        <w:t>The article explores Open-Source DevOps GPT</w:t>
+      </w:r>
+      <w:r>
+        <w:rPr>
+          <w:lang w:val="en-US"/>
+        </w:rPr>
+        <w:t xml:space="preserve">s, e.g. </w:t>
+      </w:r>
+      <w:r>
+        <w:rPr>
+          <w:lang w:val="en-US"/>
+        </w:rPr>
+        <w:t>Auto-GPT or Lang</w:t>
       </w:r>
       <w:r>
         <w:rPr>
@@ -1501,7 +1718,46 @@
         <w:rPr>
           <w:lang w:val="en-US"/>
         </w:rPr>
-        <w:t>Chain integration with DevOps frameworks for developing incident management systems based on artificial intelligence capabilities. The article illustrates that manual traditional practices</w:t>
+        <w:t>Chain</w:t>
+      </w:r>
+      <w:r>
+        <w:rPr>
+          <w:lang w:val="en-US"/>
+        </w:rPr>
+        <w:t xml:space="preserve">, </w:t>
+      </w:r>
+      <w:r>
+        <w:rPr>
+          <w:lang w:val="en-US"/>
+        </w:rPr>
+        <w:t xml:space="preserve">integration with DevOps frameworks for developing incident management systems based on artificial intelligence capabilities. </w:t>
+      </w:r>
+      <w:r>
+        <w:rPr>
+          <w:strike/>
+          <w:lang w:val="en-US"/>
+        </w:rPr>
+        <w:t>Th</w:t>
+      </w:r>
+      <w:r>
+        <w:rPr>
+          <w:strike/>
+          <w:lang w:val="en-US"/>
+        </w:rPr>
+        <w:t>is paper</w:t>
+      </w:r>
+      <w:r>
+        <w:rPr>
+          <w:strike/>
+          <w:lang w:val="en-US"/>
+        </w:rPr>
+        <w:t xml:space="preserve"> illustrates that manual traditional practices have major drawbacks due to AI automation which enables faster performance of error detection and analysis and produces results with reduced human intervention while maintaining consistent outputs. </w:t>
+      </w:r>
+      <w:r>
+        <w:rPr>
+          <w:lang w:val="en-US"/>
+        </w:rPr>
+        <w:t>Data monitoring from Datadog</w:t>
       </w:r>
       <w:r>
         <w:rPr>
@@ -1513,7 +1769,104 @@
         <w:rPr>
           <w:lang w:val="en-US"/>
         </w:rPr>
-        <w:t>have major drawbacks due to AI automation which enables faster performance of error detection and analysis and produces results with reduced human intervention while maintaining consistent outputs. Data monitoring from Datadog</w:t>
+        <w:t xml:space="preserve">together with Open-Source DevOps GPT’s data analysis and its generation of </w:t>
+      </w:r>
+      <w:r>
+        <w:rPr>
+          <w:highlight w:val="green"/>
+          <w:lang w:val="en-US"/>
+        </w:rPr>
+        <w:t>optimal troubleshooting plans</w:t>
+      </w:r>
+      <w:r>
+        <w:rPr>
+          <w:lang w:val="en-US"/>
+        </w:rPr>
+        <w:t xml:space="preserve"> allows organizations to obtain quick and reliable incident resolution. AI-powered automation presents advantages for stability maintenance and downtime minimization and enables self-</w:t>
+      </w:r>
+      <w:r>
+        <w:rPr>
+          <w:lang w:val="en-US"/>
+        </w:rPr>
+        <w:lastRenderedPageBreak/>
+        <w:t xml:space="preserve">managing incident response workflows which leads to improved operational efficiency and high system availability according to </w:t>
+      </w:r>
+      <w:r>
+        <w:rPr>
+          <w:highlight w:val="yellow"/>
+          <w:lang w:val="en-US"/>
+        </w:rPr>
+        <w:t>the article</w:t>
+      </w:r>
+      <w:r>
+        <w:rPr>
+          <w:lang w:val="en-US"/>
+        </w:rPr>
+        <w:t>.</w:t>
+      </w:r>
+    </w:p>
+    <w:p>
+      <w:pPr>
+        <w:pStyle w:val="Heading1"/>
+      </w:pPr>
+      <w:r>
+        <w:t>Problem Definition</w:t>
+      </w:r>
+    </w:p>
+    <w:p>
+      <w:pPr>
+        <w:pStyle w:val="Heading2"/>
+      </w:pPr>
+      <w:r>
+        <w:t xml:space="preserve">Research hypothesis </w:t>
+      </w:r>
+    </w:p>
+    <w:p>
+      <w:pPr>
+        <w:pStyle w:val="BodyText"/>
+      </w:pPr>
+      <w:r>
+        <w:rPr>
+          <w:lang w:val="en-US"/>
+        </w:rPr>
+        <w:t xml:space="preserve">DevOps incident response automation becomes more efficient through </w:t>
+      </w:r>
+      <w:r>
+        <w:rPr>
+          <w:lang w:val="en-US"/>
+        </w:rPr>
+        <w:t xml:space="preserve">Open-Source DevOps GPT </w:t>
+      </w:r>
+      <w:r>
+        <w:rPr>
+          <w:lang w:val="en-US"/>
+        </w:rPr>
+        <w:t>when</w:t>
+      </w:r>
+      <w:r>
+        <w:rPr>
+          <w:lang w:val="en-US"/>
+        </w:rPr>
+        <w:t xml:space="preserve"> integrated with its open-source capabilities allowing AI-driven error analysis as well as incident retrieval and step-by-step solution generation. </w:t>
+      </w:r>
+      <w:r>
+        <w:rPr>
+          <w:highlight w:val="yellow"/>
+          <w:lang w:val="en-US"/>
+        </w:rPr>
+        <w:t>An AI-powered system that includes MongoDB for JSON files-based searches together with Datadog real-time monitoring can help systems automatically identify failures and conduct analysis before resolving problems with minimal human assistance</w:t>
+      </w:r>
+      <w:r>
+        <w:rPr>
+          <w:lang w:val="en-US"/>
+        </w:rPr>
+        <w:t xml:space="preserve">. The implementation of this AI automation system is expected to boost system reliability by </w:t>
+      </w:r>
+      <w:r>
+        <w:rPr>
+          <w:lang w:val="en-US"/>
+        </w:rPr>
+        <w:t>introducing reliability</w:t>
       </w:r>
       <w:r>
         <w:rPr>
@@ -1525,14 +1878,83 @@
         <w:rPr>
           <w:lang w:val="en-US"/>
         </w:rPr>
-        <w:t xml:space="preserve">together with Open-Source DevOps GPT’s data analysis and its generation of optimal troubleshooting plans allows organizations to obtain quick and reliable incident resolution. AI-powered automation presents advantages for stability maintenance and downtime </w:t>
-      </w:r>
-      <w:r>
-        <w:rPr>
-          <w:lang w:val="en-US"/>
-        </w:rPr>
-        <w:lastRenderedPageBreak/>
-        <w:t>minimization and enables self-managing incident response workflows which leads to improved operational efficiency and high system availability according to the article.</w:t>
+        <w:t xml:space="preserve">and </w:t>
+      </w:r>
+      <w:r>
+        <w:rPr>
+          <w:highlight w:val="green"/>
+          <w:lang w:val="en-US"/>
+        </w:rPr>
+        <w:t>downtime reduction</w:t>
+      </w:r>
+      <w:r>
+        <w:rPr>
+          <w:lang w:val="en-US"/>
+        </w:rPr>
+        <w:t xml:space="preserve"> which together will generate improved DevOps performance</w:t>
+      </w:r>
+      <w:r>
+        <w:t>.</w:t>
+      </w:r>
+    </w:p>
+    <w:p>
+      <w:pPr>
+        <w:pStyle w:val="Heading2"/>
+      </w:pPr>
+      <w:r>
+        <w:t>Research Objective</w:t>
+      </w:r>
+    </w:p>
+    <w:p>
+      <w:pPr>
+        <w:pStyle w:val="BodyText"/>
+        <w:rPr>
+          <w:lang w:val="en-US"/>
+        </w:rPr>
+      </w:pPr>
+      <w:r>
+        <w:rPr>
+          <w:smallCaps/>
+        </w:rPr>
+        <w:t xml:space="preserve">     </w:t>
+      </w:r>
+      <w:r>
+        <w:rPr>
+          <w:highlight w:val="yellow"/>
+          <w:lang w:val="en-US"/>
+        </w:rPr>
+        <w:t>To develop and establish an incident response automation system based on DevOps GPT and MongoDB and Datadog technologies using Automation by Artificial Intelligence.</w:t>
+      </w:r>
+      <w:r>
+        <w:rPr>
+          <w:lang w:val="en-US"/>
+        </w:rPr>
+        <w:t xml:space="preserve"> </w:t>
+      </w:r>
+      <w:r>
+        <w:rPr>
+          <w:lang w:val="en-US"/>
+        </w:rPr>
+        <w:t>An investigation was carried out on</w:t>
+      </w:r>
+      <w:r>
+        <w:rPr>
+          <w:lang w:val="en-US"/>
+        </w:rPr>
+        <w:t xml:space="preserve"> how the integrated platform help analyze errors more effectively and retrieves incidents automatically which produces step-wise solutions. </w:t>
+      </w:r>
+      <w:r>
+        <w:rPr>
+          <w:strike/>
+          <w:lang w:val="en-US"/>
+        </w:rPr>
+        <w:t>This research examines how AI-driven methodology affects system reliability as well as downtime reduction and DevOps performance to enhance operational efficiency in incident resolution</w:t>
+      </w:r>
+      <w:r>
+        <w:rPr>
+          <w:lang w:val="en-US"/>
+        </w:rPr>
+        <w:t>.</w:t>
       </w:r>
     </w:p>
     <w:p>
@@ -1540,7 +1962,90 @@
         <w:pStyle w:val="Heading1"/>
       </w:pPr>
       <w:r>
-        <w:t>Problem Definition</w:t>
+        <w:t>Understanding</w:t>
+      </w:r>
+      <w:r>
+        <w:t xml:space="preserve"> DevOps Incident </w:t>
+      </w:r>
+      <w:r>
+        <w:t>Response</w:t>
+      </w:r>
+      <w:r>
+        <w:t xml:space="preserve"> with Automation</w:t>
+      </w:r>
+    </w:p>
+    <w:p>
+      <w:pPr>
+        <w:pStyle w:val="BodyText"/>
+        <w:rPr>
+          <w:lang w:val="en-US"/>
+        </w:rPr>
+      </w:pPr>
+      <w:r>
+        <w:rPr>
+          <w:strike/>
+          <w:lang w:val="en-US"/>
+        </w:rPr>
+        <w:t>DevOps incident response requires automated enhancements because it leads to better system reliability as well as shorter downtime while enabling smooth production operations.</w:t>
+      </w:r>
+      <w:r>
+        <w:rPr>
+          <w:lang w:val="en-US"/>
+        </w:rPr>
+        <w:t xml:space="preserve"> DevOps teams can reduce the number of issues from becoming worse</w:t>
+      </w:r>
+      <w:r>
+        <w:rPr>
+          <w:lang w:val="en-US"/>
+        </w:rPr>
+        <w:t xml:space="preserve"> &lt;&lt;technical debt&gt;&gt;</w:t>
+      </w:r>
+      <w:r>
+        <w:rPr>
+          <w:lang w:val="en-US"/>
+        </w:rPr>
+        <w:t xml:space="preserve"> </w:t>
+      </w:r>
+      <w:r>
+        <w:rPr>
+          <w:strike/>
+          <w:lang w:val="en-US"/>
+        </w:rPr>
+        <w:t>through automated monitoring systems and machine learning anomaly detection methods along with automated infrastructure</w:t>
+      </w:r>
+      <w:r>
+        <w:rPr>
+          <w:lang w:val="en-US"/>
+        </w:rPr>
+        <w:t xml:space="preserve">. </w:t>
+      </w:r>
+      <w:r>
+        <w:rPr>
+          <w:strike/>
+          <w:lang w:val="en-US"/>
+        </w:rPr>
+        <w:t xml:space="preserve">The DevOps pipeline becomes more resilient when automated incident response integrates into its </w:t>
+      </w:r>
+      <w:r>
+        <w:rPr>
+          <w:strike/>
+          <w:highlight w:val="yellow"/>
+          <w:lang w:val="en-US"/>
+        </w:rPr>
+        <w:t>framework</w:t>
+      </w:r>
+      <w:r>
+        <w:rPr>
+          <w:strike/>
+          <w:lang w:val="en-US"/>
+        </w:rPr>
+        <w:t xml:space="preserve"> which enables continuous deployment capabilities.</w:t>
+      </w:r>
+      <w:r>
+        <w:rPr>
+          <w:lang w:val="en-US"/>
+        </w:rPr>
+        <w:t xml:space="preserve"> Infrastructure as Code (IaC) and auto-remediation scripts operate through automated workflows to resolve incidents independently so response times decrease together with manual errors reduction.</w:t>
       </w:r>
     </w:p>
     <w:p>
@@ -1548,66 +2053,56 @@
         <w:pStyle w:val="Heading2"/>
       </w:pPr>
       <w:r>
-        <w:t xml:space="preserve">Research hypothesis </w:t>
+        <w:t>The role of incident response in DevOps</w:t>
       </w:r>
     </w:p>
     <w:p>
       <w:pPr>
         <w:pStyle w:val="BodyText"/>
-      </w:pPr>
-      <w:r>
-        <w:rPr>
-          <w:lang w:val="en-US"/>
-        </w:rPr>
-        <w:t xml:space="preserve">DevOps incident response automation becomes more efficient through </w:t>
-      </w:r>
-      <w:r>
-        <w:rPr>
-          <w:lang w:val="en-US"/>
-        </w:rPr>
-        <w:t xml:space="preserve">Open-Source DevOps GPT </w:t>
-      </w:r>
-      <w:r>
-        <w:rPr>
-          <w:lang w:val="en-US"/>
-        </w:rPr>
-        <w:t>when</w:t>
-      </w:r>
-      <w:r>
-        <w:rPr>
-          <w:lang w:val="en-US"/>
-        </w:rPr>
-        <w:t xml:space="preserve"> integrated with its open-source capabilities allowing AI-driven error analysis as well as incident retrieval and step-by-step solution generation. An AI-powered system that includes </w:t>
-      </w:r>
-      <w:r>
-        <w:rPr>
-          <w:lang w:val="en-US"/>
-        </w:rPr>
-        <w:t xml:space="preserve">MongoDB </w:t>
-      </w:r>
-      <w:r>
-        <w:rPr>
-          <w:lang w:val="en-US"/>
-        </w:rPr>
-        <w:t xml:space="preserve">for </w:t>
-      </w:r>
-      <w:r>
-        <w:rPr>
-          <w:lang w:val="en-US"/>
-        </w:rPr>
-        <w:t xml:space="preserve">JSON files-based </w:t>
-      </w:r>
-      <w:r>
-        <w:rPr>
-          <w:lang w:val="en-US"/>
-        </w:rPr>
-        <w:t xml:space="preserve">searches together with Datadog real-time monitoring can help systems automatically identify failures and conduct analysis before resolving problems with minimal human assistance. The implementation of this AI automation system is expected to boost system reliability by </w:t>
-      </w:r>
-      <w:r>
-        <w:rPr>
-          <w:lang w:val="en-US"/>
-        </w:rPr>
-        <w:t>introducing reliability</w:t>
+        <w:rPr>
+          <w:lang w:val="en-US"/>
+        </w:rPr>
+      </w:pPr>
+      <w:r>
+        <w:rPr>
+          <w:lang w:val="en-US"/>
+        </w:rPr>
+        <w:t>The response to incidents within DevOps operations ensures both system dependability and reduced outages and creates uninterrupted end-user performance. A standard DevOps environment that uses continuous integration and deployment (CI/CD) methods faces unexpected disruptions when system failures happen along</w:t>
+      </w:r>
+      <w:r>
+        <w:rPr>
+          <w:lang w:val="en-US"/>
+        </w:rPr>
+        <w:t xml:space="preserve"> with</w:t>
+      </w:r>
+      <w:r>
+        <w:rPr>
+          <w:lang w:val="en-US"/>
+        </w:rPr>
+        <w:t xml:space="preserve"> security breaches while performance bottlenecks also cause problems. </w:t>
+      </w:r>
+    </w:p>
+    <w:p>
+      <w:pPr>
+        <w:pStyle w:val="BodyText"/>
+      </w:pPr>
+      <w:r>
+        <w:rPr>
+          <w:lang w:val="en-US"/>
+        </w:rPr>
+        <w:t xml:space="preserve">A successful incident response </w:t>
+      </w:r>
+      <w:r>
+        <w:rPr>
+          <w:lang w:val="en-US"/>
+        </w:rPr>
+        <w:t xml:space="preserve">&lt;&lt;plan&gt;&gt; </w:t>
+      </w:r>
+      <w:r>
+        <w:rPr>
+          <w:lang w:val="en-US"/>
+        </w:rPr>
+        <w:t>requires</w:t>
       </w:r>
       <w:r>
         <w:rPr>
@@ -1615,11 +2110,117 @@
         </w:rPr>
         <w:t xml:space="preserve"> </w:t>
       </w:r>
-      <w:r>
-        <w:rPr>
-          <w:lang w:val="en-US"/>
-        </w:rPr>
-        <w:t>and downtime reduction which together will generate improved DevOps performance</w:t>
+      <w:commentRangeStart w:id="0"/>
+      <w:commentRangeStart w:id="1"/>
+      <w:commentRangeStart w:id="2"/>
+      <w:commentRangeStart w:id="3"/>
+      <w:r>
+        <w:rPr>
+          <w:lang w:val="en-US"/>
+        </w:rPr>
+        <w:t>teams</w:t>
+      </w:r>
+      <w:commentRangeEnd w:id="0"/>
+      <w:r>
+        <w:rPr>
+          <w:rStyle w:val="CommentReference"/>
+          <w:spacing w:val="0"/>
+          <w:lang w:val="en-US" w:eastAsia="en-US"/>
+        </w:rPr>
+        <w:commentReference w:id="0"/>
+      </w:r>
+      <w:commentRangeEnd w:id="1"/>
+      <w:r>
+        <w:rPr>
+          <w:rStyle w:val="CommentReference"/>
+          <w:spacing w:val="0"/>
+          <w:lang w:val="en-US" w:eastAsia="en-US"/>
+        </w:rPr>
+        <w:commentReference w:id="1"/>
+      </w:r>
+      <w:commentRangeEnd w:id="2"/>
+      <w:r>
+        <w:rPr>
+          <w:rStyle w:val="CommentReference"/>
+          <w:spacing w:val="0"/>
+          <w:lang w:val="en-US" w:eastAsia="en-US"/>
+        </w:rPr>
+        <w:commentReference w:id="2"/>
+      </w:r>
+      <w:commentRangeEnd w:id="3"/>
+      <w:r>
+        <w:rPr>
+          <w:rStyle w:val="CommentReference"/>
+          <w:spacing w:val="0"/>
+          <w:lang w:val="en-US" w:eastAsia="en-US"/>
+        </w:rPr>
+        <w:commentReference w:id="3"/>
+      </w:r>
+      <w:r>
+        <w:rPr>
+          <w:lang w:val="en-US"/>
+        </w:rPr>
+        <w:t xml:space="preserve"> </w:t>
+      </w:r>
+      <w:r>
+        <w:rPr>
+          <w:lang w:val="en-US"/>
+        </w:rPr>
+        <w:t xml:space="preserve">to </w:t>
+      </w:r>
+      <w:r>
+        <w:rPr>
+          <w:lang w:val="en-US"/>
+        </w:rPr>
+        <w:t xml:space="preserve">be alert and act </w:t>
+      </w:r>
+      <w:r>
+        <w:rPr>
+          <w:lang w:val="en-US"/>
+        </w:rPr>
+        <w:t xml:space="preserve">promptly </w:t>
+      </w:r>
+      <w:r>
+        <w:rPr>
+          <w:lang w:val="en-US"/>
+        </w:rPr>
+        <w:t xml:space="preserve">in </w:t>
+      </w:r>
+      <w:r>
+        <w:rPr>
+          <w:lang w:val="en-US"/>
+        </w:rPr>
+        <w:t>find</w:t>
+      </w:r>
+      <w:r>
+        <w:rPr>
+          <w:lang w:val="en-US"/>
+        </w:rPr>
+        <w:t>ing</w:t>
+      </w:r>
+      <w:r>
+        <w:rPr>
+          <w:lang w:val="en-US"/>
+        </w:rPr>
+        <w:t xml:space="preserve"> issues followed by assessment</w:t>
+      </w:r>
+      <w:r>
+        <w:rPr>
+          <w:lang w:val="en-US"/>
+        </w:rPr>
+        <w:t xml:space="preserve">, </w:t>
+      </w:r>
+      <w:r>
+        <w:rPr>
+          <w:lang w:val="en-US"/>
+        </w:rPr>
+        <w:t xml:space="preserve">containment and issue resolution activities to bring system functionality back online immediately. DevOps workflows achieve better incident response by employing automated system observation functions and self-healing systems that minimize the time needed for resolution (MTTR). The system resilience gets enhanced while the culture of continuous improvement develops through analysis </w:t>
+      </w:r>
+      <w:r>
+        <w:rPr>
+          <w:lang w:val="en-US"/>
+        </w:rPr>
+        <w:t>of incident data for both prevention of future events as well as system performance optimization</w:t>
       </w:r>
       <w:r>
         <w:t>.</w:t>
@@ -1630,7 +2231,16 @@
         <w:pStyle w:val="Heading2"/>
       </w:pPr>
       <w:r>
-        <w:t>Research Objective</w:t>
+        <w:t>C</w:t>
+      </w:r>
+      <w:r>
+        <w:t xml:space="preserve">hallenges </w:t>
+      </w:r>
+      <w:r>
+        <w:t>faced during</w:t>
+      </w:r>
+      <w:r>
+        <w:t xml:space="preserve"> manual incident handling</w:t>
       </w:r>
     </w:p>
     <w:p>
@@ -1642,233 +2252,36 @@
       </w:pPr>
       <w:r>
         <w:rPr>
-          <w:smallCaps/>
-        </w:rPr>
-        <w:t xml:space="preserve">     </w:t>
-      </w:r>
-      <w:r>
-        <w:rPr>
-          <w:lang w:val="en-US"/>
-        </w:rPr>
-        <w:t>T</w:t>
-      </w:r>
-      <w:r>
-        <w:rPr>
-          <w:lang w:val="en-US"/>
-        </w:rPr>
-        <w:t xml:space="preserve">o develop and </w:t>
-      </w:r>
-      <w:r>
-        <w:rPr>
-          <w:lang w:val="en-US"/>
-        </w:rPr>
-        <w:t>establish an incident response automation system based on DevOps GPT and MongoDB and Datadog technologies using A</w:t>
-      </w:r>
-      <w:r>
-        <w:rPr>
-          <w:lang w:val="en-US"/>
-        </w:rPr>
-        <w:t>utomation by Artificial Intelligence</w:t>
-      </w:r>
-      <w:r>
-        <w:rPr>
-          <w:lang w:val="en-US"/>
-        </w:rPr>
-        <w:t>. Researchers will study how the integrated platform helps analyze errors more effectively and retrieves incidents automatically which produces step-wise solutions without extensive human participation. This research examines how AI-driven methodology affects system reliability as well as downtime reduction and DevOps performance to enhance operational efficiency in incident resolution.</w:t>
-      </w:r>
-    </w:p>
-    <w:p>
-      <w:pPr>
-        <w:pStyle w:val="Heading1"/>
-      </w:pPr>
-      <w:r>
-        <w:t>Understanding</w:t>
-      </w:r>
-      <w:r>
-        <w:t xml:space="preserve"> DevOps Incident </w:t>
-      </w:r>
-      <w:r>
-        <w:t>Response</w:t>
-      </w:r>
-      <w:r>
-        <w:t xml:space="preserve"> with Automation</w:t>
-      </w:r>
-    </w:p>
-    <w:p>
-      <w:pPr>
-        <w:pStyle w:val="BodyText"/>
-        <w:rPr>
-          <w:lang w:val="en-US"/>
-        </w:rPr>
-      </w:pPr>
-      <w:r>
-        <w:rPr>
-          <w:lang w:val="en-US"/>
-        </w:rPr>
-        <w:t>DevOps incident response requires automated enhancements because it leads to better system reliability as well as shorter downtime while enabling smooth production operations. DevOps teams can reduce the number of issues from becoming worse through automated monitoring systems and machine learning anomaly detection methods along with automated infrastructure. The DevOps pipeline becomes more resilient when automated incident response integrates into its framework which enables continuous deployment capabilities. Infrastructure as Code (IaC) and auto-remediation scripts operate through automated workflows to resolve incidents independently so response times decrease together with manual errors reduction.</w:t>
-      </w:r>
-    </w:p>
-    <w:p>
-      <w:pPr>
-        <w:pStyle w:val="Heading2"/>
-      </w:pPr>
-      <w:r>
-        <w:t>The role of incident response in DevOps</w:t>
-      </w:r>
-    </w:p>
-    <w:p>
-      <w:pPr>
-        <w:pStyle w:val="BodyText"/>
-        <w:rPr>
-          <w:lang w:val="en-US"/>
-        </w:rPr>
-      </w:pPr>
-      <w:r>
-        <w:rPr>
-          <w:lang w:val="en-US"/>
-        </w:rPr>
-        <w:t>The response to incidents within DevOps operations ensures both system dependability and reduced outages and creates uninterrupted end-user performance. A standard DevOps environment that uses continuous integration and deployment (CI/CD) methods faces unexpected disruptions when system failures happen along</w:t>
-      </w:r>
-      <w:r>
-        <w:rPr>
-          <w:lang w:val="en-US"/>
-        </w:rPr>
-        <w:t xml:space="preserve"> with</w:t>
-      </w:r>
-      <w:r>
-        <w:rPr>
-          <w:lang w:val="en-US"/>
-        </w:rPr>
-        <w:t xml:space="preserve"> security breaches while performance bottlenecks also cause problems. </w:t>
-      </w:r>
-    </w:p>
-    <w:p>
-      <w:pPr>
-        <w:pStyle w:val="BodyText"/>
-      </w:pPr>
-      <w:r>
-        <w:rPr>
-          <w:lang w:val="en-US"/>
-        </w:rPr>
-        <w:t>A successful incident response requires</w:t>
-      </w:r>
-      <w:r>
-        <w:rPr>
-          <w:lang w:val="en-US"/>
-        </w:rPr>
-        <w:t xml:space="preserve"> </w:t>
-      </w:r>
-      <w:r>
-        <w:rPr>
-          <w:lang w:val="en-US"/>
-        </w:rPr>
-        <w:t xml:space="preserve">teams </w:t>
-      </w:r>
-      <w:r>
-        <w:rPr>
-          <w:lang w:val="en-US"/>
-        </w:rPr>
-        <w:t xml:space="preserve">to </w:t>
-      </w:r>
-      <w:r>
-        <w:rPr>
-          <w:lang w:val="en-US"/>
-        </w:rPr>
-        <w:t xml:space="preserve">be alert and act </w:t>
-      </w:r>
-      <w:r>
-        <w:rPr>
-          <w:lang w:val="en-US"/>
-        </w:rPr>
-        <w:t xml:space="preserve">promptly </w:t>
-      </w:r>
-      <w:r>
-        <w:rPr>
-          <w:lang w:val="en-US"/>
-        </w:rPr>
-        <w:t xml:space="preserve">in </w:t>
-      </w:r>
-      <w:r>
-        <w:rPr>
-          <w:lang w:val="en-US"/>
-        </w:rPr>
-        <w:t>find</w:t>
-      </w:r>
-      <w:r>
-        <w:rPr>
-          <w:lang w:val="en-US"/>
-        </w:rPr>
-        <w:t>ing</w:t>
-      </w:r>
-      <w:r>
-        <w:rPr>
-          <w:lang w:val="en-US"/>
-        </w:rPr>
-        <w:t xml:space="preserve"> issues followed by assessment</w:t>
-      </w:r>
-      <w:r>
-        <w:rPr>
-          <w:lang w:val="en-US"/>
-        </w:rPr>
-        <w:t xml:space="preserve">, </w:t>
-      </w:r>
-      <w:r>
-        <w:rPr>
-          <w:lang w:val="en-US"/>
-        </w:rPr>
-        <w:t xml:space="preserve">containment and issue resolution activities to bring system functionality back online immediately. DevOps workflows achieve better incident response by employing automated system observation functions and self-healing systems that minimize the time needed for resolution (MTTR). The system resilience gets enhanced while the culture of continuous </w:t>
-      </w:r>
-      <w:r>
-        <w:rPr>
-          <w:lang w:val="en-US"/>
-        </w:rPr>
-        <w:t>improvement develops through analysis of incident data for both prevention of future events as well as system performance optimization</w:t>
-      </w:r>
-      <w:r>
-        <w:t>.</w:t>
-      </w:r>
-    </w:p>
-    <w:p>
-      <w:pPr>
-        <w:pStyle w:val="Heading2"/>
-      </w:pPr>
-      <w:r>
-        <w:t>C</w:t>
-      </w:r>
-      <w:r>
-        <w:t xml:space="preserve">hallenges </w:t>
-      </w:r>
-      <w:r>
-        <w:t>faced during</w:t>
-      </w:r>
-      <w:r>
-        <w:t xml:space="preserve"> manual incident handling</w:t>
-      </w:r>
-    </w:p>
-    <w:p>
-      <w:pPr>
-        <w:pStyle w:val="BodyText"/>
-        <w:rPr>
-          <w:lang w:val="en-US"/>
-        </w:rPr>
-      </w:pPr>
-      <w:r>
-        <w:rPr>
-          <w:lang w:val="en-US"/>
-        </w:rPr>
-        <w:t>System reliability together with business continuity faces multiple challenges during manual incident handling operations. The main disadvantage of manual incident handling emerges from the long duration require</w:t>
-      </w:r>
-      <w:r>
-        <w:rPr>
+          <w:lang w:val="en-US"/>
+        </w:rPr>
+        <w:t xml:space="preserve">System reliability together with business continuity faces multiple challenges. </w:t>
+      </w:r>
+      <w:r>
+        <w:rPr>
+          <w:strike/>
+          <w:lang w:val="en-US"/>
+        </w:rPr>
+        <w:t>The main disadvantage of manual incident handling emerges from the long duration require</w:t>
+      </w:r>
+      <w:r>
+        <w:rPr>
+          <w:strike/>
           <w:lang w:val="en-US"/>
         </w:rPr>
         <w:t>ment</w:t>
       </w:r>
       <w:r>
         <w:rPr>
-          <w:lang w:val="en-US"/>
-        </w:rPr>
-        <w:t xml:space="preserve"> to complete tasks. Systems administrators must probe through multiple logs and reports as well as metrics to find the </w:t>
+          <w:strike/>
+          <w:lang w:val="en-US"/>
+        </w:rPr>
+        <w:t xml:space="preserve"> to complete tasks. </w:t>
+      </w:r>
+      <w:r>
+        <w:rPr>
+          <w:lang w:val="en-US"/>
+        </w:rPr>
+        <w:t xml:space="preserve">Systems administrators must probe through multiple logs and reports as well as metrics to find the </w:t>
       </w:r>
       <w:r>
         <w:rPr>
@@ -1952,7 +2365,19 @@
         <w:rPr>
           <w:lang w:val="en-US"/>
         </w:rPr>
-        <w:t>occur. The use of manual procedures leads to variable results in addition to poor documentation methods and poor resource distribution which makes it challenging to gain insights from past events and improve future emergency pro</w:t>
+        <w:t xml:space="preserve">occur. The use of manual procedures </w:t>
+      </w:r>
+      <w:r>
+        <w:rPr>
+          <w:lang w:val="en-US"/>
+        </w:rPr>
+        <w:t xml:space="preserve">can </w:t>
+      </w:r>
+      <w:r>
+        <w:rPr>
+          <w:lang w:val="en-US"/>
+        </w:rPr>
+        <w:t>lead to variable results in addition to poor documentation methods and poor resource distribution which makes it challenging to gain insights from past events and improve future emergency pro</w:t>
       </w:r>
       <w:r>
         <w:rPr>
@@ -1988,9 +2413,42 @@
       </w:pPr>
       <w:r>
         <w:rPr>
-          <w:lang w:val="en-US"/>
-        </w:rPr>
-        <w:t>Fast system recovery situations in DevOps solutions mostly rely on automated technologies that drive incident recovery procedures. Automated incident resolution methods and root cause analysis perform faster due to these automated processes. The detection of production anomalies runs automated error correction programs once it identifies unexpected patterns. Automatic responses from such systems protect business operational continuity as well as maintaining active business operations. The AI-driven automation tool Open-Source DevOps GPT enables businesses to tackle system problems which improves operational reliability and efficiency in IT. The reduction of system recovery times through automation allows DevOps teams to dedicate their efforts towards innovation since automated processes decrease their workloads.</w:t>
+          <w:strike/>
+          <w:lang w:val="en-US"/>
+        </w:rPr>
+        <w:t>Fast system recovery situations in DevOps solutions mostly rely on automated technologies that drive incident recovery procedures. Automated incident resolution methods and root cause analysis perform faster due to these automated processes.</w:t>
+      </w:r>
+      <w:r>
+        <w:rPr>
+          <w:lang w:val="en-US"/>
+        </w:rPr>
+        <w:t xml:space="preserve"> The detection of production anomalies runs automated error correction programs once it identifies </w:t>
+      </w:r>
+      <w:r>
+        <w:rPr>
+          <w:highlight w:val="green"/>
+          <w:lang w:val="en-US"/>
+        </w:rPr>
+        <w:t>unexpected patterns</w:t>
+      </w:r>
+      <w:r>
+        <w:rPr>
+          <w:lang w:val="en-US"/>
+        </w:rPr>
+        <w:t xml:space="preserve">. </w:t>
+      </w:r>
+      <w:r>
+        <w:rPr>
+          <w:strike/>
+          <w:lang w:val="en-US"/>
+        </w:rPr>
+        <w:t xml:space="preserve">Automatic responses from such systems protect business operational continuity as well as maintaining active business operations. The AI-driven automation tool Open-Source DevOps GPT enables businesses to tackle system problems which improves operational reliability and efficiency in IT. </w:t>
+      </w:r>
+      <w:r>
+        <w:rPr>
+          <w:lang w:val="en-US"/>
+        </w:rPr>
+        <w:t>The reduction of system recovery times through automation allows DevOps teams to dedicate their efforts towards innovation since automated processes decrease their workloads.</w:t>
       </w:r>
     </w:p>
     <w:p>
@@ -2000,6 +2458,8 @@
           <w:lang w:val="en-US"/>
         </w:rPr>
       </w:pPr>
+      <w:commentRangeStart w:id="4"/>
+      <w:commentRangeStart w:id="5"/>
       <w:r>
         <w:rPr>
           <w:lang w:val="en-US"/>
@@ -2054,6 +2514,24 @@
         </w:rPr>
         <w:t>and litigations and losing their customer base. System downtime that extends over time creates an opportunity for market competitors to seize control leading to long-term losses in business position. Business success depends on automated incident response as an absolute necessity beyond technical requirements to protect financial stability together with regulatory compliance and client trust.</w:t>
       </w:r>
+      <w:commentRangeEnd w:id="4"/>
+      <w:r>
+        <w:rPr>
+          <w:rStyle w:val="CommentReference"/>
+          <w:spacing w:val="0"/>
+          <w:lang w:val="en-US" w:eastAsia="en-US"/>
+        </w:rPr>
+        <w:commentReference w:id="4"/>
+      </w:r>
+      <w:commentRangeEnd w:id="5"/>
+      <w:r>
+        <w:rPr>
+          <w:rStyle w:val="CommentReference"/>
+          <w:spacing w:val="0"/>
+          <w:lang w:val="en-US" w:eastAsia="en-US"/>
+        </w:rPr>
+        <w:commentReference w:id="5"/>
+      </w:r>
     </w:p>
     <w:p/>
     <w:p>
@@ -2070,8 +2548,44 @@
         <w:pStyle w:val="Heading2"/>
       </w:pPr>
       <w:r>
+        <w:t>Threat Detection</w:t>
+      </w:r>
+    </w:p>
+    <w:p>
+      <w:pPr>
+        <w:pStyle w:val="BodyText"/>
+      </w:pPr>
+      <w:r>
+        <w:t xml:space="preserve">Protection of production IT systems depends on continuous observation which detects both security breaches </w:t>
+      </w:r>
+      <w:r>
         <w:lastRenderedPageBreak/>
-        <w:t>Threat Detection</w:t>
+        <w:t xml:space="preserve">and system weaknesses as well as abnormal behavior. The detection process includes real-time system surveillance along with intrusion detection systems, security analytics solutions and endpoint detection with additional machine learning capabilities to perform fast threat identification and response. </w:t>
+      </w:r>
+      <w:r>
+        <w:rPr>
+          <w:highlight w:val="green"/>
+        </w:rPr>
+        <w:t>The observability solution provided by Datadog and Grafana detects anomalies in real time but Splunk together with Elastic Security (ELK Stack) and Sumo Logic excel at security event correlation and log analysis.</w:t>
+      </w:r>
+      <w:r>
+        <w:t xml:space="preserve"> Organizations can detect unwanted cyber-attacks as well as unauthorized access attempts or system misconfigurations early through automated systems which combine threat intelligence with behavioral analysis for the purpose of maintaining system integrity and both data security and business operations.</w:t>
+      </w:r>
+    </w:p>
+    <w:p>
+      <w:pPr>
+        <w:jc w:val="both"/>
+      </w:pPr>
+    </w:p>
+    <w:p>
+      <w:pPr>
+        <w:pStyle w:val="Heading2"/>
+      </w:pPr>
+      <w:r>
+        <w:t>Incident</w:t>
+      </w:r>
+      <w:r>
+        <w:t xml:space="preserve"> Analysis</w:t>
       </w:r>
     </w:p>
     <w:p>
@@ -2079,29 +2593,15 @@
         <w:pStyle w:val="BodyText"/>
       </w:pPr>
       <w:r>
-        <w:t xml:space="preserve">Protection of production IT systems depends on continuous observation which detects both security breaches and system weaknesses as well as abnormal behavior. The detection process includes real-time system surveillance along with intrusion detection systems, security analytics solutions and endpoint detection with additional machine learning capabilities to perform fast threat identification and response. The observability solution provided by Datadog and Grafana detects anomalies in real time but Splunk together with Elastic Security (ELK Stack) and Sumo Logic excel at security event correlation and log analysis. Organizations can detect unwanted </w:t>
-      </w:r>
-      <w:r>
-        <w:t>cyber-attacks</w:t>
-      </w:r>
-      <w:r>
-        <w:t xml:space="preserve"> as well as unauthorized access attempts or system misconfigurations early through automated systems which combine threat intelligence with behavioral analysis for the purpose of maintaining system integrity and both data security and business operations.</w:t>
-      </w:r>
-    </w:p>
-    <w:p>
-      <w:pPr>
-        <w:jc w:val="both"/>
-      </w:pPr>
+        <w:t>IT incidents need investigation through incident analysis to reveal their fundamental causes together with their consequences and required actions. The identification process depends on log data and system assessments as well as network activity analysis to discover why issues occur and check whether the cause is through cyberattacks or system problems or human mistakes. The tools Splunk and Datadog unite data collection with data correlation to yield deeper analytical results. Analysts perform multiple steps by evaluating incident extent and finding affected systems before checking for active risks. Recent findings enable analysts to formulate countermeasures that they record along with lessons learned which will lead to security enhancements in the system for future incidents.</w:t>
+      </w:r>
     </w:p>
     <w:p>
       <w:pPr>
         <w:pStyle w:val="Heading2"/>
       </w:pPr>
       <w:r>
-        <w:t>Incident</w:t>
-      </w:r>
-      <w:r>
-        <w:t xml:space="preserve"> Analysis</w:t>
+        <w:t>Automated Response and Containment</w:t>
       </w:r>
     </w:p>
     <w:p>
@@ -2109,7 +2609,7 @@
         <w:pStyle w:val="BodyText"/>
       </w:pPr>
       <w:r>
-        <w:t>IT incidents need investigation through incident analysis to reveal their fundamental causes together with their consequences and required actions. The identification process depends on log data and system assessments as well as network activity analysis to discover why issues occur and check whether the cause is through cyberattacks or system problems or human mistakes. The tools Splunk and Datadog unite data collection with data correlation to yield deeper analytical results. Analysts perform multiple steps by evaluating incident extent and finding affected systems before checking for active risks. Recent findings enable analysts to formulate countermeasures that they record along with lessons learned which will lead to security enhancements in the system for future incidents.</w:t>
+        <w:t>The automated response and containment work to stop issues and block the malicious IPs and separate the infected endpoints while also revoking harmful credentials. Playbook-based workflows enable fast consistent incident responses that need human intervention to protect against attack impact. Incident response systems at endpoints and networks conduct automatic measures for device quarantining while removing malware infections and deploying security updates. Security policies get implemented after threat response while administrators restore systems to previous stable configurations for threat neutralization. A joint defense system is achieved through security tool integration that combines firewalls with SIEMs and SOAR platforms. Automated system implementation streamlines response operations which decreases the time needed for response while reducing issue impact to maintain resilient production operations.</w:t>
       </w:r>
     </w:p>
     <w:p>
@@ -2117,7 +2617,7 @@
         <w:pStyle w:val="Heading2"/>
       </w:pPr>
       <w:r>
-        <w:t>Automated Response and Containment</w:t>
+        <w:t>Automated Workflows and Ticketing</w:t>
       </w:r>
     </w:p>
     <w:p>
@@ -2125,7 +2625,10 @@
         <w:pStyle w:val="BodyText"/>
       </w:pPr>
       <w:r>
-        <w:t>The automated response and containment work to stop issues and block the malicious IPs and separate the infected endpoints while also revoking harmful credentials. Playbook-based workflows enable fast consistent incident responses that need human intervention to protect against attack impact. Incident response systems at endpoints and networks conduct automatic measures for device quarantining while removing malware infections and deploying security updates. Security policies get implemented after threat response while administrators restore systems to previous stable configurations for threat neutralization. A joint defense system is achieved through security tool integration that combines firewalls with SIEMs and SOAR platforms. Automated system implementation streamlines response operations which decreases the time needed for response while reducing issue impact to maintain resilient production operations.</w:t>
+        <w:t xml:space="preserve">Automated workflows and ticketing systems efficiently minimize human effort by creating streamlined reporting structures and incident tracking for both cybersecurity and IT support teams. The technical platforms enable security teams to handle repetitive work duties including threat assessment and information acquisition that enables rapid efficient response to cyber incidents. The automated workflow system performs predefined operational procedures that start with system isolation and log acquisition following detection. Through this operation integrated ticketing systems can help to create new incident tickets and keep ticket records updated with all performed actions and findings. This not only reduces human error but also ensures consistency, improves response </w:t>
+      </w:r>
+      <w:r>
+        <w:t>times, and provides a detailed audit trail for future analysis and compliance reporting.</w:t>
       </w:r>
     </w:p>
     <w:p>
@@ -2133,7 +2636,7 @@
         <w:pStyle w:val="Heading2"/>
       </w:pPr>
       <w:r>
-        <w:t>Automated Workflows and Ticketing</w:t>
+        <w:t>Post-Incident Analysis and Continuous Improvement</w:t>
       </w:r>
     </w:p>
     <w:p>
@@ -2141,10 +2644,23 @@
         <w:pStyle w:val="BodyText"/>
       </w:pPr>
       <w:r>
-        <w:t xml:space="preserve">Automated workflows and ticketing systems efficiently minimize human effort by creating streamlined reporting structures and incident tracking for both cybersecurity and IT support teams. The technical platforms enable security teams to handle repetitive work duties including threat assessment and information acquisition that enables rapid efficient response to cyber incidents. The automated workflow system performs predefined operational procedures that start with system isolation and log acquisition following detection. </w:t>
-      </w:r>
-      <w:r>
-        <w:t>Through this operation integrated ticketing systems can help to create new incident tickets and keep ticket records updated with all performed actions and findings. This not only reduces human error but also ensures consistency, improves response times, and provides a detailed audit trail for future analysis and compliance reporting.</w:t>
+        <w:t>Post-incident analysis and continuous improvement in DevOps production IT evaluates how to respond to production incidents to boost system reliability and security through evaluation and sustained evolution. The automated forensic system generates comprehensive incident data which reveals necessary information about what caused the incident together with the routes attackers used and system-level vulnerabilities they exposed. The analysis produces complete post-incident reports to fulfill compliance requirements and facilitate information spread between development teams and operational staff. Links with outside threat intelligence resources enable the organization to monitor developing risks and establish better security collaborations with partners. The development pipeline receives information from incident feedback loops that enables adaptive learning mechanisms to enhance monitoring, detection and automated remediation methods thus improving incident response efficiency in subsequent occurrences.</w:t>
+      </w:r>
+    </w:p>
+    <w:p>
+      <w:pPr>
+        <w:pStyle w:val="Heading1"/>
+      </w:pPr>
+      <w:r>
+        <w:t>Steps Involved in Incident Response Automation in DevOps Using Open Source Tools</w:t>
+      </w:r>
+    </w:p>
+    <w:p>
+      <w:pPr>
+        <w:pStyle w:val="BodyText"/>
+      </w:pPr>
+      <w:r>
+        <w:t>Open-source DevOps incident response tools are cost-effective and flexible solution for managing security incidents within an organization. The tools are highly customizable, and it is easy for teams to adapt them according to their specific needs so that they can adapt to the workflows and incident response requirements. Most open-source tools also have the added advantage of having active communities contributing to them, which implies rapid updates, ongoing development, and incorporation of sophisticated features. Open-source solutions' affordability lowers the barriers in terms of financial needs, thereby making highly effective incident response capabilities accessible to even for the organisation with limited resources.</w:t>
       </w:r>
     </w:p>
     <w:p>
@@ -2152,44 +2668,12 @@
         <w:pStyle w:val="Heading2"/>
       </w:pPr>
       <w:r>
-        <w:t>Post-Incident Analysis and Continuous Improvement</w:t>
+        <w:t>Set Up Open-Source DevOps GPT</w:t>
       </w:r>
     </w:p>
     <w:p>
       <w:pPr>
         <w:pStyle w:val="BodyText"/>
-      </w:pPr>
-      <w:r>
-        <w:t>Post-incident analysis and continuous improvement in DevOps production IT evaluates how to respond to production incidents to boost system reliability and security through evaluation and sustained evolution. The automated forensic system generates comprehensive incident data which reveals necessary information about what caused the incident together with the routes attackers used and system-level vulnerabilities they exposed. The analysis produces complete post-incident reports to fulfill compliance requirements and facilitate information spread between development teams and operational staff. Links with outside threat intelligence resources enable the organization to monitor developing risks and establish better security collaborations with partners. The development pipeline receives information from incident feedback loops that enables adaptive learning mechanisms to enhance monitoring, detection and automated remediation methods thus improving incident response efficiency in subsequent occurrences.</w:t>
-      </w:r>
-    </w:p>
-    <w:p>
-      <w:pPr>
-        <w:pStyle w:val="Heading1"/>
-      </w:pPr>
-      <w:r>
-        <w:t>Steps Involved in Incident Response Automation in DevOps Using Open Source Tools</w:t>
-      </w:r>
-    </w:p>
-    <w:p>
-      <w:pPr>
-        <w:pStyle w:val="BodyText"/>
-      </w:pPr>
-      <w:r>
-        <w:t>Open-source DevOps incident response tools are cost-effective and flexible solution for managing security incidents within an organization. The tools are highly customizable, and it is easy for teams to adapt them according to their specific needs so that they can adapt to the workflows and incident response requirements. Most open-source tools also have the added advantage of having active communities contributing to them, which implies rapid updates, ongoing development, and incorporation of sophisticated features. Open-source solutions' affordability lowers the barriers in terms of financial needs, thereby making highly effective incident response capabilities accessible to even for the organisation with limited resources.</w:t>
-      </w:r>
-    </w:p>
-    <w:p>
-      <w:pPr>
-        <w:pStyle w:val="Heading2"/>
-      </w:pPr>
-      <w:r>
-        <w:t>Set Up Open-Source DevOps GPT</w:t>
-      </w:r>
-    </w:p>
-    <w:p>
-      <w:pPr>
-        <w:pStyle w:val="BodyText"/>
         <w:rPr>
           <w:lang w:val="en-US"/>
         </w:rPr>
@@ -2211,7 +2695,7 @@
       <w:r>
         <w:t xml:space="preserve"> and </w:t>
       </w:r>
-      <w:hyperlink r:id="rId9" w:history="1">
+      <w:hyperlink r:id="rId13" w:history="1">
         <w:r>
           <w:t>DevOps GPT by DevOps Hobbies</w:t>
         </w:r>
@@ -2365,20 +2849,26 @@
         <w:rPr>
           <w:lang w:val="en-US"/>
         </w:rPr>
+        <w:t>Th</w:t>
+      </w:r>
+      <w:r>
+        <w:rPr>
+          <w:lang w:val="en-US"/>
+        </w:rPr>
+        <w:t>e</w:t>
+      </w:r>
+      <w:r>
+        <w:rPr>
+          <w:lang w:val="en-US"/>
+        </w:rPr>
+        <w:t xml:space="preserve"> Python framework uses GPT-4 from OpenAI to automate incident response tasks through error message analysis that generates sophisticated incident response guidelines. The system requires IT or security teams to </w:t>
+      </w:r>
+      <w:r>
+        <w:rPr>
+          <w:lang w:val="en-US"/>
+        </w:rPr>
         <w:lastRenderedPageBreak/>
-        <w:t>Th</w:t>
-      </w:r>
-      <w:r>
-        <w:rPr>
-          <w:lang w:val="en-US"/>
-        </w:rPr>
-        <w:t>e</w:t>
-      </w:r>
-      <w:r>
-        <w:rPr>
-          <w:lang w:val="en-US"/>
-        </w:rPr>
-        <w:t xml:space="preserve"> Python framework uses GPT-4 from OpenAI to automate incident response tasks through error message analysis that generates sophisticated incident response guidelines. The system requires IT or security teams to follow three main steps after encountering an issue: error message analysis, cause identification and response selection. It takes extended time and shows complex characteristics while being challenging for untrained members of staff. The code streamlines the procedure by letting the user provide an error message together with system name before an AI system automatically generates an incident response plan</w:t>
+        <w:t>follow three main steps after encountering an issue: error message analysis, cause identification and response selection. It takes extended time and shows complex characteristics while being challenging for untrained members of staff. The code streamlines the procedure by letting the user provide an error message together with system name before an AI system automatically generates an incident response plan</w:t>
       </w:r>
       <w:r>
         <w:rPr>
@@ -3110,24 +3600,24 @@
         <w:pStyle w:val="BodyText"/>
       </w:pPr>
       <w:r>
+        <w:t>Number footnotes separately in superscripts. Place the actual footnote at the bottom of the column in which it was cited. Do not put footnotes in the</w:t>
+      </w:r>
+      <w:r>
+        <w:rPr>
+          <w:lang w:val="en-US"/>
+        </w:rPr>
+        <w:t xml:space="preserve"> abstract or</w:t>
+      </w:r>
+      <w:r>
+        <w:t xml:space="preserve"> reference list. Use letters for table footnotes.</w:t>
+      </w:r>
+    </w:p>
+    <w:p>
+      <w:pPr>
+        <w:pStyle w:val="BodyText"/>
+      </w:pPr>
+      <w:r>
         <w:lastRenderedPageBreak/>
-        <w:t>Number footnotes separately in superscripts. Place the actual footnote at the bottom of the column in which it was cited. Do not put footnotes in the</w:t>
-      </w:r>
-      <w:r>
-        <w:rPr>
-          <w:lang w:val="en-US"/>
-        </w:rPr>
-        <w:t xml:space="preserve"> abstract or</w:t>
-      </w:r>
-      <w:r>
-        <w:t xml:space="preserve"> reference list. Use letters for table footnotes.</w:t>
-      </w:r>
-    </w:p>
-    <w:p>
-      <w:pPr>
-        <w:pStyle w:val="BodyText"/>
-      </w:pPr>
-      <w:r>
         <w:t>Unless there are six au</w:t>
       </w:r>
       <w:r>
@@ -3216,7 +3706,10 @@
         <w:ind w:start="17.70pt" w:hanging="17.70pt"/>
       </w:pPr>
       <w:r>
-        <w:t>Y. Yorozu, M. Hirano, K. Oka, and Y. Tagawa, “Electron spectroscopy studies on magneto-optical media and plastic substrate interface,” IEEE Transl. J. Magn. Japan, vol. 2, pp. 740–741, August 1987 [Digests 9th Annual Conf. Magnetics Japan, p. 301, 1982].</w:t>
+        <w:t xml:space="preserve">Y. Yorozu, M. Hirano, K. Oka, and Y. Tagawa, “Electron spectroscopy studies on magneto-optical media and plastic substrate interface,” IEEE </w:t>
+      </w:r>
+      <w:r>
+        <w:t>Transl. J. Magn. Japan, vol. 2, pp. 740–741, August 1987 [Digests 9th Annual Conf. Magnetics Japan, p. 301, 1982].</w:t>
       </w:r>
     </w:p>
     <w:p>
@@ -3263,7 +3756,7 @@
       <w:r>
         <w:t xml:space="preserve"> Code Ocean, Aug. 2023. [Online]. Available: </w:t>
       </w:r>
-      <w:hyperlink r:id="rId10" w:history="1">
+      <w:hyperlink r:id="rId14" w:history="1">
         <w:r>
           <w:t>https://codeocean.com/capsule/4989235/tree</w:t>
         </w:r>
@@ -3302,7 +3795,7 @@
       <w:r>
         <w:t xml:space="preserve"> 2013, arXiv:1312.6114. [Online]. Available: </w:t>
       </w:r>
-      <w:hyperlink r:id="rId11" w:history="1">
+      <w:hyperlink r:id="rId15" w:history="1">
         <w:r>
           <w:t>https://arxiv.org/abs/1312.6114</w:t>
         </w:r>
@@ -3571,6 +4064,131 @@
     </w:sectPr>
   </w:body>
 </w:document>
+</file>
+
+<file path=word/comments.xml><?xml version="1.0" encoding="utf-8"?>
+<w:comments xmlns:cx="http://schemas.microsoft.com/office/drawing/2014/chartex" xmlns:cx1="http://schemas.microsoft.com/office/drawing/2015/9/8/chartex" xmlns:cx2="http://schemas.microsoft.com/office/drawing/2015/10/21/chartex" xmlns:cx3="http://schemas.microsoft.com/office/drawing/2016/5/9/chartex" xmlns:cx4="http://schemas.microsoft.com/office/drawing/2016/5/10/chartex" xmlns:cx5="http://schemas.microsoft.com/office/drawing/2016/5/11/chartex" xmlns:cx6="http://schemas.microsoft.com/office/drawing/2016/5/12/chartex" xmlns:cx7="http://schemas.microsoft.com/office/drawing/2016/5/13/chartex" xmlns:cx8="http://schemas.microsoft.com/office/drawing/2016/5/14/chartex" xmlns:mc="http://schemas.openxmlformats.org/markup-compatibility/2006" xmlns:aink="http://schemas.microsoft.com/office/drawing/2016/ink" xmlns:am3d="http://schemas.microsoft.com/office/drawing/2017/model3d" xmlns:o="urn:schemas-microsoft-com:office:office" xmlns:oel="http://schemas.microsoft.com/office/2019/extlst" xmlns:r="http://purl.oclc.org/ooxml/officeDocument/relationships" xmlns:m="http://purl.oclc.org/ooxml/officeDocument/math" xmlns:v="urn:schemas-microsoft-com:vml" xmlns:wp14="http://schemas.microsoft.com/office/word/2010/wordprocessingDrawing" xmlns:wp="http://purl.oclc.org/ooxml/drawingml/wordprocessingDrawing" xmlns:w10="urn:schemas-microsoft-com:office:word" xmlns:w="http://purl.oclc.org/ooxml/wordprocessingml/main" xmlns:w14="http://schemas.microsoft.com/office/word/2010/wordml" xmlns:w15="http://schemas.microsoft.com/office/word/2012/wordml" xmlns:w16cex="http://schemas.microsoft.com/office/word/2018/wordml/cex" xmlns:w16cid="http://schemas.microsoft.com/office/word/2016/wordml/cid" xmlns:w16="http://schemas.microsoft.com/office/word/2018/wordml" xmlns:w16du="http://schemas.microsoft.com/office/word/2023/wordml/word16du" xmlns:w16sdtdh="http://schemas.microsoft.com/office/word/2020/wordml/sdtdatahash" xmlns:w16sdtfl="http://schemas.microsoft.com/office/word/2024/wordml/sdtformatlock" xmlns:w16se="http://schemas.microsoft.com/office/word/2015/wordml/symex" xmlns:wpi="http://schemas.microsoft.com/office/word/2010/wordprocessingInk" xmlns:wne="http://schemas.microsoft.com/office/word/2006/wordml" mc:Ignorable="w14 w15 w16se w16cid w16 w16cex w16sdtdh w16sdtfl w16du wne wp14">
+  <w:comment w:id="0" w:author="Sumathi Dhanasekaran" w:date="2025-03-24T13:22:00Z" w:initials="SD">
+    <w:p>
+      <w:pPr>
+        <w:pStyle w:val="CommentText"/>
+      </w:pPr>
+      <w:r>
+        <w:rPr>
+          <w:rStyle w:val="CommentReference"/>
+        </w:rPr>
+        <w:annotationRef/>
+      </w:r>
+      <w:r>
+        <w:t>Change management; root cause analysis; technical debt…\</w:t>
+      </w:r>
+    </w:p>
+  </w:comment>
+  <w:comment w:id="1" w:author="Sumathi Dhanasekaran" w:date="2025-03-24T13:23:00Z" w:initials="SD">
+    <w:p>
+      <w:pPr>
+        <w:pStyle w:val="CommentText"/>
+      </w:pPr>
+      <w:r>
+        <w:rPr>
+          <w:rStyle w:val="CommentReference"/>
+        </w:rPr>
+        <w:annotationRef/>
+      </w:r>
+    </w:p>
+  </w:comment>
+  <w:comment w:id="2" w:author="Sumathi Dhanasekaran" w:date="2025-03-24T13:23:00Z" w:initials="SD">
+    <w:p>
+      <w:pPr>
+        <w:pStyle w:val="CommentText"/>
+      </w:pPr>
+      <w:r>
+        <w:rPr>
+          <w:rStyle w:val="CommentReference"/>
+        </w:rPr>
+        <w:annotationRef/>
+      </w:r>
+      <w:r>
+        <w:t>Risk management</w:t>
+      </w:r>
+    </w:p>
+  </w:comment>
+  <w:comment w:id="3" w:author="Sumathi Dhanasekaran" w:date="2025-03-24T13:23:00Z" w:initials="SD">
+    <w:p>
+      <w:pPr>
+        <w:pStyle w:val="CommentText"/>
+      </w:pPr>
+      <w:r>
+        <w:rPr>
+          <w:rStyle w:val="CommentReference"/>
+        </w:rPr>
+        <w:annotationRef/>
+      </w:r>
+    </w:p>
+  </w:comment>
+  <w:comment w:id="4" w:author="Sumathi Dhanasekaran" w:date="2025-03-24T13:28:00Z" w:initials="SD">
+    <w:p>
+      <w:pPr>
+        <w:pStyle w:val="CommentText"/>
+      </w:pPr>
+      <w:r>
+        <w:rPr>
+          <w:rStyle w:val="CommentReference"/>
+        </w:rPr>
+        <w:annotationRef/>
+      </w:r>
+      <w:r>
+        <w:t>Move to the first paragraph\</w:t>
+      </w:r>
+    </w:p>
+  </w:comment>
+  <w:comment w:id="5" w:author="Sumathi Dhanasekaran" w:date="2025-03-24T13:29:00Z" w:initials="SD">
+    <w:p>
+      <w:pPr>
+        <w:pStyle w:val="CommentText"/>
+      </w:pPr>
+      <w:r>
+        <w:rPr>
+          <w:rStyle w:val="CommentReference"/>
+        </w:rPr>
+        <w:annotationRef/>
+      </w:r>
+    </w:p>
+  </w:comment>
+</w:comments>
+</file>
+
+<file path=word/commentsExtended.xml><?xml version="1.0" encoding="utf-8"?>
+<w15:commentsEx xmlns:cx="http://schemas.microsoft.com/office/drawing/2014/chartex" xmlns:cx1="http://schemas.microsoft.com/office/drawing/2015/9/8/chartex" xmlns:cx2="http://schemas.microsoft.com/office/drawing/2015/10/21/chartex" xmlns:cx3="http://schemas.microsoft.com/office/drawing/2016/5/9/chartex" xmlns:cx4="http://schemas.microsoft.com/office/drawing/2016/5/10/chartex" xmlns:cx5="http://schemas.microsoft.com/office/drawing/2016/5/11/chartex" xmlns:cx6="http://schemas.microsoft.com/office/drawing/2016/5/12/chartex" xmlns:cx7="http://schemas.microsoft.com/office/drawing/2016/5/13/chartex" xmlns:cx8="http://schemas.microsoft.com/office/drawing/2016/5/14/chartex" xmlns:mc="http://schemas.openxmlformats.org/markup-compatibility/2006" xmlns:aink="http://schemas.microsoft.com/office/drawing/2016/ink" xmlns:am3d="http://schemas.microsoft.com/office/drawing/2017/model3d" xmlns:o="urn:schemas-microsoft-com:office:office" xmlns:oel="http://schemas.microsoft.com/office/2019/extlst" xmlns:r="http://purl.oclc.org/ooxml/officeDocument/relationships" xmlns:m="http://purl.oclc.org/ooxml/officeDocument/math" xmlns:v="urn:schemas-microsoft-com:vml" xmlns:wp14="http://schemas.microsoft.com/office/word/2010/wordprocessingDrawing" xmlns:wp="http://purl.oclc.org/ooxml/drawingml/wordprocessingDrawing" xmlns:w10="urn:schemas-microsoft-com:office:word" xmlns:w="http://purl.oclc.org/ooxml/wordprocessingml/main" xmlns:w14="http://schemas.microsoft.com/office/word/2010/wordml" xmlns:w15="http://schemas.microsoft.com/office/word/2012/wordml" xmlns:w16cex="http://schemas.microsoft.com/office/word/2018/wordml/cex" xmlns:w16cid="http://schemas.microsoft.com/office/word/2016/wordml/cid" xmlns:w16="http://schemas.microsoft.com/office/word/2018/wordml" xmlns:w16du="http://schemas.microsoft.com/office/word/2023/wordml/word16du" xmlns:w16sdtdh="http://schemas.microsoft.com/office/word/2020/wordml/sdtdatahash" xmlns:w16sdtfl="http://schemas.microsoft.com/office/word/2024/wordml/sdtformatlock" xmlns:w16se="http://schemas.microsoft.com/office/word/2015/wordml/symex" xmlns:wpi="http://schemas.microsoft.com/office/word/2010/wordprocessingInk" xmlns:wne="http://schemas.microsoft.com/office/word/2006/wordml" mc:Ignorable="w14 w15 w16se w16cid w16 w16cex w16sdtdh w16sdtfl w16du wne wp14">
+  <w15:commentEx w15:paraId="14DABF95" w15:done="0"/>
+  <w15:commentEx w15:paraId="32678B78" w15:paraIdParent="14DABF95" w15:done="0"/>
+  <w15:commentEx w15:paraId="40C0702E" w15:paraIdParent="14DABF95" w15:done="0"/>
+  <w15:commentEx w15:paraId="379215DA" w15:paraIdParent="14DABF95" w15:done="0"/>
+  <w15:commentEx w15:paraId="143A84F0" w15:done="0"/>
+  <w15:commentEx w15:paraId="112955AA" w15:paraIdParent="143A84F0" w15:done="0"/>
+</w15:commentsEx>
+</file>
+
+<file path=word/commentsExtensible.xml><?xml version="1.0" encoding="utf-8"?>
+<w16cex:commentsExtensible xmlns:cx="http://schemas.microsoft.com/office/drawing/2014/chartex" xmlns:cx1="http://schemas.microsoft.com/office/drawing/2015/9/8/chartex" xmlns:cx2="http://schemas.microsoft.com/office/drawing/2015/10/21/chartex" xmlns:cx3="http://schemas.microsoft.com/office/drawing/2016/5/9/chartex" xmlns:cx4="http://schemas.microsoft.com/office/drawing/2016/5/10/chartex" xmlns:cx5="http://schemas.microsoft.com/office/drawing/2016/5/11/chartex" xmlns:cx6="http://schemas.microsoft.com/office/drawing/2016/5/12/chartex" xmlns:cx7="http://schemas.microsoft.com/office/drawing/2016/5/13/chartex" xmlns:cx8="http://schemas.microsoft.com/office/drawing/2016/5/14/chartex" xmlns:cr="http://schemas.microsoft.com/office/comments/2020/reactions" xmlns:mc="http://schemas.openxmlformats.org/markup-compatibility/2006" xmlns:aink="http://schemas.microsoft.com/office/drawing/2016/ink" xmlns:am3d="http://schemas.microsoft.com/office/drawing/2017/model3d" xmlns:o="urn:schemas-microsoft-com:office:office" xmlns:oel="http://schemas.microsoft.com/office/2019/extlst" xmlns:r="http://purl.oclc.org/ooxml/officeDocument/relationships" xmlns:m="http://purl.oclc.org/ooxml/officeDocument/math" xmlns:v="urn:schemas-microsoft-com:vml" xmlns:wp14="http://schemas.microsoft.com/office/word/2010/wordprocessingDrawing" xmlns:wp="http://purl.oclc.org/ooxml/drawingml/wordprocessingDrawing" xmlns:w10="urn:schemas-microsoft-com:office:word" xmlns:w="http://purl.oclc.org/ooxml/wordprocessingml/main" xmlns:w14="http://schemas.microsoft.com/office/word/2010/wordml" xmlns:w15="http://schemas.microsoft.com/office/word/2012/wordml" xmlns:w16cex="http://schemas.microsoft.com/office/word/2018/wordml/cex" xmlns:w16cid="http://schemas.microsoft.com/office/word/2016/wordml/cid" xmlns:w16="http://schemas.microsoft.com/office/word/2018/wordml" xmlns:w16du="http://schemas.microsoft.com/office/word/2023/wordml/word16du" xmlns:w16sdtdh="http://schemas.microsoft.com/office/word/2020/wordml/sdtdatahash" xmlns:w16sdtfl="http://schemas.microsoft.com/office/word/2024/wordml/sdtformatlock" xmlns:w16se="http://schemas.microsoft.com/office/word/2015/wordml/symex" xmlns:wpi="http://schemas.microsoft.com/office/word/2010/wordprocessingInk" xmlns:wne="http://schemas.microsoft.com/office/word/2006/wordml" mc:Ignorable="w14 w15 w16se w16cid w16 w16cex w16sdtdh w16sdtfl cr w16du wne wp14">
+  <w16cex:commentExtensible w16cex:durableId="1F11BD9A" w16cex:dateUtc="2025-03-24T13:22:00Z"/>
+  <w16cex:commentExtensible w16cex:durableId="180F9DD5" w16cex:dateUtc="2025-03-24T13:23:00Z"/>
+  <w16cex:commentExtensible w16cex:durableId="067391D1" w16cex:dateUtc="2025-03-24T13:23:00Z"/>
+  <w16cex:commentExtensible w16cex:durableId="1EA80135" w16cex:dateUtc="2025-03-24T13:23:00Z"/>
+  <w16cex:commentExtensible w16cex:durableId="503DCAC6" w16cex:dateUtc="2025-03-24T13:28:00Z"/>
+  <w16cex:commentExtensible w16cex:durableId="00FDA6CE" w16cex:dateUtc="2025-03-24T13:29:00Z"/>
+</w16cex:commentsExtensible>
+</file>
+
+<file path=word/commentsIds.xml><?xml version="1.0" encoding="utf-8"?>
+<w16cid:commentsIds xmlns:cx="http://schemas.microsoft.com/office/drawing/2014/chartex" xmlns:cx1="http://schemas.microsoft.com/office/drawing/2015/9/8/chartex" xmlns:cx2="http://schemas.microsoft.com/office/drawing/2015/10/21/chartex" xmlns:cx3="http://schemas.microsoft.com/office/drawing/2016/5/9/chartex" xmlns:cx4="http://schemas.microsoft.com/office/drawing/2016/5/10/chartex" xmlns:cx5="http://schemas.microsoft.com/office/drawing/2016/5/11/chartex" xmlns:cx6="http://schemas.microsoft.com/office/drawing/2016/5/12/chartex" xmlns:cx7="http://schemas.microsoft.com/office/drawing/2016/5/13/chartex" xmlns:cx8="http://schemas.microsoft.com/office/drawing/2016/5/14/chartex" xmlns:mc="http://schemas.openxmlformats.org/markup-compatibility/2006" xmlns:aink="http://schemas.microsoft.com/office/drawing/2016/ink" xmlns:am3d="http://schemas.microsoft.com/office/drawing/2017/model3d" xmlns:o="urn:schemas-microsoft-com:office:office" xmlns:oel="http://schemas.microsoft.com/office/2019/extlst" xmlns:r="http://purl.oclc.org/ooxml/officeDocument/relationships" xmlns:m="http://purl.oclc.org/ooxml/officeDocument/math" xmlns:v="urn:schemas-microsoft-com:vml" xmlns:wp14="http://schemas.microsoft.com/office/word/2010/wordprocessingDrawing" xmlns:wp="http://purl.oclc.org/ooxml/drawingml/wordprocessingDrawing" xmlns:w10="urn:schemas-microsoft-com:office:word" xmlns:w="http://purl.oclc.org/ooxml/wordprocessingml/main" xmlns:w14="http://schemas.microsoft.com/office/word/2010/wordml" xmlns:w15="http://schemas.microsoft.com/office/word/2012/wordml" xmlns:w16cex="http://schemas.microsoft.com/office/word/2018/wordml/cex" xmlns:w16cid="http://schemas.microsoft.com/office/word/2016/wordml/cid" xmlns:w16="http://schemas.microsoft.com/office/word/2018/wordml" xmlns:w16du="http://schemas.microsoft.com/office/word/2023/wordml/word16du" xmlns:w16sdtdh="http://schemas.microsoft.com/office/word/2020/wordml/sdtdatahash" xmlns:w16sdtfl="http://schemas.microsoft.com/office/word/2024/wordml/sdtformatlock" xmlns:w16se="http://schemas.microsoft.com/office/word/2015/wordml/symex" xmlns:wpi="http://schemas.microsoft.com/office/word/2010/wordprocessingInk" xmlns:wne="http://schemas.microsoft.com/office/word/2006/wordml" mc:Ignorable="w14 w15 w16se w16cid w16 w16cex w16sdtdh w16sdtfl w16du wne wp14">
+  <w16cid:commentId w16cid:paraId="14DABF95" w16cid:durableId="1F11BD9A"/>
+  <w16cid:commentId w16cid:paraId="32678B78" w16cid:durableId="180F9DD5"/>
+  <w16cid:commentId w16cid:paraId="40C0702E" w16cid:durableId="067391D1"/>
+  <w16cid:commentId w16cid:paraId="379215DA" w16cid:durableId="1EA80135"/>
+  <w16cid:commentId w16cid:paraId="143A84F0" w16cid:durableId="503DCAC6"/>
+  <w16cid:commentId w16cid:paraId="112955AA" w16cid:durableId="00FDA6CE"/>
+</w16cid:commentsIds>
 </file>
 
 <file path=word/endnotes.xml><?xml version="1.0" encoding="utf-8"?>
@@ -5706,6 +6324,14 @@
     <w:abstractNumId w:val="14"/>
   </w:num>
 </w:numbering>
+</file>
+
+<file path=word/people.xml><?xml version="1.0" encoding="utf-8"?>
+<w15:people xmlns:cx="http://schemas.microsoft.com/office/drawing/2014/chartex" xmlns:cx1="http://schemas.microsoft.com/office/drawing/2015/9/8/chartex" xmlns:cx2="http://schemas.microsoft.com/office/drawing/2015/10/21/chartex" xmlns:cx3="http://schemas.microsoft.com/office/drawing/2016/5/9/chartex" xmlns:cx4="http://schemas.microsoft.com/office/drawing/2016/5/10/chartex" xmlns:cx5="http://schemas.microsoft.com/office/drawing/2016/5/11/chartex" xmlns:cx6="http://schemas.microsoft.com/office/drawing/2016/5/12/chartex" xmlns:cx7="http://schemas.microsoft.com/office/drawing/2016/5/13/chartex" xmlns:cx8="http://schemas.microsoft.com/office/drawing/2016/5/14/chartex" xmlns:mc="http://schemas.openxmlformats.org/markup-compatibility/2006" xmlns:aink="http://schemas.microsoft.com/office/drawing/2016/ink" xmlns:am3d="http://schemas.microsoft.com/office/drawing/2017/model3d" xmlns:o="urn:schemas-microsoft-com:office:office" xmlns:oel="http://schemas.microsoft.com/office/2019/extlst" xmlns:r="http://purl.oclc.org/ooxml/officeDocument/relationships" xmlns:m="http://purl.oclc.org/ooxml/officeDocument/math" xmlns:v="urn:schemas-microsoft-com:vml" xmlns:wp14="http://schemas.microsoft.com/office/word/2010/wordprocessingDrawing" xmlns:wp="http://purl.oclc.org/ooxml/drawingml/wordprocessingDrawing" xmlns:w10="urn:schemas-microsoft-com:office:word" xmlns:w="http://purl.oclc.org/ooxml/wordprocessingml/main" xmlns:w14="http://schemas.microsoft.com/office/word/2010/wordml" xmlns:w15="http://schemas.microsoft.com/office/word/2012/wordml" xmlns:w16cex="http://schemas.microsoft.com/office/word/2018/wordml/cex" xmlns:w16cid="http://schemas.microsoft.com/office/word/2016/wordml/cid" xmlns:w16="http://schemas.microsoft.com/office/word/2018/wordml" xmlns:w16du="http://schemas.microsoft.com/office/word/2023/wordml/word16du" xmlns:w16sdtdh="http://schemas.microsoft.com/office/word/2020/wordml/sdtdatahash" xmlns:w16sdtfl="http://schemas.microsoft.com/office/word/2024/wordml/sdtformatlock" xmlns:w16se="http://schemas.microsoft.com/office/word/2015/wordml/symex" xmlns:wpi="http://schemas.microsoft.com/office/word/2010/wordprocessingInk" xmlns:wne="http://schemas.microsoft.com/office/word/2006/wordml" mc:Ignorable="w14 w15 w16se w16cid w16 w16cex w16sdtdh w16sdtfl w16du wne wp14">
+  <w15:person w15:author="Sumathi Dhanasekaran">
+    <w15:presenceInfo w15:providerId="Windows Live" w15:userId="a131b5a73d911f09"/>
+  </w15:person>
+</w15:people>
 </file>
 
 <file path=word/styles.xml><?xml version="1.0" encoding="utf-8"?>
@@ -6123,6 +6749,7 @@
   <w:style w:type="character" w:default="1" w:styleId="DefaultParagraphFont">
     <w:name w:val="Default Paragraph Font"/>
     <w:uiPriority w:val="1"/>
+    <w:semiHidden/>
     <w:unhideWhenUsed/>
   </w:style>
   <w:style w:type="table" w:default="1" w:styleId="TableNormal">
@@ -6498,6 +7125,48 @@
       <w:shd w:val="clear" w:color="auto" w:fill="E1DFDD"/>
     </w:rPr>
   </w:style>
+  <w:style w:type="character" w:styleId="CommentReference">
+    <w:name w:val="annotation reference"/>
+    <w:basedOn w:val="DefaultParagraphFont"/>
+    <w:rsid w:val="008744EA"/>
+    <w:rPr>
+      <w:sz w:val="16"/>
+      <w:szCs w:val="16"/>
+    </w:rPr>
+  </w:style>
+  <w:style w:type="paragraph" w:styleId="CommentText">
+    <w:name w:val="annotation text"/>
+    <w:basedOn w:val="Normal"/>
+    <w:link w:val="CommentTextChar"/>
+    <w:rsid w:val="008744EA"/>
+  </w:style>
+  <w:style w:type="character" w:customStyle="1" w:styleId="CommentTextChar">
+    <w:name w:val="Comment Text Char"/>
+    <w:basedOn w:val="DefaultParagraphFont"/>
+    <w:link w:val="CommentText"/>
+    <w:rsid w:val="008744EA"/>
+  </w:style>
+  <w:style w:type="paragraph" w:styleId="CommentSubject">
+    <w:name w:val="annotation subject"/>
+    <w:basedOn w:val="CommentText"/>
+    <w:next w:val="CommentText"/>
+    <w:link w:val="CommentSubjectChar"/>
+    <w:rsid w:val="008744EA"/>
+    <w:rPr>
+      <w:b/>
+      <w:bCs/>
+    </w:rPr>
+  </w:style>
+  <w:style w:type="character" w:customStyle="1" w:styleId="CommentSubjectChar">
+    <w:name w:val="Comment Subject Char"/>
+    <w:basedOn w:val="CommentTextChar"/>
+    <w:link w:val="CommentSubject"/>
+    <w:rsid w:val="008744EA"/>
+    <w:rPr>
+      <w:b/>
+      <w:bCs/>
+    </w:rPr>
+  </w:style>
 </w:styles>
 </file>
 

</xml_diff>

<commit_message>
Updated research paper with steps for Indicident management
</commit_message>
<xml_diff>
--- a/L00187746_research_paper.docx
+++ b/L00187746_research_paper.docx
@@ -38,6 +38,12 @@
         <w:rPr>
           <w:kern w:val="48"/>
         </w:rPr>
+        <w:t xml:space="preserve">Pipeline </w:t>
+      </w:r>
+      <w:r>
+        <w:rPr>
+          <w:kern w:val="48"/>
+        </w:rPr>
         <w:t>Using Open Source Tools</w:t>
       </w:r>
     </w:p>
@@ -65,6 +71,7 @@
       <w:pPr>
         <w:pStyle w:val="Author"/>
         <w:spacing w:before="5pt" w:beforeAutospacing="1" w:after="5pt" w:afterAutospacing="1" w:line="6pt" w:lineRule="auto"/>
+        <w:jc w:val="both"/>
         <w:rPr>
           <w:sz w:val="16"/>
           <w:szCs w:val="16"/>
@@ -81,6 +88,7 @@
     </w:p>
     <w:p>
       <w:pPr>
+        <w:jc w:val="start"/>
         <w:rPr>
           <w:noProof/>
           <w:sz w:val="18"/>
@@ -93,16 +101,15 @@
           <w:sz w:val="18"/>
           <w:szCs w:val="18"/>
         </w:rPr>
-        <w:t>line 1: 1</w:t>
+        <w:t>Sumathi Dhanasekaran</w:t>
       </w:r>
       <w:r>
         <w:rPr>
           <w:noProof/>
           <w:sz w:val="18"/>
           <w:szCs w:val="18"/>
-          <w:vertAlign w:val="superscript"/>
-        </w:rPr>
-        <w:t>st</w:t>
+        </w:rPr>
+        <w:br/>
       </w:r>
       <w:r>
         <w:rPr>
@@ -110,7 +117,7 @@
           <w:sz w:val="18"/>
           <w:szCs w:val="18"/>
         </w:rPr>
-        <w:t xml:space="preserve"> Given Name Surname </w:t>
+        <w:t>Department of computing DevOps</w:t>
       </w:r>
       <w:r>
         <w:rPr>
@@ -119,7 +126,14 @@
           <w:szCs w:val="18"/>
         </w:rPr>
         <w:br/>
-        <w:t xml:space="preserve">line 2: </w:t>
+      </w:r>
+      <w:r>
+        <w:rPr>
+          <w:noProof/>
+          <w:sz w:val="18"/>
+          <w:szCs w:val="18"/>
+        </w:rPr>
+        <w:t>Atlantic Technological University</w:t>
       </w:r>
       <w:r>
         <w:rPr>
@@ -128,7 +142,7 @@
           <w:sz w:val="18"/>
           <w:szCs w:val="18"/>
         </w:rPr>
-        <w:t xml:space="preserve">dept. name of organization </w:t>
+        <w:t xml:space="preserve"> </w:t>
       </w:r>
       <w:r>
         <w:rPr>
@@ -138,26 +152,22 @@
           <w:szCs w:val="18"/>
         </w:rPr>
         <w:br/>
-        <w:t xml:space="preserve">(of </w:t>
-      </w:r>
-      <w:r>
-        <w:rPr>
-          <w:i/>
-          <w:iCs/>
+      </w:r>
+      <w:r>
+        <w:rPr>
           <w:noProof/>
           <w:sz w:val="18"/>
           <w:szCs w:val="18"/>
         </w:rPr>
-        <w:t>Affiliation</w:t>
-      </w:r>
-      <w:r>
-        <w:rPr>
-          <w:i/>
+        <w:t>Letterkenny,Ireland</w:t>
+      </w:r>
+      <w:r>
+        <w:rPr>
           <w:noProof/>
           <w:sz w:val="18"/>
           <w:szCs w:val="18"/>
         </w:rPr>
-        <w:t>)</w:t>
+        <w:br/>
       </w:r>
       <w:r>
         <w:rPr>
@@ -165,204 +175,32 @@
           <w:sz w:val="18"/>
           <w:szCs w:val="18"/>
         </w:rPr>
-        <w:br/>
-        <w:t xml:space="preserve">line 3: </w:t>
-      </w:r>
-      <w:r>
-        <w:rPr>
-          <w:i/>
+        <w:t>L00187746@atu.ie</w:t>
+      </w:r>
+    </w:p>
+    <w:p>
+      <w:pPr>
+        <w:rPr>
           <w:noProof/>
           <w:sz w:val="18"/>
           <w:szCs w:val="18"/>
         </w:rPr>
-        <w:t xml:space="preserve">name of organization </w:t>
-      </w:r>
-      <w:r>
-        <w:rPr>
-          <w:i/>
+      </w:pPr>
+      <w:r>
+        <w:rPr>
           <w:noProof/>
           <w:sz w:val="18"/>
           <w:szCs w:val="18"/>
         </w:rPr>
-        <w:br/>
-        <w:t>(of Affiliation)</w:t>
-      </w:r>
-      <w:r>
-        <w:rPr>
-          <w:i/>
+        <w:t xml:space="preserve"> </w:t>
+      </w:r>
+      <w:r>
+        <w:rPr>
           <w:noProof/>
           <w:sz w:val="18"/>
           <w:szCs w:val="18"/>
         </w:rPr>
-        <w:br/>
-      </w:r>
-      <w:r>
-        <w:rPr>
-          <w:noProof/>
-          <w:sz w:val="18"/>
-          <w:szCs w:val="18"/>
-        </w:rPr>
-        <w:t>line 4: City, Country</w:t>
-      </w:r>
-      <w:r>
-        <w:rPr>
-          <w:noProof/>
-          <w:sz w:val="18"/>
-          <w:szCs w:val="18"/>
-        </w:rPr>
-        <w:br/>
-        <w:t>line 5: email address or ORCID</w:t>
-      </w:r>
-    </w:p>
-    <w:p>
-      <w:pPr>
-        <w:rPr>
-          <w:noProof/>
-          <w:sz w:val="18"/>
-          <w:szCs w:val="18"/>
-        </w:rPr>
-      </w:pPr>
-      <w:r>
-        <w:rPr>
-          <w:noProof/>
-          <w:sz w:val="18"/>
-          <w:szCs w:val="18"/>
-        </w:rPr>
-        <w:t xml:space="preserve"> </w:t>
-      </w:r>
-      <w:r>
-        <w:rPr>
-          <w:noProof/>
-          <w:sz w:val="18"/>
-          <w:szCs w:val="18"/>
-        </w:rPr>
         <w:br w:type="column"/>
-      </w:r>
-      <w:r>
-        <w:rPr>
-          <w:noProof/>
-          <w:sz w:val="18"/>
-          <w:szCs w:val="18"/>
-        </w:rPr>
-        <w:t>line 1: 5</w:t>
-      </w:r>
-      <w:r>
-        <w:rPr>
-          <w:noProof/>
-          <w:sz w:val="18"/>
-          <w:szCs w:val="18"/>
-          <w:vertAlign w:val="superscript"/>
-        </w:rPr>
-        <w:t>th</w:t>
-      </w:r>
-      <w:r>
-        <w:rPr>
-          <w:noProof/>
-          <w:sz w:val="18"/>
-          <w:szCs w:val="18"/>
-        </w:rPr>
-        <w:t xml:space="preserve"> Given Name Surname</w:t>
-      </w:r>
-      <w:r>
-        <w:rPr>
-          <w:noProof/>
-          <w:sz w:val="18"/>
-          <w:szCs w:val="18"/>
-        </w:rPr>
-        <w:br/>
-        <w:t xml:space="preserve">line 2: </w:t>
-      </w:r>
-      <w:r>
-        <w:rPr>
-          <w:i/>
-          <w:noProof/>
-          <w:sz w:val="18"/>
-          <w:szCs w:val="18"/>
-        </w:rPr>
-        <w:t xml:space="preserve">dept. name of organization </w:t>
-      </w:r>
-      <w:r>
-        <w:rPr>
-          <w:i/>
-          <w:noProof/>
-          <w:sz w:val="18"/>
-          <w:szCs w:val="18"/>
-        </w:rPr>
-        <w:br/>
-        <w:t xml:space="preserve">(of </w:t>
-      </w:r>
-      <w:r>
-        <w:rPr>
-          <w:i/>
-          <w:iCs/>
-          <w:noProof/>
-          <w:sz w:val="18"/>
-          <w:szCs w:val="18"/>
-        </w:rPr>
-        <w:t>Affiliation</w:t>
-      </w:r>
-      <w:r>
-        <w:rPr>
-          <w:i/>
-          <w:noProof/>
-          <w:sz w:val="18"/>
-          <w:szCs w:val="18"/>
-        </w:rPr>
-        <w:t>)</w:t>
-      </w:r>
-      <w:r>
-        <w:rPr>
-          <w:noProof/>
-          <w:sz w:val="18"/>
-          <w:szCs w:val="18"/>
-        </w:rPr>
-        <w:br/>
-        <w:t xml:space="preserve">line 3: </w:t>
-      </w:r>
-      <w:r>
-        <w:rPr>
-          <w:i/>
-          <w:noProof/>
-          <w:sz w:val="18"/>
-          <w:szCs w:val="18"/>
-        </w:rPr>
-        <w:t xml:space="preserve">name of organization </w:t>
-      </w:r>
-      <w:r>
-        <w:rPr>
-          <w:i/>
-          <w:noProof/>
-          <w:sz w:val="18"/>
-          <w:szCs w:val="18"/>
-        </w:rPr>
-        <w:br/>
-        <w:t>(of Affiliation)</w:t>
-      </w:r>
-      <w:r>
-        <w:rPr>
-          <w:i/>
-          <w:noProof/>
-          <w:sz w:val="18"/>
-          <w:szCs w:val="18"/>
-        </w:rPr>
-        <w:br/>
-      </w:r>
-      <w:r>
-        <w:rPr>
-          <w:noProof/>
-          <w:sz w:val="18"/>
-          <w:szCs w:val="18"/>
-        </w:rPr>
-        <w:t>line 4: City, Country</w:t>
-      </w:r>
-      <w:r>
-        <w:rPr>
-          <w:noProof/>
-          <w:sz w:val="18"/>
-          <w:szCs w:val="18"/>
-        </w:rPr>
-        <w:br/>
-        <w:t>line 5: email address  or ORCID</w:t>
       </w:r>
     </w:p>
     <w:p>
@@ -711,7 +549,7 @@
             <w:rPr>
               <w:lang w:val="en-IN"/>
             </w:rPr>
-            <w:instrText xml:space="preserve"> CITATION Cre24 \l</w:instrText>
+            <w:instrText>CITATION Cre24 \l</w:instrText>
           </w:r>
           <w:r>
             <w:rPr>
@@ -863,13 +701,7 @@
         <w:rPr>
           <w:lang w:val="en-US"/>
         </w:rPr>
-        <w:t xml:space="preserve">. The proposed system uses </w:t>
-      </w:r>
-      <w:r>
-        <w:rPr>
-          <w:lang w:val="en-US"/>
-        </w:rPr>
-        <w:t xml:space="preserve">automation to detect errors while assessing </w:t>
+        <w:t xml:space="preserve">. The proposed system uses automation to detect errors while assessing </w:t>
       </w:r>
       <w:r>
         <w:rPr>
@@ -899,7 +731,13 @@
         <w:rPr>
           <w:lang w:val="en-US"/>
         </w:rPr>
-        <w:t xml:space="preserve">therefore it decreases response time and enhances consistent reactions. </w:t>
+        <w:t xml:space="preserve">therefore it decreases response time and enhances consistent </w:t>
+      </w:r>
+      <w:r>
+        <w:rPr>
+          <w:lang w:val="en-US"/>
+        </w:rPr>
+        <w:t xml:space="preserve">reactions. </w:t>
       </w:r>
       <w:r>
         <w:rPr>
@@ -979,54 +817,6 @@
         </w:rPr>
         <w:t xml:space="preserve"> </w:t>
       </w:r>
-      <w:sdt>
-        <w:sdtPr>
-          <w:rPr>
-            <w:lang w:val="en-US"/>
-          </w:rPr>
-          <w:id w:val="-187071568"/>
-          <w:citation/>
-        </w:sdtPr>
-        <w:sdtContent>
-          <w:r>
-            <w:rPr>
-              <w:lang w:val="en-US"/>
-            </w:rPr>
-            <w:fldChar w:fldCharType="begin"/>
-          </w:r>
-          <w:r>
-            <w:rPr>
-              <w:lang w:val="en-US"/>
-            </w:rPr>
-            <w:instrText xml:space="preserve"> CITATION And24 \l</w:instrText>
-          </w:r>
-          <w:r>
-            <w:rPr>
-              <w:lang w:val="en-US"/>
-            </w:rPr>
-            <w:instrText xml:space="preserve"> en-US </w:instrText>
-          </w:r>
-          <w:r>
-            <w:rPr>
-              <w:lang w:val="en-US"/>
-            </w:rPr>
-            <w:fldChar w:fldCharType="separate"/>
-          </w:r>
-          <w:r>
-            <w:rPr>
-              <w:noProof/>
-              <w:lang w:val="en-US"/>
-            </w:rPr>
-            <w:t>[1]</w:t>
-          </w:r>
-          <w:r>
-            <w:rPr>
-              <w:lang w:val="en-US"/>
-            </w:rPr>
-            <w:fldChar w:fldCharType="end"/>
-          </w:r>
-        </w:sdtContent>
-      </w:sdt>
     </w:p>
     <w:p>
       <w:pPr>
@@ -1304,21 +1094,15 @@
         <w:rPr>
           <w:lang w:val="en-US"/>
         </w:rPr>
-        <w:t xml:space="preserve"> allows organizations to obtain quick and reliable incident resolution. AI-powered automation presents advantages for stability maintenance and downtime </w:t>
-      </w:r>
-      <w:r>
-        <w:rPr>
-          <w:lang w:val="en-US"/>
-        </w:rPr>
+        <w:t xml:space="preserve"> allows organizations to obtain quick and reliable incident resolution. AI-powered automation presents advantages for stability maintenance and downtime minimization and enables self-managing incident response workflows which leads to improved operational efficiency and high system availability.</w:t>
+      </w:r>
+    </w:p>
+    <w:p>
+      <w:pPr>
+        <w:pStyle w:val="Heading1"/>
+      </w:pPr>
+      <w:r>
         <w:lastRenderedPageBreak/>
-        <w:t>minimization and enables self-managing incident response workflows which leads to improved operational efficiency and high system availability.</w:t>
-      </w:r>
-    </w:p>
-    <w:p>
-      <w:pPr>
-        <w:pStyle w:val="Heading1"/>
-      </w:pPr>
-      <w:r>
         <w:t>Problem Definition</w:t>
       </w:r>
     </w:p>
@@ -1533,14 +1317,27 @@
       <w:r>
         <w:t xml:space="preserve">Figure </w:t>
       </w:r>
-      <w:fldSimple w:instr=" SEQ Figure \* ARABIC ">
-        <w:r>
-          <w:rPr>
-            <w:noProof/>
-          </w:rPr>
-          <w:t>1</w:t>
-        </w:r>
-      </w:fldSimple>
+      <w:r>
+        <w:fldChar w:fldCharType="begin"/>
+      </w:r>
+      <w:r>
+        <w:instrText xml:space="preserve"> SEQ Figure \* ARABIC </w:instrText>
+      </w:r>
+      <w:r>
+        <w:fldChar w:fldCharType="separate"/>
+      </w:r>
+      <w:r>
+        <w:rPr>
+          <w:noProof/>
+        </w:rPr>
+        <w:t>1</w:t>
+      </w:r>
+      <w:r>
+        <w:rPr>
+          <w:noProof/>
+        </w:rPr>
+        <w:fldChar w:fldCharType="end"/>
+      </w:r>
     </w:p>
     <w:p>
       <w:pPr>
@@ -1751,11 +1548,60 @@
         <w:rPr>
           <w:lang w:val="en-US"/>
         </w:rPr>
-        <w:t>containment and issue resolution activities to bring system functionality back online immediately. DevOps workflows achieve better incident response by employing automated system observation functions and self-healing systems that minimize the time needed for resolution (MTTR). The system resilience gets enhanced while the culture of continuous improvement develops through analysis of incident data for both prevention of future events as well as system performance optimization</w:t>
+        <w:t xml:space="preserve">containment and issue resolution activities to bring system functionality back online immediately. DevOps workflows achieve better incident response by employing automated system observation functions and self-healing systems that </w:t>
+      </w:r>
+      <w:r>
+        <w:rPr>
+          <w:lang w:val="en-US"/>
+        </w:rPr>
+        <w:t>minimize the time needed for resolution (MTTR). The system resilience gets enhanced while the culture of continuous improvement develops through analysis of incident data for both prevention of future events as well as system performance optimization</w:t>
       </w:r>
       <w:r>
         <w:t>.</w:t>
       </w:r>
+      <w:sdt>
+        <w:sdtPr>
+          <w:id w:val="-1856023954"/>
+          <w:citation/>
+        </w:sdtPr>
+        <w:sdtContent>
+          <w:r>
+            <w:fldChar w:fldCharType="begin"/>
+          </w:r>
+          <w:r>
+            <w:rPr>
+              <w:lang w:val="en-IN"/>
+            </w:rPr>
+            <w:instrText xml:space="preserve"> CITATION And24 \l</w:instrText>
+          </w:r>
+          <w:r>
+            <w:rPr>
+              <w:lang w:val="en-IN"/>
+            </w:rPr>
+            <w:instrText xml:space="preserve"> en-IN </w:instrText>
+          </w:r>
+          <w:r>
+            <w:fldChar w:fldCharType="separate"/>
+          </w:r>
+          <w:r>
+            <w:rPr>
+              <w:noProof/>
+              <w:lang w:val="en-IN"/>
+            </w:rPr>
+            <w:t xml:space="preserve"> </w:t>
+          </w:r>
+          <w:r>
+            <w:rPr>
+              <w:noProof/>
+              <w:lang w:val="en-IN"/>
+            </w:rPr>
+            <w:t>[2]</w:t>
+          </w:r>
+          <w:r>
+            <w:fldChar w:fldCharType="end"/>
+          </w:r>
+        </w:sdtContent>
+      </w:sdt>
     </w:p>
     <w:p>
       <w:pPr>
@@ -1942,7 +1788,6 @@
           <w:noProof/>
           <w:lang w:val="en-US"/>
         </w:rPr>
-        <w:lastRenderedPageBreak/>
         <w:drawing>
           <wp:inline distT="0" distB="0" distL="0" distR="0" wp14:anchorId="1B2DCB91" wp14:editId="01E17F96">
             <wp:extent cx="3089910" cy="2288540"/>
@@ -1987,14 +1832,27 @@
       <w:r>
         <w:t xml:space="preserve">Figure </w:t>
       </w:r>
-      <w:fldSimple w:instr=" SEQ Figure \* ARABIC ">
-        <w:r>
-          <w:rPr>
-            <w:noProof/>
-          </w:rPr>
-          <w:t>2</w:t>
-        </w:r>
-      </w:fldSimple>
+      <w:r>
+        <w:fldChar w:fldCharType="begin"/>
+      </w:r>
+      <w:r>
+        <w:instrText xml:space="preserve"> SEQ Figure \* ARABIC </w:instrText>
+      </w:r>
+      <w:r>
+        <w:fldChar w:fldCharType="separate"/>
+      </w:r>
+      <w:r>
+        <w:rPr>
+          <w:noProof/>
+        </w:rPr>
+        <w:t>2</w:t>
+      </w:r>
+      <w:r>
+        <w:rPr>
+          <w:noProof/>
+        </w:rPr>
+        <w:fldChar w:fldCharType="end"/>
+      </w:r>
     </w:p>
     <w:p>
       <w:pPr>
@@ -2008,7 +1866,6 @@
       <w:pPr>
         <w:pStyle w:val="Heading2"/>
         <w:tabs>
-          <w:tab w:val="clear" w:pos="18pt"/>
           <w:tab w:val="num" w:pos="14.40pt"/>
         </w:tabs>
       </w:pPr>
@@ -2102,10 +1959,7 @@
         <w:pStyle w:val="BodyText"/>
       </w:pPr>
       <w:r>
-        <w:t xml:space="preserve">IT incidents need investigation through incident analysis to reveal their fundamental causes together with their consequences and required actions. The identification process depends on log data and system assessments as well as network activity analysis to discover why issues occur and check whether the cause is through cyberattacks or system problems or human mistakes. The tools Splunk and Datadog unite data collection with data correlation to yield deeper analytical results. Analysts perform multiple steps by evaluating incident extent and finding affected systems before </w:t>
-      </w:r>
-      <w:r>
-        <w:t>checking for active risks. Recent findings enable analysts to formulate countermeasures that they record along with lessons learned which will lead to security enhancements in the system for future incidents.</w:t>
+        <w:t>IT incidents need investigation through incident analysis to reveal their fundamental causes together with their consequences and required actions. The identification process depends on log data and system assessments as well as network activity analysis to discover why issues occur and check whether the cause is through cyberattacks or system problems or human mistakes. The tools Splunk and Datadog unite data collection with data correlation to yield deeper analytical results. Analysts perform multiple steps by evaluating incident extent and finding affected systems before checking for active risks. Recent findings enable analysts to formulate countermeasures that they record along with lessons learned which will lead to security enhancements in the system for future incidents.</w:t>
       </w:r>
     </w:p>
     <w:p>
@@ -2121,7 +1975,10 @@
         <w:pStyle w:val="BodyText"/>
       </w:pPr>
       <w:r>
-        <w:t>The automated response and containment work to stop issues and block the malicious IPs and separate the infected endpoints while also revoking harmful credentials. Playbook-based workflows enable fast consistent incident responses that need human intervention to protect against attack impact. Incident response systems at endpoints and networks conduct automatic measures for device quarantining while removing malware infections and deploying security updates. Security policies get implemented after threat response while administrators restore systems to previous stable configurations for threat neutralization. A joint defense system is achieved through security tool integration that combines firewalls with SIEMs and SOAR platforms. Automated system implementation streamlines response operations which decreases the time needed for response while reducing issue impact to maintain resilient production operations.</w:t>
+        <w:t xml:space="preserve">The automated response and containment work to stop issues and block the malicious IPs and separate the infected endpoints while also revoking harmful credentials. Playbook-based workflows enable fast consistent incident responses that need human intervention to protect against attack impact. Incident response systems at endpoints and networks conduct automatic measures for device quarantining while removing malware infections and deploying security updates. Security policies get implemented after threat response while administrators restore systems to previous stable configurations for threat neutralization. A joint defense system is achieved through security tool integration that combines firewalls with SIEMs and SOAR platforms. </w:t>
+      </w:r>
+      <w:r>
+        <w:t>Automated system implementation streamlines response operations which decreases the time needed for response while reducing issue impact to maintain resilient production operations.</w:t>
       </w:r>
     </w:p>
     <w:p>
@@ -2169,11 +2026,7 @@
         <w:pStyle w:val="BodyText"/>
       </w:pPr>
       <w:r>
-        <w:t xml:space="preserve">Open-source DevOps incident response tools are cost-effective and flexible solution for managing security incidents </w:t>
-      </w:r>
-      <w:r>
-        <w:lastRenderedPageBreak/>
-        <w:t>within an organization. The tools are highly customizable, and it is easy for teams to adapt them according to their specific needs so that they can adapt to the workflows and incident response requirements. Most open-source tools also have the added advantage of having active communities contributing to them, which implies rapid updates, ongoing development, and incorporation of sophisticated features. Open-source solutions' affordability lowers the barriers in terms of financial needs, thereby making highly effective incident response capabilities accessible to even for the organisation with limited resources.</w:t>
+        <w:t>Open-source DevOps incident response tools are cost-effective and flexible solution for managing security incidents within an organization. The tools are highly customizable, and it is easy for teams to adapt them according to their specific needs so that they can adapt to the workflows and incident response requirements. Most open-source tools also have the added advantage of having active communities contributing to them, which implies rapid updates, ongoing development, and incorporation of sophisticated features. Open-source solutions' affordability lowers the barriers in terms of financial needs, thereby making highly effective incident response capabilities accessible to even for the organisation with limited resources.</w:t>
       </w:r>
     </w:p>
     <w:p>
@@ -2241,11 +2094,22 @@
           <w:bCs/>
         </w:rPr>
       </w:pPr>
-      <w:r>
-        <w:rPr>
-          <w:b/>
-          <w:bCs/>
-        </w:rPr>
+    </w:p>
+    <w:p>
+      <w:pPr>
+        <w:pStyle w:val="BodyText"/>
+        <w:ind w:firstLine="0pt"/>
+        <w:rPr>
+          <w:i/>
+          <w:iCs/>
+        </w:rPr>
+      </w:pPr>
+      <w:r>
+        <w:rPr>
+          <w:i/>
+          <w:iCs/>
+        </w:rPr>
+        <w:lastRenderedPageBreak/>
         <w:t>Tool Selection:</w:t>
       </w:r>
     </w:p>
@@ -2273,7 +2137,7 @@
         <w:pStyle w:val="BodyText"/>
         <w:numPr>
           <w:ilvl w:val="0"/>
-          <w:numId w:val="48"/>
+          <w:numId w:val="52"/>
         </w:numPr>
         <w:rPr>
           <w:b/>
@@ -2284,19 +2148,19 @@
       <w:proofErr w:type="spellStart"/>
       <w:r>
         <w:rPr>
+          <w:i/>
+          <w:iCs/>
+          <w:lang w:val="en-US"/>
+        </w:rPr>
+        <w:t>LangChain</w:t>
+      </w:r>
+      <w:proofErr w:type="spellEnd"/>
+      <w:r>
+        <w:rPr>
           <w:b/>
           <w:bCs/>
           <w:lang w:val="en-US"/>
         </w:rPr>
-        <w:t>LangChain</w:t>
-      </w:r>
-      <w:proofErr w:type="spellEnd"/>
-      <w:r>
-        <w:rPr>
-          <w:b/>
-          <w:bCs/>
-          <w:lang w:val="en-US"/>
-        </w:rPr>
         <w:t>:</w:t>
       </w:r>
     </w:p>
@@ -2328,32 +2192,82 @@
         </w:rPr>
         <w:t xml:space="preserve"> because it provides integrated tools to combine prompts and manage memory and perform retrievals. Users can create unique interaction sequences through the platform which enables their agents to access web services and store system data and retrieve documents. The platform enables better GPT-4 functionality through its integrated support for managing logical operations along with carrying out actions. Such functionality makes the technology suitable for automation work and AI applications.</w:t>
       </w:r>
-      <w:r>
-        <w:rPr>
-          <w:noProof/>
-          <w:lang w:val="en-IN"/>
-        </w:rPr>
-        <w:t xml:space="preserve"> </w:t>
-      </w:r>
+      <w:sdt>
+        <w:sdtPr>
+          <w:rPr>
+            <w:lang w:val="en-US"/>
+          </w:rPr>
+          <w:id w:val="1427306757"/>
+          <w:citation/>
+        </w:sdtPr>
+        <w:sdtContent>
+          <w:r>
+            <w:rPr>
+              <w:lang w:val="en-US"/>
+            </w:rPr>
+            <w:fldChar w:fldCharType="begin"/>
+          </w:r>
+          <w:r>
+            <w:rPr>
+              <w:noProof/>
+              <w:lang w:val="en-IN"/>
+            </w:rPr>
+            <w:instrText xml:space="preserve"> CITATION Res25 \l</w:instrText>
+          </w:r>
+          <w:r>
+            <w:rPr>
+              <w:noProof/>
+              <w:lang w:val="en-IN"/>
+            </w:rPr>
+            <w:instrText xml:space="preserve"> en-IN </w:instrText>
+          </w:r>
+          <w:r>
+            <w:rPr>
+              <w:lang w:val="en-US"/>
+            </w:rPr>
+            <w:fldChar w:fldCharType="separate"/>
+          </w:r>
+          <w:r>
+            <w:rPr>
+              <w:noProof/>
+              <w:lang w:val="en-IN"/>
+            </w:rPr>
+            <w:t xml:space="preserve"> </w:t>
+          </w:r>
+          <w:r>
+            <w:rPr>
+              <w:noProof/>
+              <w:lang w:val="en-IN"/>
+            </w:rPr>
+            <w:t>[3]</w:t>
+          </w:r>
+          <w:r>
+            <w:rPr>
+              <w:lang w:val="en-US"/>
+            </w:rPr>
+            <w:fldChar w:fldCharType="end"/>
+          </w:r>
+        </w:sdtContent>
+      </w:sdt>
     </w:p>
     <w:p>
       <w:pPr>
         <w:pStyle w:val="BodyText"/>
         <w:numPr>
           <w:ilvl w:val="0"/>
-          <w:numId w:val="48"/>
+          <w:numId w:val="52"/>
         </w:numPr>
         <w:rPr>
-          <w:b/>
-          <w:bCs/>
+          <w:i/>
+          <w:iCs/>
           <w:noProof/>
           <w:lang w:val="en-IN"/>
         </w:rPr>
       </w:pPr>
       <w:r>
         <w:rPr>
-          <w:b/>
-          <w:bCs/>
+          <w:i/>
+          <w:iCs/>
           <w:noProof/>
           <w:lang w:val="en-US"/>
         </w:rPr>
@@ -2361,8 +2275,8 @@
       </w:r>
       <w:r>
         <w:rPr>
-          <w:b/>
-          <w:bCs/>
+          <w:i/>
+          <w:iCs/>
           <w:noProof/>
           <w:lang w:val="en-US"/>
         </w:rPr>
@@ -2547,689 +2461,362 @@
         <w:pStyle w:val="BodyText"/>
         <w:ind w:firstLine="0pt"/>
         <w:rPr>
-          <w:b/>
-          <w:bCs/>
-          <w:noProof/>
-          <w:lang w:val="en-US"/>
-        </w:rPr>
-      </w:pPr>
-      <w:r>
-        <w:rPr>
-          <w:b/>
-          <w:bCs/>
-          <w:noProof/>
-          <w:lang w:val="en-US"/>
-        </w:rPr>
-        <w:t>Database</w:t>
-      </w:r>
-    </w:p>
-    <w:p>
-      <w:pPr>
-        <w:pStyle w:val="BodyText"/>
-        <w:rPr>
-          <w:lang w:val="en-US"/>
-        </w:rPr>
-      </w:pPr>
-      <w:r>
-        <w:rPr>
-          <w:lang w:val="en-US"/>
-        </w:rPr>
-        <w:t xml:space="preserve">MongoDB is used </w:t>
-      </w:r>
-      <w:r>
-        <w:rPr>
-          <w:lang w:val="en-US"/>
-        </w:rPr>
-        <w:t xml:space="preserve">for the research </w:t>
-      </w:r>
-      <w:r>
-        <w:rPr>
-          <w:lang w:val="en-US"/>
-        </w:rPr>
-        <w:t>to store incident records for past incident and its resolution information retrieval. MongoDB has a schema-less architecture that enables dynamic data modeling. The indexing and aggregation features of MongoDB accelerate searches for effective incident data retrieval. With horizontal scalability and built-in replication and sharding,</w:t>
-      </w:r>
-      <w:r>
-        <w:rPr>
-          <w:lang w:val="en-US"/>
-        </w:rPr>
-        <w:t> </w:t>
-      </w:r>
-      <w:r>
-        <w:rPr>
-          <w:lang w:val="en-US"/>
-        </w:rPr>
-        <w:t>it can efficiently manage increasing records and is reliable and fault-tolerant. MongoDB uses the JSON-like BSON format, making integration</w:t>
-      </w:r>
-      <w:r>
-        <w:rPr>
-          <w:lang w:val="en-US"/>
-        </w:rPr>
-        <w:t> </w:t>
-      </w:r>
-      <w:r>
-        <w:rPr>
-          <w:lang w:val="en-US"/>
-        </w:rPr>
-        <w:t>with modern applications and APIs easy and ideal for transaction efficiency with structured incident records.</w:t>
-      </w:r>
-    </w:p>
-    <w:p>
-      <w:pPr>
-        <w:pStyle w:val="BodyText"/>
-        <w:rPr>
-          <w:lang w:val="en-US"/>
-        </w:rPr>
-      </w:pPr>
-    </w:p>
-    <w:p>
-      <w:pPr>
-        <w:pStyle w:val="BodyText"/>
-        <w:rPr>
-          <w:lang w:val="en-US"/>
-        </w:rPr>
-      </w:pPr>
-      <w:r>
-        <w:rPr>
-          <w:lang w:val="en-US"/>
-        </w:rPr>
-        <w:t>JSON format of incident record in MongoDB:</w:t>
-      </w:r>
-    </w:p>
-    <w:p>
-      <w:pPr>
-        <w:pStyle w:val="BodyText"/>
-        <w:rPr>
-          <w:lang w:val="en-US"/>
-        </w:rPr>
-      </w:pPr>
-      <w:r>
-        <w:rPr>
-          <w:lang w:val="en-US"/>
-        </w:rPr>
-        <w:t>{</w:t>
-      </w:r>
-    </w:p>
-    <w:p>
-      <w:pPr>
-        <w:pStyle w:val="BodyText"/>
-        <w:jc w:val="start"/>
-        <w:rPr>
-          <w:lang w:val="en-US"/>
-        </w:rPr>
-      </w:pPr>
-      <w:r>
-        <w:rPr>
-          <w:lang w:val="en-US"/>
-        </w:rPr>
-        <w:tab/>
-      </w:r>
-      <w:proofErr w:type="spellStart"/>
-      <w:r>
-        <w:rPr>
-          <w:lang w:val="en-US"/>
-        </w:rPr>
-        <w:t>error_message</w:t>
-      </w:r>
-      <w:proofErr w:type="spellEnd"/>
-      <w:r>
-        <w:rPr>
-          <w:lang w:val="en-US"/>
-        </w:rPr>
-        <w:t>: "Application Server Crash</w:t>
-      </w:r>
-      <w:r>
-        <w:rPr>
-          <w:lang w:val="en-US"/>
-        </w:rPr>
-        <w:t>”</w:t>
-      </w:r>
-    </w:p>
-    <w:p>
-      <w:pPr>
-        <w:pStyle w:val="BodyText"/>
-        <w:jc w:val="start"/>
-        <w:rPr>
-          <w:lang w:val="en-US"/>
-        </w:rPr>
-      </w:pPr>
-      <w:r>
-        <w:rPr>
-          <w:lang w:val="en-US"/>
-        </w:rPr>
-        <w:tab/>
-      </w:r>
-      <w:proofErr w:type="spellStart"/>
-      <w:r>
-        <w:rPr>
-          <w:lang w:val="en-US"/>
-        </w:rPr>
-        <w:t>root_cause</w:t>
-      </w:r>
-      <w:proofErr w:type="spellEnd"/>
-      <w:r>
-        <w:rPr>
-          <w:lang w:val="en-US"/>
-        </w:rPr>
-        <w:t>: "Load Balancer went Out of memory"</w:t>
-      </w:r>
-    </w:p>
-    <w:p>
-      <w:pPr>
-        <w:pStyle w:val="BodyText"/>
-        <w:jc w:val="start"/>
-        <w:rPr>
-          <w:lang w:val="en-US"/>
-        </w:rPr>
-      </w:pPr>
-      <w:r>
-        <w:rPr>
-          <w:lang w:val="en-US"/>
-        </w:rPr>
-        <w:tab/>
-      </w:r>
-      <w:proofErr w:type="spellStart"/>
-      <w:r>
-        <w:rPr>
-          <w:lang w:val="en-US"/>
-        </w:rPr>
-        <w:t>solution_steps</w:t>
-      </w:r>
-      <w:proofErr w:type="spellEnd"/>
-      <w:r>
-        <w:rPr>
-          <w:lang w:val="en-US"/>
-        </w:rPr>
-        <w:t xml:space="preserve">: </w:t>
-      </w:r>
-    </w:p>
-    <w:p>
-      <w:pPr>
-        <w:pStyle w:val="BodyText"/>
-        <w:rPr>
-          <w:lang w:val="en-US"/>
-        </w:rPr>
-      </w:pPr>
-      <w:r>
-        <w:rPr>
-          <w:lang w:val="en-US"/>
-        </w:rPr>
-        <w:tab/>
-        <w:t>Array (3)</w:t>
-      </w:r>
-    </w:p>
-    <w:p>
-      <w:pPr>
-        <w:pStyle w:val="BodyText"/>
-        <w:rPr>
-          <w:lang w:val="en-US"/>
-        </w:rPr>
-      </w:pPr>
-      <w:r>
-        <w:rPr>
-          <w:lang w:val="en-US"/>
-        </w:rPr>
-        <w:tab/>
-      </w:r>
-      <w:r>
-        <w:rPr>
-          <w:lang w:val="en-US"/>
-        </w:rPr>
-        <w:tab/>
-        <w:t>0: "Restarted application services"</w:t>
-      </w:r>
-    </w:p>
-    <w:p>
-      <w:pPr>
-        <w:pStyle w:val="BodyText"/>
-        <w:rPr>
-          <w:lang w:val="en-US"/>
-        </w:rPr>
-      </w:pPr>
-      <w:r>
-        <w:rPr>
-          <w:lang w:val="en-US"/>
-        </w:rPr>
-        <w:tab/>
-      </w:r>
-      <w:r>
-        <w:rPr>
-          <w:lang w:val="en-US"/>
-        </w:rPr>
-        <w:tab/>
-        <w:t>1: "Increased memory allocation"</w:t>
-      </w:r>
-    </w:p>
-    <w:p>
-      <w:pPr>
-        <w:pStyle w:val="BodyText"/>
-        <w:rPr>
-          <w:lang w:val="en-US"/>
-        </w:rPr>
-      </w:pPr>
-      <w:r>
-        <w:rPr>
-          <w:lang w:val="en-US"/>
-        </w:rPr>
-        <w:tab/>
-      </w:r>
-      <w:r>
-        <w:rPr>
-          <w:lang w:val="en-US"/>
-        </w:rPr>
-        <w:tab/>
-        <w:t>2: "Optimized background processes"</w:t>
-      </w:r>
-    </w:p>
-    <w:p>
-      <w:pPr>
-        <w:pStyle w:val="BodyText"/>
-        <w:rPr>
-          <w:lang w:val="en-US"/>
-        </w:rPr>
-      </w:pPr>
-      <w:r>
-        <w:rPr>
-          <w:lang w:val="en-US"/>
-        </w:rPr>
-        <w:t>}</w:t>
-      </w:r>
-    </w:p>
-    <w:p>
-      <w:pPr>
-        <w:pStyle w:val="BodyText"/>
-        <w:ind w:firstLine="0pt"/>
-      </w:pPr>
-    </w:p>
-    <w:p>
-      <w:pPr>
-        <w:jc w:val="both"/>
-      </w:pPr>
-      <w:r>
-        <w:rPr>
-          <w:b/>
-          <w:bCs/>
-        </w:rPr>
-        <w:t>Indexing</w:t>
-      </w:r>
-      <w:r>
-        <w:t>:</w:t>
-      </w:r>
-    </w:p>
-    <w:p>
-      <w:pPr>
-        <w:pStyle w:val="BodyText"/>
-      </w:pPr>
-      <w:r>
-        <w:t>A text index enables full-text searches on string</w:t>
-      </w:r>
-      <w:r>
-        <w:t> </w:t>
-      </w:r>
-      <w:r>
-        <w:t>fields. It also assists to perform</w:t>
-      </w:r>
-      <w:r>
-        <w:t> </w:t>
-      </w:r>
-      <w:r>
-        <w:t>fast lookups for words or phrases in text-based fields. Without an index, MongoDB will perform a scan of the entire collection to find the match provided, which is inefficient for big data sets in MongoDB. A text index is used to speed up the search</w:t>
-      </w:r>
-      <w:r>
-        <w:t> </w:t>
-      </w:r>
-      <w:r>
-        <w:t>process.</w:t>
-      </w:r>
-    </w:p>
-    <w:p>
-      <w:pPr>
-        <w:jc w:val="both"/>
-      </w:pPr>
-    </w:p>
-    <w:p>
-      <w:pPr>
-        <w:jc w:val="start"/>
-        <w:rPr>
           <w:i/>
           <w:iCs/>
           <w:noProof/>
-        </w:rPr>
-      </w:pPr>
-    </w:p>
-    <w:p>
-      <w:pPr>
-        <w:pStyle w:val="Heading2"/>
-      </w:pPr>
-      <w:r>
-        <w:t>Identify</w:t>
-      </w:r>
-      <w:r>
-        <w:t xml:space="preserve"> the Headings</w:t>
-      </w:r>
-    </w:p>
-    <w:p>
-      <w:pPr>
-        <w:pStyle w:val="BodyText"/>
-      </w:pPr>
-      <w:r>
-        <w:t>Headings, or heads, are organizational devices that guide the reader through your paper. There are two types: component heads and text heads.</w:t>
-      </w:r>
-    </w:p>
-    <w:p>
-      <w:pPr>
-        <w:pStyle w:val="BodyText"/>
-      </w:pPr>
-      <w:r>
-        <w:t>Component heads identify the different components of your paper and are not topically subordinate to each other. Examples include Acknowledgments and References and, for these, the correct style to use is “Heading 5”. Use “figure caption” for your Figure captions, and “table head” for your table title. Run-in heads, such as “Abstract”, will require you to apply a style (in this case, italic) in addition to the style provided by the drop down menu to differentiate the head from the text.</w:t>
-      </w:r>
-    </w:p>
-    <w:p>
-      <w:pPr>
-        <w:pStyle w:val="BodyText"/>
-      </w:pPr>
-      <w:r>
-        <w:t>Text heads organize the topics on a relational, hierarchical basis. For example, the paper title is the primary text head because all subsequent material relates and elaborates on this one topic. If there are two or more sub-topics, the next level head (uppercase Roman numerals) should be used and, conversely, if there are not at least two sub-topics, then no subheads should be introduced. Styles named “Heading 1”, “Heading 2”, “Heading 3”, and “Heading 4” are prescribed.</w:t>
-      </w:r>
-    </w:p>
-    <w:p>
-      <w:pPr>
-        <w:pStyle w:val="Heading2"/>
-      </w:pPr>
-      <w:r>
-        <w:t>Figures and Tables</w:t>
-      </w:r>
-    </w:p>
-    <w:p>
-      <w:pPr>
-        <w:pStyle w:val="Heading4"/>
-      </w:pPr>
-      <w:r>
-        <w:t xml:space="preserve"> </w:t>
-      </w:r>
-      <w:r>
-        <w:t xml:space="preserve">Positioning Figures and Tables: </w:t>
-      </w:r>
-      <w:r>
-        <w:rPr>
-          <w:i w:val="0"/>
-        </w:rPr>
-        <w:t>Place figures and tables at the top and bottom of columns. Avoid placing them in the middle of columns. Large figures and tables may span across both columns. Figure captions should be below the figures; table heads should appear above the tables. Insert figures and tables after they are cited in the text. Use the abbreviation “Fig. 1”, even at the beginning of a sentence.</w:t>
-      </w:r>
-    </w:p>
-    <w:p>
-      <w:pPr>
-        <w:pStyle w:val="tablehead"/>
-      </w:pPr>
-      <w:r>
-        <w:t>Table Type Styles</w:t>
-      </w:r>
-    </w:p>
-    <w:tbl>
-      <w:tblPr>
-        <w:tblW w:w="0pt" w:type="dxa"/>
-        <w:jc w:val="center"/>
-        <w:tblBorders>
-          <w:top w:val="single" w:sz="2" w:space="0" w:color="auto"/>
-          <w:start w:val="single" w:sz="2" w:space="0" w:color="auto"/>
-          <w:bottom w:val="single" w:sz="2" w:space="0" w:color="auto"/>
-          <w:end w:val="single" w:sz="2" w:space="0" w:color="auto"/>
-          <w:insideH w:val="single" w:sz="2" w:space="0" w:color="auto"/>
-          <w:insideV w:val="single" w:sz="2" w:space="0" w:color="auto"/>
-        </w:tblBorders>
-        <w:tblLayout w:type="fixed"/>
-        <w:tblLook w:firstRow="0" w:lastRow="0" w:firstColumn="0" w:lastColumn="0" w:noHBand="0" w:noVBand="0"/>
-      </w:tblPr>
-      <w:tblGrid>
-        <w:gridCol w:w="720"/>
-        <w:gridCol w:w="2340"/>
-        <w:gridCol w:w="900"/>
-        <w:gridCol w:w="900"/>
-      </w:tblGrid>
-      <w:tr>
-        <w:trPr>
-          <w:cantSplit/>
-          <w:trHeight w:val="240"/>
-          <w:tblHeader/>
-          <w:jc w:val="center"/>
-        </w:trPr>
-        <w:tc>
-          <w:tcPr>
-            <w:tcW w:w="36pt" w:type="dxa"/>
-            <w:vMerge w:val="restart"/>
-            <w:vAlign w:val="center"/>
-          </w:tcPr>
-          <w:p>
-            <w:pPr>
-              <w:pStyle w:val="tablecolhead"/>
-            </w:pPr>
-            <w:r>
-              <w:lastRenderedPageBreak/>
-              <w:t>Table Head</w:t>
-            </w:r>
-          </w:p>
-        </w:tc>
-        <w:tc>
-          <w:tcPr>
-            <w:tcW w:w="207pt" w:type="dxa"/>
-            <w:gridSpan w:val="3"/>
-            <w:vAlign w:val="center"/>
-          </w:tcPr>
-          <w:p>
-            <w:pPr>
-              <w:pStyle w:val="tablecolhead"/>
-            </w:pPr>
-            <w:r>
-              <w:t>Table Column Head</w:t>
-            </w:r>
-          </w:p>
-        </w:tc>
-      </w:tr>
-      <w:tr>
-        <w:trPr>
-          <w:cantSplit/>
-          <w:trHeight w:val="240"/>
-          <w:tblHeader/>
-          <w:jc w:val="center"/>
-        </w:trPr>
-        <w:tc>
-          <w:tcPr>
-            <w:tcW w:w="36pt" w:type="dxa"/>
-            <w:vMerge/>
-          </w:tcPr>
-          <w:p>
-            <w:pPr>
-              <w:rPr>
-                <w:sz w:val="16"/>
-                <w:szCs w:val="16"/>
-              </w:rPr>
-            </w:pPr>
-          </w:p>
-        </w:tc>
-        <w:tc>
-          <w:tcPr>
-            <w:tcW w:w="117pt" w:type="dxa"/>
-            <w:vAlign w:val="center"/>
-          </w:tcPr>
-          <w:p>
-            <w:pPr>
-              <w:pStyle w:val="tablecolsubhead"/>
-            </w:pPr>
-            <w:r>
-              <w:t>Table column subhead</w:t>
-            </w:r>
-          </w:p>
-        </w:tc>
-        <w:tc>
-          <w:tcPr>
-            <w:tcW w:w="45pt" w:type="dxa"/>
-            <w:vAlign w:val="center"/>
-          </w:tcPr>
-          <w:p>
-            <w:pPr>
-              <w:pStyle w:val="tablecolsubhead"/>
-            </w:pPr>
-            <w:r>
-              <w:t>Subhead</w:t>
-            </w:r>
-          </w:p>
-        </w:tc>
-        <w:tc>
-          <w:tcPr>
-            <w:tcW w:w="45pt" w:type="dxa"/>
-            <w:vAlign w:val="center"/>
-          </w:tcPr>
-          <w:p>
-            <w:pPr>
-              <w:pStyle w:val="tablecolsubhead"/>
-            </w:pPr>
-            <w:r>
-              <w:t>Subhead</w:t>
-            </w:r>
-          </w:p>
-        </w:tc>
-      </w:tr>
-      <w:tr>
-        <w:trPr>
-          <w:trHeight w:val="320"/>
-          <w:jc w:val="center"/>
-        </w:trPr>
-        <w:tc>
-          <w:tcPr>
-            <w:tcW w:w="36pt" w:type="dxa"/>
-            <w:vAlign w:val="center"/>
-          </w:tcPr>
-          <w:p>
-            <w:pPr>
-              <w:pStyle w:val="tablecopy"/>
-              <w:rPr>
-                <w:sz w:val="8"/>
-                <w:szCs w:val="8"/>
-              </w:rPr>
-            </w:pPr>
-            <w:r>
-              <w:t>copy</w:t>
-            </w:r>
-          </w:p>
-        </w:tc>
-        <w:tc>
-          <w:tcPr>
-            <w:tcW w:w="117pt" w:type="dxa"/>
-            <w:vAlign w:val="center"/>
-          </w:tcPr>
-          <w:p>
-            <w:pPr>
-              <w:pStyle w:val="tablecopy"/>
-            </w:pPr>
-            <w:r>
-              <w:t>More table copy</w:t>
-            </w:r>
-            <w:r>
-              <w:rPr>
-                <w:vertAlign w:val="superscript"/>
-              </w:rPr>
-              <w:t>a</w:t>
-            </w:r>
-          </w:p>
-        </w:tc>
-        <w:tc>
-          <w:tcPr>
-            <w:tcW w:w="45pt" w:type="dxa"/>
-            <w:vAlign w:val="center"/>
-          </w:tcPr>
-          <w:p>
-            <w:pPr>
-              <w:rPr>
-                <w:sz w:val="16"/>
-                <w:szCs w:val="16"/>
-              </w:rPr>
-            </w:pPr>
-          </w:p>
-        </w:tc>
-        <w:tc>
-          <w:tcPr>
-            <w:tcW w:w="45pt" w:type="dxa"/>
-            <w:vAlign w:val="center"/>
-          </w:tcPr>
-          <w:p>
-            <w:pPr>
-              <w:rPr>
-                <w:sz w:val="16"/>
-                <w:szCs w:val="16"/>
-              </w:rPr>
-            </w:pPr>
-          </w:p>
-        </w:tc>
-      </w:tr>
-    </w:tbl>
-    <w:p>
-      <w:pPr>
-        <w:pStyle w:val="tablefootnote"/>
-      </w:pPr>
-      <w:r>
-        <w:t xml:space="preserve">Sample </w:t>
-      </w:r>
-      <w:r>
-        <w:t>of</w:t>
-      </w:r>
-      <w:r>
-        <w:t xml:space="preserve"> a </w:t>
-      </w:r>
-      <w:r>
-        <w:t>Table</w:t>
-      </w:r>
-      <w:r>
-        <w:t xml:space="preserve"> </w:t>
-      </w:r>
-      <w:r>
-        <w:t>footnote</w:t>
-      </w:r>
-      <w:r>
-        <w:t xml:space="preserve">. </w:t>
-      </w:r>
-      <w:r>
-        <w:t>(</w:t>
-      </w:r>
-      <w:r>
-        <w:rPr>
-          <w:i/>
-        </w:rPr>
-        <w:t>Table footnote</w:t>
-      </w:r>
-      <w:r>
-        <w:t>)</w:t>
-      </w:r>
-    </w:p>
-    <w:p>
-      <w:pPr>
-        <w:pStyle w:val="figurecaption"/>
-      </w:pPr>
-      <w:r>
-        <w:t xml:space="preserve">Example of a figure </w:t>
-      </w:r>
-      <w:r>
-        <w:t>caption</w:t>
-      </w:r>
-      <w:r>
-        <w:t xml:space="preserve">. </w:t>
-      </w:r>
-      <w:r>
-        <w:rPr>
-          <w:iCs/>
-        </w:rPr>
-        <w:t>(</w:t>
-      </w:r>
+          <w:lang w:val="en-US"/>
+        </w:rPr>
+      </w:pPr>
       <w:r>
         <w:rPr>
           <w:i/>
           <w:iCs/>
-        </w:rPr>
-        <w:t>figure caption</w:t>
-      </w:r>
-      <w:r>
-        <w:rPr>
+          <w:noProof/>
+          <w:lang w:val="en-US"/>
+        </w:rPr>
+        <w:t>Database</w:t>
+      </w:r>
+    </w:p>
+    <w:p>
+      <w:pPr>
+        <w:pStyle w:val="BodyText"/>
+        <w:rPr>
+          <w:lang w:val="en-US"/>
+        </w:rPr>
+      </w:pPr>
+      <w:r>
+        <w:rPr>
+          <w:lang w:val="en-US"/>
+        </w:rPr>
+        <w:t xml:space="preserve">MongoDB is used </w:t>
+      </w:r>
+      <w:r>
+        <w:rPr>
+          <w:lang w:val="en-US"/>
+        </w:rPr>
+        <w:t xml:space="preserve">for the research </w:t>
+      </w:r>
+      <w:r>
+        <w:rPr>
+          <w:lang w:val="en-US"/>
+        </w:rPr>
+        <w:t>to store incident records for past incident and its resolution information retrieval. MongoDB has a schema-less architecture that enables dynamic data modeling. The indexing and aggregation features of MongoDB accelerate searches for effective incident data retrieval. With horizontal scalability and built-in replication and sharding,</w:t>
+      </w:r>
+      <w:r>
+        <w:rPr>
+          <w:lang w:val="en-US"/>
+        </w:rPr>
+        <w:t> </w:t>
+      </w:r>
+      <w:r>
+        <w:rPr>
+          <w:lang w:val="en-US"/>
+        </w:rPr>
+        <w:t>it can efficiently manage increasing records and is reliable and fault-tolerant. MongoDB uses the JSON-like BSON format, making integration</w:t>
+      </w:r>
+      <w:r>
+        <w:rPr>
+          <w:lang w:val="en-US"/>
+        </w:rPr>
+        <w:t> </w:t>
+      </w:r>
+      <w:r>
+        <w:rPr>
+          <w:lang w:val="en-US"/>
+        </w:rPr>
+        <w:t>with modern applications and APIs easy and ideal for transaction efficiency with structured incident records.</w:t>
+      </w:r>
+      <w:sdt>
+        <w:sdtPr>
+          <w:rPr>
+            <w:lang w:val="en-US"/>
+          </w:rPr>
+          <w:id w:val="-46222053"/>
+          <w:citation/>
+        </w:sdtPr>
+        <w:sdtContent>
+          <w:r>
+            <w:rPr>
+              <w:lang w:val="en-US"/>
+            </w:rPr>
+            <w:fldChar w:fldCharType="begin"/>
+          </w:r>
+          <w:r>
+            <w:rPr>
+              <w:lang w:val="en-IN"/>
+            </w:rPr>
+            <w:instrText xml:space="preserve"> CITATION Mon25 \l</w:instrText>
+          </w:r>
+          <w:r>
+            <w:rPr>
+              <w:lang w:val="en-IN"/>
+            </w:rPr>
+            <w:instrText xml:space="preserve"> en-IN </w:instrText>
+          </w:r>
+          <w:r>
+            <w:rPr>
+              <w:lang w:val="en-US"/>
+            </w:rPr>
+            <w:fldChar w:fldCharType="separate"/>
+          </w:r>
+          <w:r>
+            <w:rPr>
+              <w:noProof/>
+              <w:lang w:val="en-IN"/>
+            </w:rPr>
+            <w:t xml:space="preserve"> </w:t>
+          </w:r>
+          <w:r>
+            <w:rPr>
+              <w:noProof/>
+              <w:lang w:val="en-IN"/>
+            </w:rPr>
+            <w:t>[4]</w:t>
+          </w:r>
+          <w:r>
+            <w:rPr>
+              <w:lang w:val="en-US"/>
+            </w:rPr>
+            <w:fldChar w:fldCharType="end"/>
+          </w:r>
+        </w:sdtContent>
+      </w:sdt>
+    </w:p>
+    <w:p>
+      <w:pPr>
+        <w:pStyle w:val="BodyText"/>
+        <w:rPr>
+          <w:lang w:val="en-US"/>
+        </w:rPr>
+      </w:pPr>
+      <w:r>
+        <w:rPr>
+          <w:lang w:val="en-US"/>
+        </w:rPr>
+        <w:t>JSON format of incident record in MongoDB:</w:t>
+      </w:r>
+    </w:p>
+    <w:p>
+      <w:pPr>
+        <w:pStyle w:val="BodyText"/>
+        <w:rPr>
+          <w:lang w:val="en-US"/>
+        </w:rPr>
+      </w:pPr>
+      <w:r>
+        <w:rPr>
+          <w:lang w:val="en-US"/>
+        </w:rPr>
+        <w:t>{</w:t>
+      </w:r>
+    </w:p>
+    <w:p>
+      <w:pPr>
+        <w:pStyle w:val="BodyText"/>
+        <w:jc w:val="start"/>
+        <w:rPr>
+          <w:lang w:val="en-US"/>
+        </w:rPr>
+      </w:pPr>
+      <w:r>
+        <w:rPr>
+          <w:lang w:val="en-US"/>
+        </w:rPr>
+        <w:tab/>
+      </w:r>
+      <w:proofErr w:type="spellStart"/>
+      <w:r>
+        <w:rPr>
+          <w:lang w:val="en-US"/>
+        </w:rPr>
+        <w:t>error_message</w:t>
+      </w:r>
+      <w:proofErr w:type="spellEnd"/>
+      <w:r>
+        <w:rPr>
+          <w:lang w:val="en-US"/>
+        </w:rPr>
+        <w:t>: "Application Server Crash</w:t>
+      </w:r>
+      <w:r>
+        <w:rPr>
+          <w:lang w:val="en-US"/>
+        </w:rPr>
+        <w:t>”</w:t>
+      </w:r>
+    </w:p>
+    <w:p>
+      <w:pPr>
+        <w:pStyle w:val="BodyText"/>
+        <w:jc w:val="start"/>
+        <w:rPr>
+          <w:lang w:val="en-US"/>
+        </w:rPr>
+      </w:pPr>
+      <w:r>
+        <w:rPr>
+          <w:lang w:val="en-US"/>
+        </w:rPr>
+        <w:tab/>
+      </w:r>
+      <w:proofErr w:type="spellStart"/>
+      <w:r>
+        <w:rPr>
+          <w:lang w:val="en-US"/>
+        </w:rPr>
+        <w:t>root_cause</w:t>
+      </w:r>
+      <w:proofErr w:type="spellEnd"/>
+      <w:r>
+        <w:rPr>
+          <w:lang w:val="en-US"/>
+        </w:rPr>
+        <w:t>: "Load Balancer went Out of memory"</w:t>
+      </w:r>
+    </w:p>
+    <w:p>
+      <w:pPr>
+        <w:pStyle w:val="BodyText"/>
+        <w:jc w:val="start"/>
+        <w:rPr>
+          <w:lang w:val="en-US"/>
+        </w:rPr>
+      </w:pPr>
+      <w:r>
+        <w:rPr>
+          <w:lang w:val="en-US"/>
+        </w:rPr>
+        <w:tab/>
+      </w:r>
+      <w:proofErr w:type="spellStart"/>
+      <w:r>
+        <w:rPr>
+          <w:lang w:val="en-US"/>
+        </w:rPr>
+        <w:t>solution_steps</w:t>
+      </w:r>
+      <w:proofErr w:type="spellEnd"/>
+      <w:r>
+        <w:rPr>
+          <w:lang w:val="en-US"/>
+        </w:rPr>
+        <w:t xml:space="preserve">: </w:t>
+      </w:r>
+    </w:p>
+    <w:p>
+      <w:pPr>
+        <w:pStyle w:val="BodyText"/>
+        <w:rPr>
+          <w:lang w:val="en-US"/>
+        </w:rPr>
+      </w:pPr>
+      <w:r>
+        <w:rPr>
+          <w:lang w:val="en-US"/>
+        </w:rPr>
+        <w:tab/>
+        <w:t>Array (3)</w:t>
+      </w:r>
+    </w:p>
+    <w:p>
+      <w:pPr>
+        <w:pStyle w:val="BodyText"/>
+        <w:rPr>
+          <w:lang w:val="en-US"/>
+        </w:rPr>
+      </w:pPr>
+      <w:r>
+        <w:rPr>
+          <w:lang w:val="en-US"/>
+        </w:rPr>
+        <w:tab/>
+      </w:r>
+      <w:r>
+        <w:rPr>
+          <w:lang w:val="en-US"/>
+        </w:rPr>
+        <w:tab/>
+        <w:t>0: "Restarted application services"</w:t>
+      </w:r>
+    </w:p>
+    <w:p>
+      <w:pPr>
+        <w:pStyle w:val="BodyText"/>
+        <w:rPr>
+          <w:lang w:val="en-US"/>
+        </w:rPr>
+      </w:pPr>
+      <w:r>
+        <w:rPr>
+          <w:lang w:val="en-US"/>
+        </w:rPr>
+        <w:tab/>
+      </w:r>
+      <w:r>
+        <w:rPr>
+          <w:lang w:val="en-US"/>
+        </w:rPr>
+        <w:tab/>
+        <w:t>1: "Increased memory allocation"</w:t>
+      </w:r>
+    </w:p>
+    <w:p>
+      <w:pPr>
+        <w:pStyle w:val="BodyText"/>
+        <w:rPr>
+          <w:lang w:val="en-US"/>
+        </w:rPr>
+      </w:pPr>
+      <w:r>
+        <w:rPr>
+          <w:lang w:val="en-US"/>
+        </w:rPr>
+        <w:tab/>
+      </w:r>
+      <w:r>
+        <w:rPr>
+          <w:lang w:val="en-US"/>
+        </w:rPr>
+        <w:tab/>
+        <w:t>2: "Optimized background processes"</w:t>
+      </w:r>
+    </w:p>
+    <w:p>
+      <w:pPr>
+        <w:pStyle w:val="BodyText"/>
+        <w:rPr>
+          <w:lang w:val="en-US"/>
+        </w:rPr>
+      </w:pPr>
+      <w:r>
+        <w:rPr>
+          <w:lang w:val="en-US"/>
+        </w:rPr>
+        <w:t>}</w:t>
+      </w:r>
+    </w:p>
+    <w:p>
+      <w:pPr>
+        <w:jc w:val="both"/>
+        <w:rPr>
+          <w:b/>
+          <w:bCs/>
+        </w:rPr>
+      </w:pPr>
+    </w:p>
+    <w:p>
+      <w:pPr>
+        <w:jc w:val="both"/>
+      </w:pPr>
+      <w:r>
+        <w:rPr>
+          <w:i/>
           <w:iCs/>
         </w:rPr>
-        <w:t>)</w:t>
+        <w:t>Indexing</w:t>
+      </w:r>
+      <w:r>
+        <w:t>:</w:t>
       </w:r>
     </w:p>
     <w:p>
@@ -3237,15 +2824,1061 @@
         <w:pStyle w:val="BodyText"/>
       </w:pPr>
       <w:r>
-        <w:t>Figure Labels: Use 8 point Times New Roman for Figure labels. Use words rather than symbols or abbreviations when writing Figure axis labels to avoid confusing the reader. As an example, write the quantity “Magnetization”, or “Magnetization, M”, not just “M”. If including units in the label, present them within parentheses. Do not label axes only with units. In the example, write “Magnetization (A/m)” or “Magnetization {A[m(1)]}”, not just “A/m”. Do not label axes</w:t>
-      </w:r>
-      <w:r>
+        <w:t>A text index enables full-text searches on string</w:t>
+      </w:r>
+      <w:r>
+        <w:t> </w:t>
+      </w:r>
+      <w:r>
+        <w:t>fields. It also assists to perform</w:t>
+      </w:r>
+      <w:r>
+        <w:t> </w:t>
+      </w:r>
+      <w:r>
+        <w:t>fast lookups for words or phrases in text-based fields. Without an index, MongoDB will perform a scan of the entire collection to find the match provided, which is inefficient for big data sets in MongoDB. A text index is used to speed up the search</w:t>
+      </w:r>
+      <w:r>
+        <w:t> </w:t>
+      </w:r>
+      <w:r>
+        <w:t>process.</w:t>
+      </w:r>
+    </w:p>
+    <w:p>
+      <w:pPr>
+        <w:pStyle w:val="BodyText"/>
+        <w:ind w:firstLine="0pt"/>
+        <w:rPr>
+          <w:b/>
+          <w:bCs/>
+          <w:lang w:val="en-US"/>
+        </w:rPr>
+      </w:pPr>
+      <w:r>
+        <w:rPr>
+          <w:i/>
+          <w:iCs/>
+          <w:lang w:val="en-US"/>
+        </w:rPr>
+        <w:t>Vectorization</w:t>
+      </w:r>
+      <w:r>
+        <w:rPr>
+          <w:b/>
+          <w:bCs/>
+          <w:lang w:val="en-US"/>
+        </w:rPr>
+        <w:t>:</w:t>
+      </w:r>
+    </w:p>
+    <w:p>
+      <w:pPr>
+        <w:pStyle w:val="BodyText"/>
+        <w:rPr>
+          <w:lang w:val="en-IN"/>
+        </w:rPr>
+      </w:pPr>
+      <w:r>
+        <w:t>An embedding</w:t>
+      </w:r>
+      <w:r>
+        <w:t> </w:t>
+      </w:r>
+      <w:r>
+        <w:t xml:space="preserve">is a </w:t>
+      </w:r>
+      <w:r>
+        <w:rPr>
+          <w:lang w:val="en-IN"/>
+        </w:rPr>
+        <w:t>numerical representation</w:t>
+      </w:r>
+      <w:r>
+        <w:rPr>
+          <w:lang w:val="en-IN"/>
+        </w:rPr>
         <w:t xml:space="preserve"> </w:t>
       </w:r>
       <w:r>
-        <w:t>with a ratio of quantities and units. For example, write “Temperature (K)”, not “Temperature/K”.</w:t>
-      </w:r>
-    </w:p>
+        <w:t>of text in a high-dimensional space. Texts</w:t>
+      </w:r>
+      <w:r>
+        <w:t> </w:t>
+      </w:r>
+      <w:r>
+        <w:t>similar to one another will have similar embeddings. For embedding Sentence-Transformers is</w:t>
+      </w:r>
+      <w:r>
+        <w:t> </w:t>
+      </w:r>
+      <w:r>
+        <w:t xml:space="preserve">used, which is a deep learning model for producing sentence embeddings. </w:t>
+      </w:r>
+    </w:p>
+    <w:p>
+      <w:pPr>
+        <w:pStyle w:val="BodyText"/>
+        <w:rPr>
+          <w:lang w:val="en-IN"/>
+        </w:rPr>
+      </w:pPr>
+      <w:r>
+        <w:t>FAISS is a library for efficient similarity search and</w:t>
+      </w:r>
+      <w:r>
+        <w:t> </w:t>
+      </w:r>
+      <w:r>
+        <w:t>clustering of dense vectors. FAISS (Facebook AI Similarity Search)</w:t>
+      </w:r>
+      <w:r>
+        <w:t> </w:t>
+      </w:r>
+      <w:r>
+        <w:t>is a library designed for efficient vector search, particularly for very large datasets.</w:t>
+      </w:r>
+      <w:r>
+        <w:rPr>
+          <w:rFonts w:eastAsia="Times New Roman"/>
+          <w:b/>
+          <w:bCs/>
+          <w:sz w:val="24"/>
+          <w:szCs w:val="24"/>
+          <w:lang w:val="en-IN" w:eastAsia="en-IN"/>
+        </w:rPr>
+        <w:t xml:space="preserve"> </w:t>
+      </w:r>
+      <w:r>
+        <w:rPr>
+          <w:lang w:val="en-IN"/>
+        </w:rPr>
+        <w:t>This method is useful for error log analysis</w:t>
+      </w:r>
+      <w:r>
+        <w:rPr>
+          <w:lang w:val="en-IN"/>
+        </w:rPr>
+        <w:t xml:space="preserve">, </w:t>
+      </w:r>
+      <w:r>
+        <w:rPr>
+          <w:lang w:val="en-IN"/>
+        </w:rPr>
+        <w:t>anomaly detection</w:t>
+      </w:r>
+      <w:r>
+        <w:rPr>
+          <w:lang w:val="en-IN"/>
+        </w:rPr>
+        <w:t xml:space="preserve"> and debugging.</w:t>
+      </w:r>
+    </w:p>
+    <w:p>
+      <w:pPr>
+        <w:pStyle w:val="Heading2"/>
+      </w:pPr>
+      <w:r>
+        <w:t>AI-Powered Incident Analysis Pipeline</w:t>
+      </w:r>
+    </w:p>
+    <w:p>
+      <w:pPr>
+        <w:pStyle w:val="BodyText"/>
+        <w:rPr>
+          <w:lang w:val="en-US"/>
+        </w:rPr>
+      </w:pPr>
+      <w:r>
+        <w:rPr>
+          <w:lang w:val="en-US"/>
+        </w:rPr>
+        <w:t>T</w:t>
+      </w:r>
+      <w:r>
+        <w:rPr>
+          <w:lang w:val="en-US"/>
+        </w:rPr>
+        <w:t>he AI-based incident analysis pipeline is a smart way of using machine learning and</w:t>
+      </w:r>
+      <w:r>
+        <w:rPr>
+          <w:lang w:val="en-US"/>
+        </w:rPr>
+        <w:t> </w:t>
+      </w:r>
+      <w:r>
+        <w:rPr>
+          <w:lang w:val="en-US"/>
+        </w:rPr>
+        <w:t>automation to discover and respond to a security threat as it unfolds in the present time, improving the effectiveness of threat analysis.</w:t>
+      </w:r>
+    </w:p>
+    <w:p>
+      <w:pPr>
+        <w:pStyle w:val="BodyText"/>
+        <w:ind w:firstLine="0pt"/>
+        <w:rPr>
+          <w:i/>
+          <w:iCs/>
+          <w:lang w:val="en-US"/>
+        </w:rPr>
+      </w:pPr>
+      <w:r>
+        <w:rPr>
+          <w:i/>
+          <w:iCs/>
+          <w:lang w:val="en-US"/>
+        </w:rPr>
+        <w:t>Error Detection</w:t>
+      </w:r>
+      <w:r>
+        <w:rPr>
+          <w:i/>
+          <w:iCs/>
+          <w:lang w:val="en-US"/>
+        </w:rPr>
+        <w:t>:</w:t>
+      </w:r>
+    </w:p>
+    <w:p>
+      <w:pPr>
+        <w:pStyle w:val="BodyText"/>
+      </w:pPr>
+      <w:r>
+        <w:rPr>
+          <w:lang w:val="en-US"/>
+        </w:rPr>
+        <w:t xml:space="preserve">Real-time log monitoring </w:t>
+      </w:r>
+      <w:r>
+        <w:rPr>
+          <w:lang w:val="en-US"/>
+        </w:rPr>
+        <w:t>is</w:t>
+      </w:r>
+      <w:r>
+        <w:rPr>
+          <w:lang w:val="en-US"/>
+        </w:rPr>
+        <w:t xml:space="preserve"> employed</w:t>
+      </w:r>
+      <w:r>
+        <w:rPr>
+          <w:lang w:val="en-US"/>
+        </w:rPr>
+        <w:t> </w:t>
+      </w:r>
+      <w:r>
+        <w:rPr>
+          <w:lang w:val="en-US"/>
+        </w:rPr>
+        <w:t>in the pipeline, using Prometheus, Grafana, and Datadog, to provide an ongoing view of system performance, application logs, and security events.</w:t>
+      </w:r>
+      <w:r>
+        <w:rPr>
+          <w:rFonts w:ascii="Open Sans" w:hAnsi="Open Sans" w:cs="Open Sans"/>
+          <w:color w:val="172B4D"/>
+          <w:spacing w:val="0"/>
+          <w:shd w:val="clear" w:color="auto" w:fill="FFFFFF"/>
+          <w:lang w:val="en-US" w:eastAsia="en-US"/>
+        </w:rPr>
+        <w:t xml:space="preserve"> </w:t>
+      </w:r>
+      <w:r>
+        <w:rPr>
+          <w:lang w:val="en-US"/>
+        </w:rPr>
+        <w:t>The monitoring tools automatically sent alerts through</w:t>
+      </w:r>
+      <w:r>
+        <w:rPr>
+          <w:lang w:val="en-US"/>
+        </w:rPr>
+        <w:t> </w:t>
+      </w:r>
+      <w:r>
+        <w:rPr>
+          <w:lang w:val="en-US"/>
+        </w:rPr>
+        <w:t>Webhooks when it identified a possible incident or error. The webhooks acts as a way to communicate</w:t>
+      </w:r>
+      <w:r>
+        <w:rPr>
+          <w:lang w:val="en-US"/>
+        </w:rPr>
+        <w:t> </w:t>
+      </w:r>
+      <w:r>
+        <w:rPr>
+          <w:lang w:val="en-US"/>
+        </w:rPr>
+        <w:t>and forwards the alert data to the AI-powered analysis system that is integrated.</w:t>
+      </w:r>
+    </w:p>
+    <w:p>
+      <w:pPr>
+        <w:pStyle w:val="BodyText"/>
+        <w:ind w:firstLine="0pt"/>
+        <w:rPr>
+          <w:i/>
+          <w:iCs/>
+        </w:rPr>
+      </w:pPr>
+      <w:r>
+        <w:rPr>
+          <w:i/>
+          <w:iCs/>
+          <w:lang w:val="en-US"/>
+        </w:rPr>
+        <w:t>GPT-Based Analysis</w:t>
+      </w:r>
+      <w:r>
+        <w:rPr>
+          <w:i/>
+          <w:iCs/>
+          <w:lang w:val="en-US"/>
+        </w:rPr>
+        <w:t>:</w:t>
+      </w:r>
+    </w:p>
+    <w:p>
+      <w:pPr>
+        <w:pStyle w:val="BodyText"/>
+        <w:rPr>
+          <w:lang w:val="en-US"/>
+        </w:rPr>
+      </w:pPr>
+      <w:r>
+        <w:rPr>
+          <w:lang w:val="en-US"/>
+        </w:rPr>
+        <w:t>The pre-processed and converted historical incident report and log entries are translated into numerical</w:t>
+      </w:r>
+      <w:r>
+        <w:rPr>
+          <w:lang w:val="en-US"/>
+        </w:rPr>
+        <w:t> </w:t>
+      </w:r>
+      <w:r>
+        <w:rPr>
+          <w:lang w:val="en-US"/>
+        </w:rPr>
+        <w:t xml:space="preserve">representations (embeddings) using OpenAI’s text embeddings. FAISS (Facebook AI Similarity Search) </w:t>
+      </w:r>
+      <w:r>
+        <w:rPr>
+          <w:lang w:val="en-US"/>
+        </w:rPr>
+        <w:t>is</w:t>
+      </w:r>
+      <w:r>
+        <w:rPr>
+          <w:lang w:val="en-US"/>
+        </w:rPr>
+        <w:t xml:space="preserve"> employed to</w:t>
+      </w:r>
+      <w:r>
+        <w:rPr>
+          <w:lang w:val="en-US"/>
+        </w:rPr>
+        <w:t> </w:t>
+      </w:r>
+      <w:r>
+        <w:rPr>
+          <w:lang w:val="en-US"/>
+        </w:rPr>
+        <w:t>identify historical equivalents by using vectorized embeddings of log data, error messages, and incident reports</w:t>
+      </w:r>
+      <w:r>
+        <w:rPr>
+          <w:lang w:val="en-US"/>
+        </w:rPr>
+        <w:t>.</w:t>
+      </w:r>
+    </w:p>
+    <w:p>
+      <w:pPr>
+        <w:pStyle w:val="BodyText"/>
+        <w:rPr>
+          <w:lang w:val="en-US"/>
+        </w:rPr>
+      </w:pPr>
+      <w:r>
+        <w:rPr>
+          <w:lang w:val="en-US"/>
+        </w:rPr>
+        <w:t>The</w:t>
+      </w:r>
+      <w:r>
+        <w:rPr>
+          <w:lang w:val="en-US"/>
+        </w:rPr>
+        <w:t> </w:t>
+      </w:r>
+      <w:r>
+        <w:rPr>
+          <w:lang w:val="en-US"/>
+        </w:rPr>
+        <w:t>purpose of the prompt was to retrieve the best resolution method, based on previous knowledge. The prompt designed was sent to an LLM (e.g. OpenAI’s GPT) to generate an explicit plan with steps to</w:t>
+      </w:r>
+      <w:r>
+        <w:rPr>
+          <w:lang w:val="en-US"/>
+        </w:rPr>
+        <w:t> </w:t>
+      </w:r>
+      <w:r>
+        <w:rPr>
+          <w:lang w:val="en-US"/>
+        </w:rPr>
+        <w:t>follow to reach the solution. The pipeline</w:t>
+      </w:r>
+      <w:r>
+        <w:rPr>
+          <w:lang w:val="en-US"/>
+        </w:rPr>
+        <w:t xml:space="preserve"> </w:t>
+      </w:r>
+      <w:r>
+        <w:rPr>
+          <w:lang w:val="en-US"/>
+        </w:rPr>
+        <w:t xml:space="preserve">streamlined incident analysis and response by combining FAISS for knowledge retrieval with </w:t>
+      </w:r>
+      <w:proofErr w:type="spellStart"/>
+      <w:r>
+        <w:rPr>
+          <w:lang w:val="en-US"/>
+        </w:rPr>
+        <w:t>LangChain’s</w:t>
+      </w:r>
+      <w:proofErr w:type="spellEnd"/>
+      <w:r>
+        <w:rPr>
+          <w:lang w:val="en-US"/>
+        </w:rPr>
+        <w:t xml:space="preserve"> Prompt</w:t>
+      </w:r>
+      <w:r>
+        <w:rPr>
+          <w:lang w:val="en-US"/>
+        </w:rPr>
+        <w:t xml:space="preserve"> </w:t>
+      </w:r>
+      <w:r>
+        <w:rPr>
+          <w:lang w:val="en-US"/>
+        </w:rPr>
+        <w:t>Template for AI-driven</w:t>
+      </w:r>
+      <w:r>
+        <w:rPr>
+          <w:lang w:val="en-US"/>
+        </w:rPr>
+        <w:t> </w:t>
+      </w:r>
+      <w:r>
+        <w:rPr>
+          <w:lang w:val="en-US"/>
+        </w:rPr>
+        <w:t>solution synthesis</w:t>
+      </w:r>
+      <w:r>
+        <w:rPr>
+          <w:lang w:val="en-US"/>
+        </w:rPr>
+        <w:t>.</w:t>
+      </w:r>
+    </w:p>
+    <w:p>
+      <w:pPr>
+        <w:pStyle w:val="BodyText"/>
+        <w:ind w:firstLine="0pt"/>
+        <w:rPr>
+          <w:lang w:val="en-US"/>
+        </w:rPr>
+      </w:pPr>
+      <w:r>
+        <w:rPr>
+          <w:lang w:val="en-US"/>
+        </w:rPr>
+        <w:drawing>
+          <wp:inline distT="0" distB="0" distL="0" distR="0" wp14:anchorId="34F3488E" wp14:editId="0EAB2CD1">
+            <wp:extent cx="2486891" cy="1837824"/>
+            <wp:effectExtent l="0" t="0" r="8890" b="0"/>
+            <wp:docPr id="510803522" name="Picture 1"/>
+            <wp:cNvGraphicFramePr>
+              <a:graphicFrameLocks xmlns:a="http://purl.oclc.org/ooxml/drawingml/main" noChangeAspect="1"/>
+            </wp:cNvGraphicFramePr>
+            <a:graphic xmlns:a="http://purl.oclc.org/ooxml/drawingml/main">
+              <a:graphicData uri="http://purl.oclc.org/ooxml/drawingml/picture">
+                <pic:pic xmlns:pic="http://purl.oclc.org/ooxml/drawingml/picture">
+                  <pic:nvPicPr>
+                    <pic:cNvPr id="510803522" name=""/>
+                    <pic:cNvPicPr/>
+                  </pic:nvPicPr>
+                  <pic:blipFill>
+                    <a:blip r:embed="rId12"/>
+                    <a:stretch>
+                      <a:fillRect/>
+                    </a:stretch>
+                  </pic:blipFill>
+                  <pic:spPr>
+                    <a:xfrm>
+                      <a:off x="0" y="0"/>
+                      <a:ext cx="2540196" cy="1877217"/>
+                    </a:xfrm>
+                    <a:prstGeom prst="rect">
+                      <a:avLst/>
+                    </a:prstGeom>
+                  </pic:spPr>
+                </pic:pic>
+              </a:graphicData>
+            </a:graphic>
+          </wp:inline>
+        </w:drawing>
+      </w:r>
+    </w:p>
+    <w:p>
+      <w:pPr>
+        <w:pStyle w:val="Caption"/>
+      </w:pPr>
+      <w:r>
+        <w:t xml:space="preserve">Figure </w:t>
+      </w:r>
+      <w:r>
+        <w:fldChar w:fldCharType="begin"/>
+      </w:r>
+      <w:r>
+        <w:instrText xml:space="preserve"> SEQ Figure \* ARABIC </w:instrText>
+      </w:r>
+      <w:r>
+        <w:fldChar w:fldCharType="separate"/>
+      </w:r>
+      <w:r>
+        <w:rPr>
+          <w:noProof/>
+        </w:rPr>
+        <w:t>3</w:t>
+      </w:r>
+      <w:r>
+        <w:fldChar w:fldCharType="end"/>
+      </w:r>
+      <w:r>
+        <w:t xml:space="preserve"> </w:t>
+      </w:r>
+      <w:proofErr w:type="spellStart"/>
+      <w:r>
+        <w:t>LangChain</w:t>
+      </w:r>
+      <w:proofErr w:type="spellEnd"/>
+      <w:r>
+        <w:t xml:space="preserve"> prompt</w:t>
+      </w:r>
+    </w:p>
+    <w:p>
+      <w:pPr>
+        <w:jc w:val="start"/>
+        <w:rPr>
+          <w:i/>
+          <w:iCs/>
+          <w:noProof/>
+        </w:rPr>
+      </w:pPr>
+      <w:r>
+        <w:rPr>
+          <w:i/>
+          <w:iCs/>
+          <w:noProof/>
+        </w:rPr>
+        <w:lastRenderedPageBreak/>
+        <w:t>Automation</w:t>
+      </w:r>
+      <w:r>
+        <w:rPr>
+          <w:i/>
+          <w:iCs/>
+          <w:noProof/>
+        </w:rPr>
+        <w:t>:</w:t>
+      </w:r>
+    </w:p>
+    <w:p>
+      <w:pPr>
+        <w:pStyle w:val="BodyText"/>
+      </w:pPr>
+      <w:r>
+        <w:t xml:space="preserve">To enable </w:t>
+      </w:r>
+      <w:r>
+        <w:t xml:space="preserve">incident management team </w:t>
+      </w:r>
+      <w:r>
+        <w:t>to quickly retrieve solutions for incidents, a command-line interface (CLI) tool was developed using Python Click</w:t>
+      </w:r>
+      <w:r>
+        <w:t xml:space="preserve"> module</w:t>
+      </w:r>
+      <w:r>
+        <w:t>. This tool allow</w:t>
+      </w:r>
+      <w:r>
+        <w:t>s</w:t>
+      </w:r>
+      <w:r>
+        <w:t xml:space="preserve"> </w:t>
+      </w:r>
+      <w:r>
+        <w:t xml:space="preserve">team </w:t>
+      </w:r>
+      <w:r>
+        <w:t>to search for relevant past incidents and their resolutions directly from the terminal.</w:t>
+      </w:r>
+      <w:r>
+        <w:t xml:space="preserve"> Considering “cli_tool.py” file contains the automation interface script, the </w:t>
+      </w:r>
+      <w:r>
+        <w:rPr>
+          <w:lang w:val="en-US"/>
+        </w:rPr>
+        <w:t>query solutions</w:t>
+      </w:r>
+      <w:r>
+        <w:rPr>
+          <w:lang w:val="en-US"/>
+        </w:rPr>
+        <w:t xml:space="preserve"> looks like below.</w:t>
+      </w:r>
+    </w:p>
+    <w:p>
+      <w:pPr>
+        <w:pStyle w:val="BodyText"/>
+      </w:pPr>
+      <w:r>
+        <w:t>“</w:t>
+      </w:r>
+      <w:r>
+        <w:t>python cli_tool.py resolve "</w:t>
+      </w:r>
+      <w:r>
+        <w:t>Application server crash</w:t>
+      </w:r>
+      <w:r>
+        <w:t>"</w:t>
+      </w:r>
+      <w:r>
+        <w:t>”</w:t>
+      </w:r>
+    </w:p>
+    <w:p>
+      <w:pPr>
+        <w:pStyle w:val="BodyText"/>
+      </w:pPr>
+      <w:r>
+        <w:t>In order to provide a</w:t>
+      </w:r>
+      <w:r>
+        <w:t> </w:t>
+      </w:r>
+      <w:r>
+        <w:t>smoother incident resolution process, a Slack Bot is implemented using Slack Bolt API. When an incident was detected or queried, this bot</w:t>
+      </w:r>
+      <w:r>
+        <w:t> </w:t>
+      </w:r>
+      <w:r>
+        <w:t>automatically posts resolutions in dedicated Slack channels. Teams can tag the bot with an error message, and it responds with</w:t>
+      </w:r>
+      <w:r>
+        <w:t> </w:t>
+      </w:r>
+      <w:r>
+        <w:t>potential solutions. When an exact match is not found, the bot builds likely solution using an AI model. These updates are posted automatically to Slack</w:t>
+      </w:r>
+      <w:r>
+        <w:t> </w:t>
+      </w:r>
+      <w:r>
+        <w:t>improving collaboration on resulting incidents.</w:t>
+      </w:r>
+    </w:p>
+    <w:p>
+      <w:pPr>
+        <w:pStyle w:val="BodyText"/>
+        <w:ind w:firstLine="0pt"/>
+      </w:pPr>
+      <w:r>
+        <w:rPr>
+          <w:noProof/>
+        </w:rPr>
+        <w:drawing>
+          <wp:inline distT="0" distB="0" distL="0" distR="0" wp14:anchorId="09BFBF7D" wp14:editId="71519E3F">
+            <wp:extent cx="3089910" cy="1338580"/>
+            <wp:effectExtent l="0" t="0" r="0" b="0"/>
+            <wp:docPr id="1911923197" name="Picture 2"/>
+            <wp:cNvGraphicFramePr>
+              <a:graphicFrameLocks xmlns:a="http://purl.oclc.org/ooxml/drawingml/main" noChangeAspect="1"/>
+            </wp:cNvGraphicFramePr>
+            <a:graphic xmlns:a="http://purl.oclc.org/ooxml/drawingml/main">
+              <a:graphicData uri="http://purl.oclc.org/ooxml/drawingml/picture">
+                <pic:pic xmlns:pic="http://purl.oclc.org/ooxml/drawingml/picture">
+                  <pic:nvPicPr>
+                    <pic:cNvPr id="1911923197" name="Picture 1911923197"/>
+                    <pic:cNvPicPr/>
+                  </pic:nvPicPr>
+                  <pic:blipFill>
+                    <a:blip r:embed="rId13" cstate="print">
+                      <a:extLst>
+                        <a:ext uri="{28A0092B-C50C-407E-A947-70E740481C1C}">
+                          <a14:useLocalDpi xmlns:a14="http://schemas.microsoft.com/office/drawing/2010/main" val="0"/>
+                        </a:ext>
+                      </a:extLst>
+                    </a:blip>
+                    <a:stretch>
+                      <a:fillRect/>
+                    </a:stretch>
+                  </pic:blipFill>
+                  <pic:spPr>
+                    <a:xfrm>
+                      <a:off x="0" y="0"/>
+                      <a:ext cx="3089910" cy="1338580"/>
+                    </a:xfrm>
+                    <a:prstGeom prst="rect">
+                      <a:avLst/>
+                    </a:prstGeom>
+                  </pic:spPr>
+                </pic:pic>
+              </a:graphicData>
+            </a:graphic>
+          </wp:inline>
+        </w:drawing>
+      </w:r>
+    </w:p>
+    <w:p>
+      <w:pPr>
+        <w:pStyle w:val="Caption"/>
+      </w:pPr>
+      <w:r>
+        <w:t xml:space="preserve">Figure </w:t>
+      </w:r>
+      <w:r>
+        <w:fldChar w:fldCharType="begin"/>
+      </w:r>
+      <w:r>
+        <w:instrText xml:space="preserve"> SEQ Figure \* ARABIC </w:instrText>
+      </w:r>
+      <w:r>
+        <w:fldChar w:fldCharType="separate"/>
+      </w:r>
+      <w:r>
+        <w:rPr>
+          <w:noProof/>
+        </w:rPr>
+        <w:t>4</w:t>
+      </w:r>
+      <w:r>
+        <w:fldChar w:fldCharType="end"/>
+      </w:r>
+      <w:r>
+        <w:t xml:space="preserve"> Slack Integration for Automated Incident Response</w:t>
+      </w:r>
+    </w:p>
+    <w:p>
+      <w:pPr>
+        <w:pStyle w:val="Heading1"/>
+      </w:pPr>
+      <w:r>
+        <w:t xml:space="preserve">Open-Source </w:t>
+      </w:r>
+      <w:r>
+        <w:t xml:space="preserve">Advantages and </w:t>
+      </w:r>
+      <w:r>
+        <w:t>Limitations</w:t>
+      </w:r>
+      <w:r>
+        <w:t xml:space="preserve"> of Automated Incident response in devops</w:t>
+      </w:r>
+    </w:p>
+    <w:p>
+      <w:pPr>
+        <w:pStyle w:val="Heading2"/>
+        <w:tabs>
+          <w:tab w:val="clear" w:pos="32.15pt"/>
+          <w:tab w:val="num" w:pos="18pt"/>
+        </w:tabs>
+        <w:ind w:start="14.40pt"/>
+      </w:pPr>
+      <w:r>
+        <w:t>No Licensing Costs</w:t>
+      </w:r>
+    </w:p>
+    <w:p>
+      <w:pPr>
+        <w:pStyle w:val="BodyText"/>
+      </w:pPr>
+      <w:r>
+        <w:t>By removing dependency from proprietary SaaS platforms, we drive down licensing costs directly attributable to the use</w:t>
+      </w:r>
+      <w:r>
+        <w:t> </w:t>
+      </w:r>
+      <w:r>
+        <w:t xml:space="preserve">of commercial AI-driven incident management tools, typically charged on a per monitored node, log volume, or advanced automation features basis. When making clever use of open-source solutions such as FAISS, </w:t>
+      </w:r>
+      <w:proofErr w:type="spellStart"/>
+      <w:r>
+        <w:t>LangChain</w:t>
+      </w:r>
+      <w:proofErr w:type="spellEnd"/>
+      <w:r>
+        <w:t>, Prometheus, and Grafana, organizations</w:t>
+      </w:r>
+      <w:r>
+        <w:t> </w:t>
+      </w:r>
+      <w:r>
+        <w:t>can deliver the power of an enterprise incident response solution free of rent-seeking fees. It allows for more</w:t>
+      </w:r>
+      <w:r>
+        <w:t> </w:t>
+      </w:r>
+      <w:r>
+        <w:t>customization, better security since data remains on-premises, and easier scaling without vendor lock-in.</w:t>
+      </w:r>
+    </w:p>
+    <w:p>
+      <w:pPr>
+        <w:pStyle w:val="Heading2"/>
+        <w:tabs>
+          <w:tab w:val="clear" w:pos="32.15pt"/>
+          <w:tab w:val="num" w:pos="18pt"/>
+        </w:tabs>
+        <w:ind w:start="14.40pt"/>
+      </w:pPr>
+      <w:r>
+        <w:t>Data Portability</w:t>
+      </w:r>
+    </w:p>
+    <w:p>
+      <w:pPr>
+        <w:pStyle w:val="BodyText"/>
+      </w:pPr>
+      <w:r>
+        <w:t>Data can be in a portable format,</w:t>
+      </w:r>
+      <w:r>
+        <w:t> </w:t>
+      </w:r>
+      <w:r>
+        <w:t>no vendor lock-in, no silos like ServiceNow</w:t>
+      </w:r>
+      <w:r>
+        <w:t xml:space="preserve"> </w:t>
+      </w:r>
+      <w:r>
+        <w:t>etc., simply incident storage using MongoDB (self-hosted)</w:t>
+      </w:r>
+      <w:r>
+        <w:t xml:space="preserve">. </w:t>
+      </w:r>
+      <w:r>
+        <w:t>Self-hosted MongoDB differs from closed ecosystems, which</w:t>
+      </w:r>
+      <w:r>
+        <w:t> </w:t>
+      </w:r>
+      <w:r>
+        <w:t xml:space="preserve">require direct access to data, and allows organizations to own, manage, and structure incident data </w:t>
+      </w:r>
+      <w:r>
+        <w:rPr>
+          <w:lang w:val="en-US"/>
+        </w:rPr>
+        <w:t>according to their needs</w:t>
+      </w:r>
+      <w:r>
+        <w:t>.</w:t>
+      </w:r>
+      <w:r>
+        <w:t xml:space="preserve"> Additionally</w:t>
+      </w:r>
+      <w:r>
+        <w:t>, storing incidents</w:t>
+      </w:r>
+      <w:r>
+        <w:t xml:space="preserve"> </w:t>
+      </w:r>
+      <w:r>
+        <w:t>in</w:t>
+      </w:r>
+      <w:r>
+        <w:t xml:space="preserve"> </w:t>
+      </w:r>
+      <w:r>
+        <w:t>MongoDB also allows for cross-platform data migration, long-term archival, and compliance</w:t>
+      </w:r>
+      <w:r>
+        <w:t> </w:t>
+      </w:r>
+      <w:r>
+        <w:t>to be enforced, an added security measure that incident data is accessible and ready for interfacing with as infrastructure</w:t>
+      </w:r>
+      <w:r>
+        <w:t xml:space="preserve"> evolves</w:t>
+      </w:r>
+      <w:r>
+        <w:t>.</w:t>
+      </w:r>
+    </w:p>
+    <w:p>
+      <w:pPr>
+        <w:pStyle w:val="Heading2"/>
+        <w:tabs>
+          <w:tab w:val="clear" w:pos="32.15pt"/>
+          <w:tab w:val="num" w:pos="18pt"/>
+        </w:tabs>
+        <w:ind w:start="14.40pt"/>
+      </w:pPr>
+      <w:r>
+        <w:t>Long-Term Maintainability</w:t>
+      </w:r>
+    </w:p>
+    <w:p>
+      <w:pPr>
+        <w:pStyle w:val="BodyText"/>
+      </w:pPr>
+      <w:r>
+        <w:t xml:space="preserve">Open-source incident response pipelines backed by AI allow organizations to maintain their systems over time while their technology matures because of their adaptable design and clear capabilities. The activity of developer communities within open-source ecosystems leads to increased continuous </w:t>
+      </w:r>
+      <w:r>
+        <w:t>enhancement and security maintenance with added features. MongoDB provides its users with 40K+ GitHub repositories which contain a wealth of fixes along with plugins and extensions that organizations can use to boost database performance and conduct security optimizations as well as combine tools without complexity.</w:t>
+      </w:r>
+    </w:p>
+    <w:p>
+      <w:pPr>
+        <w:pStyle w:val="BodyText"/>
+        <w:rPr>
+          <w:lang w:val="en-US"/>
+        </w:rPr>
+      </w:pPr>
+      <w:r>
+        <w:rPr>
+          <w:lang w:val="en-US"/>
+        </w:rPr>
+        <w:t xml:space="preserve">The choice of open-source tools </w:t>
+      </w:r>
+      <w:r>
+        <w:rPr>
+          <w:lang w:val="en-US"/>
+        </w:rPr>
+        <w:t xml:space="preserve">like </w:t>
+      </w:r>
+      <w:r>
+        <w:rPr>
+          <w:lang w:val="en-US"/>
+        </w:rPr>
+        <w:t>MongoDB combined with FAISS and Auto-GPT not only cut operational expenses but simultaneously enable</w:t>
+      </w:r>
+      <w:r>
+        <w:rPr>
+          <w:lang w:val="en-US"/>
+        </w:rPr>
+        <w:t>s</w:t>
+      </w:r>
+      <w:r>
+        <w:rPr>
+          <w:lang w:val="en-US"/>
+        </w:rPr>
+        <w:t xml:space="preserve"> flexible architecture.</w:t>
+      </w:r>
+    </w:p>
+    <w:p>
+      <w:pPr>
+        <w:pStyle w:val="Heading2"/>
+        <w:tabs>
+          <w:tab w:val="clear" w:pos="32.15pt"/>
+          <w:tab w:val="num" w:pos="18pt"/>
+        </w:tabs>
+        <w:ind w:start="14.40pt"/>
+      </w:pPr>
+      <w:r>
+        <w:t>Limitations:</w:t>
+      </w:r>
+    </w:p>
+    <w:p>
+      <w:pPr>
+        <w:pStyle w:val="ListParagraph"/>
+        <w:numPr>
+          <w:ilvl w:val="0"/>
+          <w:numId w:val="60"/>
+        </w:numPr>
+        <w:jc w:val="both"/>
+        <w:rPr>
+          <w:i/>
+          <w:iCs/>
+        </w:rPr>
+      </w:pPr>
+      <w:r>
+        <w:rPr>
+          <w:i/>
+          <w:iCs/>
+        </w:rPr>
+        <w:t>Dependency on Historical Data Quality</w:t>
+      </w:r>
+    </w:p>
+    <w:p>
+      <w:pPr>
+        <w:pStyle w:val="BodyText"/>
+      </w:pPr>
+      <w:r>
+        <w:t xml:space="preserve">The system achieves its function </w:t>
+      </w:r>
+      <w:r>
+        <w:t xml:space="preserve">when the </w:t>
+      </w:r>
+      <w:r>
+        <w:t xml:space="preserve">historical incident information </w:t>
+      </w:r>
+      <w:r>
+        <w:t>meets the</w:t>
+      </w:r>
+      <w:r>
+        <w:t xml:space="preserve"> high quality and relevance. The system produces substandard solutions through artificial intelligence when it encounters inaccurate historical records that lack complete documentation of root causes and solutions. The pipeline faces reliability degradation when insufficient data validation and curation procedures are used because it could accidentally spread wrong information or outdated solutions.</w:t>
+      </w:r>
+    </w:p>
+    <w:p>
+      <w:pPr>
+        <w:pStyle w:val="ListParagraph"/>
+        <w:numPr>
+          <w:ilvl w:val="0"/>
+          <w:numId w:val="60"/>
+        </w:numPr>
+        <w:jc w:val="both"/>
+        <w:rPr>
+          <w:i/>
+          <w:iCs/>
+        </w:rPr>
+      </w:pPr>
+      <w:r>
+        <w:rPr>
+          <w:i/>
+          <w:iCs/>
+        </w:rPr>
+        <w:t>Vector Search Latency for Large Datasets</w:t>
+      </w:r>
+    </w:p>
+    <w:p>
+      <w:pPr>
+        <w:pStyle w:val="BodyText"/>
+      </w:pPr>
+      <w:r>
+        <w:t>The performance of FAISS suffers when dealing with incident logs that exceed 100K entries because search times become longer. Real-time incident resolution can be interrupted because of the delayed responses which result from brute-force indexing methods. The required performance optimizations involve using hierarchical navigable small-world (HNSW) indexing along with sharding to sustain scalability levels that do not result in decreased speed.</w:t>
+      </w:r>
+    </w:p>
+    <w:p/>
     <w:p>
       <w:pPr>
         <w:pStyle w:val="Heading5"/>
@@ -3327,88 +3960,6 @@
       </w:r>
       <w:r>
         <w:t>bered footnote on the first page.</w:t>
-      </w:r>
-    </w:p>
-    <w:p>
-      <w:pPr>
-        <w:pStyle w:val="Heading5"/>
-      </w:pPr>
-      <w:r>
-        <w:t>References</w:t>
-      </w:r>
-    </w:p>
-    <w:p>
-      <w:pPr>
-        <w:pStyle w:val="BodyText"/>
-      </w:pPr>
-      <w:r>
-        <w:t>The template will number citations consecutively within brackets [1]. The sentence punctuation follows the bracket [2]. Refer simply to the reference number, as in [3]—do not use “Ref. [3]” or “reference [3]” except at the beginning of a sentence: “Reference [3] was the first</w:t>
-      </w:r>
-      <w:r>
-        <w:rPr>
-          <w:lang w:val="en-US"/>
-        </w:rPr>
-        <w:t xml:space="preserve"> </w:t>
-      </w:r>
-      <w:r>
-        <w:t>...</w:t>
-      </w:r>
-      <w:r>
-        <w:t>”</w:t>
-      </w:r>
-    </w:p>
-    <w:p>
-      <w:pPr>
-        <w:pStyle w:val="BodyText"/>
-      </w:pPr>
-      <w:r>
-        <w:t>Number footnotes separately in superscripts. Place the actual footnote at the bottom of the column in which it was cited. Do not put footnotes in the</w:t>
-      </w:r>
-      <w:r>
-        <w:rPr>
-          <w:lang w:val="en-US"/>
-        </w:rPr>
-        <w:t xml:space="preserve"> abstract or</w:t>
-      </w:r>
-      <w:r>
-        <w:t xml:space="preserve"> reference list. Use letters for table footnotes.</w:t>
-      </w:r>
-    </w:p>
-    <w:p>
-      <w:pPr>
-        <w:pStyle w:val="BodyText"/>
-      </w:pPr>
-      <w:r>
-        <w:t>Unless there are six au</w:t>
-      </w:r>
-      <w:r>
-        <w:t>thors or more give all authors</w:t>
-      </w:r>
-      <w:r>
-        <w:rPr>
-          <w:lang w:val="en-US"/>
-        </w:rPr>
-        <w:t xml:space="preserve">’ </w:t>
-      </w:r>
-      <w:r>
-        <w:t xml:space="preserve">names; do not use “et al.”. Papers that have not been published, even if they have been submitted for publication, should be cited as “unpublished” [4]. Papers that have been accepted for publication should be cited as “in press” [5]. </w:t>
-      </w:r>
-      <w:r>
-        <w:t>Capitalize only the first word in a paper title, except for proper nouns and element symbols.</w:t>
-      </w:r>
-    </w:p>
-    <w:p>
-      <w:pPr>
-        <w:pStyle w:val="BodyText"/>
-      </w:pPr>
-      <w:r>
-        <w:t xml:space="preserve">For </w:t>
-      </w:r>
-      <w:r>
-        <w:t>papers</w:t>
-      </w:r>
-      <w:r>
-        <w:t xml:space="preserve"> published in translation journals, please give the English citation first, followed by the original foreign-language citation [6].</w:t>
       </w:r>
     </w:p>
     <w:p/>
@@ -3473,7 +4024,7 @@
               </w:tblGrid>
               <w:tr>
                 <w:trPr>
-                  <w:divId w:val="298732089"/>
+                  <w:divId w:val="645430422"/>
                   <w:tblCellSpacing w:w="0.75pt" w:type="dxa"/>
                 </w:trPr>
                 <w:tc>
@@ -3514,14 +4065,14 @@
                       <w:rPr>
                         <w:noProof/>
                       </w:rPr>
-                      <w:t>A. Froehlich, "Incident response automation: What it is and how it works," TechTarget, 22 Jan 2024. [Online]. Available: https://www.techtarget.com/searchsecurity/tip/Incident-response-automation-What-it-is-and-how-it-works. [Accessed 20 March 2025].</w:t>
+                      <w:t>C. IT, "Creating a Robust Incident Response Plan for Financial Cybersecurity," Charles IT, 30 May 2024. [Online]. Available: https://blog.charlesit.com/creating-a-robust-incident-response-plan-for-financial-cybersecurity. [Accessed 19 March 2025].</w:t>
                     </w:r>
                   </w:p>
                 </w:tc>
               </w:tr>
               <w:tr>
                 <w:trPr>
-                  <w:divId w:val="298732089"/>
+                  <w:divId w:val="645430422"/>
                   <w:tblCellSpacing w:w="0.75pt" w:type="dxa"/>
                 </w:trPr>
                 <w:tc>
@@ -3560,14 +4111,14 @@
                       <w:rPr>
                         <w:noProof/>
                       </w:rPr>
-                      <w:t>Restack, "Langchain Gpt-4 Tutorial," [Online]. Available: https://www.restack.io/docs/langchain-knowledge-gpt-4-tutorial-cat-ai. [Accessed 21 03 2025].</w:t>
+                      <w:t>A. Froehlich, "Incident response automation: What it is and how it works," TechTarget, 22 Jan 2024. [Online]. Available: https://www.techtarget.com/searchsecurity/tip/Incident-response-automation-What-it-is-and-how-it-works. [Accessed 20 March 2025].</w:t>
                     </w:r>
                   </w:p>
                 </w:tc>
               </w:tr>
               <w:tr>
                 <w:trPr>
-                  <w:divId w:val="298732089"/>
+                  <w:divId w:val="645430422"/>
                   <w:tblCellSpacing w:w="0.75pt" w:type="dxa"/>
                 </w:trPr>
                 <w:tc>
@@ -3606,7 +4157,60 @@
                       <w:rPr>
                         <w:noProof/>
                       </w:rPr>
-                      <w:t>"Creating a Robust Incident Response Plan for Financial Cybersecurity," Charles IT, 30 May 2024. [Online]. Available: https://blog.charlesit.com/creating-a-robust-incident-response-plan-for-financial-cybersecurity. [Accessed 19 March 2025].</w:t>
+                      <w:t>Restack, "Langchain Gpt-4 Tutorial," Restack, [Online]. Available: https://www.restack.io/docs/langchain-knowledge-gpt-4-tutorial-cat-ai. [Accessed 21 03 2025].</w:t>
+                    </w:r>
+                  </w:p>
+                </w:tc>
+              </w:tr>
+              <w:tr>
+                <w:trPr>
+                  <w:divId w:val="645430422"/>
+                  <w:tblCellSpacing w:w="0.75pt" w:type="dxa"/>
+                </w:trPr>
+                <w:tc>
+                  <w:tcPr>
+                    <w:tcW w:w="1.0%" w:type="pct"/>
+                    <w:hideMark/>
+                  </w:tcPr>
+                  <w:p>
+                    <w:pPr>
+                      <w:pStyle w:val="Bibliography"/>
+                      <w:rPr>
+                        <w:noProof/>
+                      </w:rPr>
+                    </w:pPr>
+                    <w:r>
+                      <w:rPr>
+                        <w:noProof/>
+                      </w:rPr>
+                      <w:t xml:space="preserve">[4] </w:t>
+                    </w:r>
+                  </w:p>
+                </w:tc>
+                <w:tc>
+                  <w:tcPr>
+                    <w:tcW w:w="0pt" w:type="auto"/>
+                    <w:hideMark/>
+                  </w:tcPr>
+                  <w:p>
+                    <w:pPr>
+                      <w:pStyle w:val="Bibliography"/>
+                      <w:rPr>
+                        <w:noProof/>
+                      </w:rPr>
+                    </w:pPr>
+                    <w:r>
+                      <w:rPr>
+                        <w:noProof/>
+                      </w:rPr>
+                      <w:t xml:space="preserve">M. University, "MongoDB Manual," MongoDB University, [Online]. Available: </w:t>
+                    </w:r>
+                    <w:r>
+                      <w:rPr>
+                        <w:noProof/>
+                      </w:rPr>
+                      <w:lastRenderedPageBreak/>
+                      <w:t>https://www.mongodb.com/docs/manual/. [Accessed 28 02 2025].</w:t>
                     </w:r>
                   </w:p>
                 </w:tc>
@@ -3614,7 +4218,7 @@
             </w:tbl>
             <w:p>
               <w:pPr>
-                <w:divId w:val="298732089"/>
+                <w:divId w:val="645430422"/>
                 <w:rPr>
                   <w:rFonts w:eastAsia="Times New Roman"/>
                   <w:noProof/>
@@ -3724,100 +4328,10 @@
       </w:r>
     </w:p>
     <w:p>
-      <w:r>
-        <w:rPr>
-          <w:noProof/>
-        </w:rPr>
-        <w:drawing>
-          <wp:anchor distT="0" distB="0" distL="114300" distR="114300" simplePos="0" relativeHeight="251657728" behindDoc="1" locked="0" layoutInCell="1" allowOverlap="1" wp14:anchorId="50A5432F" wp14:editId="6F0F41D4">
-            <wp:simplePos x="0" y="0"/>
-            <wp:positionH relativeFrom="margin">
-              <wp:align>left</wp:align>
-            </wp:positionH>
-            <wp:positionV relativeFrom="paragraph">
-              <wp:posOffset>251460</wp:posOffset>
-            </wp:positionV>
-            <wp:extent cx="3200400" cy="1143000"/>
-            <wp:effectExtent l="10795" t="5080" r="8255" b="13970"/>
-            <wp:wrapTight wrapText="bothSides">
-              <wp:wrapPolygon edited="0">
-                <wp:start x="-64" y="0"/>
-                <wp:lineTo x="-64" y="21600"/>
-                <wp:lineTo x="21664" y="21600"/>
-                <wp:lineTo x="21664" y="0"/>
-                <wp:lineTo x="-64" y="0"/>
-              </wp:wrapPolygon>
-            </wp:wrapTight>
-            <wp:docPr id="1" name="Text Box 8"/>
-            <wp:cNvGraphicFramePr>
-              <a:graphicFrameLocks xmlns:a="http://purl.oclc.org/ooxml/drawingml/main"/>
-            </wp:cNvGraphicFramePr>
-            <a:graphic xmlns:a="http://purl.oclc.org/ooxml/drawingml/main">
-              <a:graphicData uri="http://schemas.microsoft.com/office/word/2010/wordprocessingShape">
-                <wp:wsp>
-                  <wp:cNvSpPr txBox="1">
-                    <a:spLocks noChangeArrowheads="1"/>
-                  </wp:cNvSpPr>
-                  <wp:spPr bwMode="auto">
-                    <a:xfrm>
-                      <a:off x="0" y="0"/>
-                      <a:ext cx="3200400" cy="1143000"/>
-                    </a:xfrm>
-                    <a:prstGeom prst="rect">
-                      <a:avLst/>
-                    </a:prstGeom>
-                    <a:solidFill>
-                      <a:srgbClr val="FFFFFF"/>
-                    </a:solidFill>
-                    <a:ln w="9525">
-                      <a:solidFill>
-                        <a:srgbClr val="000000"/>
-                      </a:solidFill>
-                      <a:miter lim="800%"/>
-                      <a:headEnd/>
-                      <a:tailEnd/>
-                    </a:ln>
-                  </wp:spPr>
-                  <wp:txbx>
-                    <wne:txbxContent>
-                      <w:p>
-                        <w:pPr>
-                          <w:pStyle w:val="BodyText"/>
-                        </w:pPr>
-                        <w:r>
-                          <w:t>We suggest that you use a text box to insert a graphic (which is ideally a 300 dpi TIFF or EPS file, with all fonts embedded) because, in an MSW document, this method is somewhat more stable than directly inserting a picture.</w:t>
-                        </w:r>
-                      </w:p>
-                      <w:p>
-                        <w:pPr>
-                          <w:pStyle w:val="BodyText"/>
-                        </w:pPr>
-                        <w:r>
-                          <w:t>To have non-visible rules on your frame, use the MSWord “Format” pull-down menu, select Text Box &gt; Colors and Lines to choose No Fill and No Line.</w:t>
-                        </w:r>
-                      </w:p>
-                    </wne:txbxContent>
-                  </wp:txbx>
-                  <wp:bodyPr rot="0" vert="horz" wrap="square" lIns="91440" tIns="45720" rIns="91440" bIns="45720" anchor="t" anchorCtr="0" upright="1">
-                    <a:noAutofit/>
-                  </wp:bodyPr>
-                </wp:wsp>
-              </a:graphicData>
-            </a:graphic>
-            <wp14:sizeRelH relativeFrom="page">
-              <wp14:pctWidth>0%</wp14:pctWidth>
-            </wp14:sizeRelH>
-            <wp14:sizeRelV relativeFrom="page">
-              <wp14:pctHeight>0%</wp14:pctHeight>
-            </wp14:sizeRelV>
-          </wp:anchor>
-        </w:drawing>
-      </w:r>
-      <w:r>
-        <w:t xml:space="preserve">: </w:t>
-      </w:r>
-    </w:p>
-    <w:p/>
+      <w:pPr>
+        <w:jc w:val="both"/>
+      </w:pPr>
+    </w:p>
     <w:sectPr>
       <w:type w:val="continuous"/>
       <w:pgSz w:w="595.30pt" w:h="841.90pt" w:code="9"/>
@@ -4217,6 +4731,92 @@
     </w:lvl>
   </w:abstractNum>
   <w:abstractNum w:abstractNumId="11" w15:restartNumberingAfterBreak="0">
+    <w:nsid w:val="07BF555B"/>
+    <w:multiLevelType w:val="hybridMultilevel"/>
+    <w:tmpl w:val="B43AA390"/>
+    <w:lvl w:ilvl="0" w:tplc="4009000F">
+      <w:start w:val="1"/>
+      <w:numFmt w:val="decimal"/>
+      <w:lvlText w:val="%1."/>
+      <w:lvlJc w:val="start"/>
+      <w:pPr>
+        <w:ind w:start="36pt" w:hanging="18pt"/>
+      </w:pPr>
+    </w:lvl>
+    <w:lvl w:ilvl="1" w:tplc="40090019" w:tentative="1">
+      <w:start w:val="1"/>
+      <w:numFmt w:val="lowerLetter"/>
+      <w:lvlText w:val="%2."/>
+      <w:lvlJc w:val="start"/>
+      <w:pPr>
+        <w:ind w:start="72pt" w:hanging="18pt"/>
+      </w:pPr>
+    </w:lvl>
+    <w:lvl w:ilvl="2" w:tplc="4009001B" w:tentative="1">
+      <w:start w:val="1"/>
+      <w:numFmt w:val="lowerRoman"/>
+      <w:lvlText w:val="%3."/>
+      <w:lvlJc w:val="end"/>
+      <w:pPr>
+        <w:ind w:start="108pt" w:hanging="9pt"/>
+      </w:pPr>
+    </w:lvl>
+    <w:lvl w:ilvl="3" w:tplc="4009000F" w:tentative="1">
+      <w:start w:val="1"/>
+      <w:numFmt w:val="decimal"/>
+      <w:lvlText w:val="%4."/>
+      <w:lvlJc w:val="start"/>
+      <w:pPr>
+        <w:ind w:start="144pt" w:hanging="18pt"/>
+      </w:pPr>
+    </w:lvl>
+    <w:lvl w:ilvl="4" w:tplc="40090019" w:tentative="1">
+      <w:start w:val="1"/>
+      <w:numFmt w:val="lowerLetter"/>
+      <w:lvlText w:val="%5."/>
+      <w:lvlJc w:val="start"/>
+      <w:pPr>
+        <w:ind w:start="180pt" w:hanging="18pt"/>
+      </w:pPr>
+    </w:lvl>
+    <w:lvl w:ilvl="5" w:tplc="4009001B" w:tentative="1">
+      <w:start w:val="1"/>
+      <w:numFmt w:val="lowerRoman"/>
+      <w:lvlText w:val="%6."/>
+      <w:lvlJc w:val="end"/>
+      <w:pPr>
+        <w:ind w:start="216pt" w:hanging="9pt"/>
+      </w:pPr>
+    </w:lvl>
+    <w:lvl w:ilvl="6" w:tplc="4009000F" w:tentative="1">
+      <w:start w:val="1"/>
+      <w:numFmt w:val="decimal"/>
+      <w:lvlText w:val="%7."/>
+      <w:lvlJc w:val="start"/>
+      <w:pPr>
+        <w:ind w:start="252pt" w:hanging="18pt"/>
+      </w:pPr>
+    </w:lvl>
+    <w:lvl w:ilvl="7" w:tplc="40090019" w:tentative="1">
+      <w:start w:val="1"/>
+      <w:numFmt w:val="lowerLetter"/>
+      <w:lvlText w:val="%8."/>
+      <w:lvlJc w:val="start"/>
+      <w:pPr>
+        <w:ind w:start="288pt" w:hanging="18pt"/>
+      </w:pPr>
+    </w:lvl>
+    <w:lvl w:ilvl="8" w:tplc="4009001B" w:tentative="1">
+      <w:start w:val="1"/>
+      <w:numFmt w:val="lowerRoman"/>
+      <w:lvlText w:val="%9."/>
+      <w:lvlJc w:val="end"/>
+      <w:pPr>
+        <w:ind w:start="324pt" w:hanging="9pt"/>
+      </w:pPr>
+    </w:lvl>
+  </w:abstractNum>
+  <w:abstractNum w:abstractNumId="12" w15:restartNumberingAfterBreak="0">
     <w:nsid w:val="08AB3A5F"/>
     <w:multiLevelType w:val="hybridMultilevel"/>
     <w:tmpl w:val="32BA54D8"/>
@@ -4302,7 +4902,96 @@
       </w:pPr>
     </w:lvl>
   </w:abstractNum>
-  <w:abstractNum w:abstractNumId="12" w15:restartNumberingAfterBreak="0">
+  <w:abstractNum w:abstractNumId="13" w15:restartNumberingAfterBreak="0">
+    <w:nsid w:val="0AF87EA5"/>
+    <w:multiLevelType w:val="hybridMultilevel"/>
+    <w:tmpl w:val="BB3C9EE4"/>
+    <w:lvl w:ilvl="0" w:tplc="1C206ABA">
+      <w:start w:val="1"/>
+      <w:numFmt w:val="decimal"/>
+      <w:lvlText w:val="%1."/>
+      <w:lvlJc w:val="start"/>
+      <w:pPr>
+        <w:ind w:start="36pt" w:hanging="18pt"/>
+      </w:pPr>
+      <w:rPr>
+        <w:rFonts w:hint="default"/>
+      </w:rPr>
+    </w:lvl>
+    <w:lvl w:ilvl="1" w:tplc="40090019" w:tentative="1">
+      <w:start w:val="1"/>
+      <w:numFmt w:val="lowerLetter"/>
+      <w:lvlText w:val="%2."/>
+      <w:lvlJc w:val="start"/>
+      <w:pPr>
+        <w:ind w:start="72pt" w:hanging="18pt"/>
+      </w:pPr>
+    </w:lvl>
+    <w:lvl w:ilvl="2" w:tplc="4009001B" w:tentative="1">
+      <w:start w:val="1"/>
+      <w:numFmt w:val="lowerRoman"/>
+      <w:lvlText w:val="%3."/>
+      <w:lvlJc w:val="end"/>
+      <w:pPr>
+        <w:ind w:start="108pt" w:hanging="9pt"/>
+      </w:pPr>
+    </w:lvl>
+    <w:lvl w:ilvl="3" w:tplc="4009000F" w:tentative="1">
+      <w:start w:val="1"/>
+      <w:numFmt w:val="decimal"/>
+      <w:lvlText w:val="%4."/>
+      <w:lvlJc w:val="start"/>
+      <w:pPr>
+        <w:ind w:start="144pt" w:hanging="18pt"/>
+      </w:pPr>
+    </w:lvl>
+    <w:lvl w:ilvl="4" w:tplc="40090019" w:tentative="1">
+      <w:start w:val="1"/>
+      <w:numFmt w:val="lowerLetter"/>
+      <w:lvlText w:val="%5."/>
+      <w:lvlJc w:val="start"/>
+      <w:pPr>
+        <w:ind w:start="180pt" w:hanging="18pt"/>
+      </w:pPr>
+    </w:lvl>
+    <w:lvl w:ilvl="5" w:tplc="4009001B" w:tentative="1">
+      <w:start w:val="1"/>
+      <w:numFmt w:val="lowerRoman"/>
+      <w:lvlText w:val="%6."/>
+      <w:lvlJc w:val="end"/>
+      <w:pPr>
+        <w:ind w:start="216pt" w:hanging="9pt"/>
+      </w:pPr>
+    </w:lvl>
+    <w:lvl w:ilvl="6" w:tplc="4009000F" w:tentative="1">
+      <w:start w:val="1"/>
+      <w:numFmt w:val="decimal"/>
+      <w:lvlText w:val="%7."/>
+      <w:lvlJc w:val="start"/>
+      <w:pPr>
+        <w:ind w:start="252pt" w:hanging="18pt"/>
+      </w:pPr>
+    </w:lvl>
+    <w:lvl w:ilvl="7" w:tplc="40090019" w:tentative="1">
+      <w:start w:val="1"/>
+      <w:numFmt w:val="lowerLetter"/>
+      <w:lvlText w:val="%8."/>
+      <w:lvlJc w:val="start"/>
+      <w:pPr>
+        <w:ind w:start="288pt" w:hanging="18pt"/>
+      </w:pPr>
+    </w:lvl>
+    <w:lvl w:ilvl="8" w:tplc="4009001B" w:tentative="1">
+      <w:start w:val="1"/>
+      <w:numFmt w:val="lowerRoman"/>
+      <w:lvlText w:val="%9."/>
+      <w:lvlJc w:val="end"/>
+      <w:pPr>
+        <w:ind w:start="324pt" w:hanging="9pt"/>
+      </w:pPr>
+    </w:lvl>
+  </w:abstractNum>
+  <w:abstractNum w:abstractNumId="14" w15:restartNumberingAfterBreak="0">
     <w:nsid w:val="1295188A"/>
     <w:multiLevelType w:val="hybridMultilevel"/>
     <w:tmpl w:val="40EE5774"/>
@@ -4391,7 +5080,7 @@
       </w:pPr>
     </w:lvl>
   </w:abstractNum>
-  <w:abstractNum w:abstractNumId="13" w15:restartNumberingAfterBreak="0">
+  <w:abstractNum w:abstractNumId="15" w15:restartNumberingAfterBreak="0">
     <w:nsid w:val="14D277E5"/>
     <w:multiLevelType w:val="hybridMultilevel"/>
     <w:tmpl w:val="AA6C8548"/>
@@ -4477,7 +5166,7 @@
       </w:pPr>
     </w:lvl>
   </w:abstractNum>
-  <w:abstractNum w:abstractNumId="14" w15:restartNumberingAfterBreak="0">
+  <w:abstractNum w:abstractNumId="16" w15:restartNumberingAfterBreak="0">
     <w:nsid w:val="1E177E97"/>
     <w:multiLevelType w:val="hybridMultilevel"/>
     <w:tmpl w:val="A6463BCE"/>
@@ -4563,7 +5252,7 @@
       </w:pPr>
     </w:lvl>
   </w:abstractNum>
-  <w:abstractNum w:abstractNumId="15" w15:restartNumberingAfterBreak="0">
+  <w:abstractNum w:abstractNumId="17" w15:restartNumberingAfterBreak="0">
     <w:nsid w:val="20AF0333"/>
     <w:multiLevelType w:val="hybridMultilevel"/>
     <w:tmpl w:val="CB0E7F4E"/>
@@ -4705,7 +5394,7 @@
       </w:rPr>
     </w:lvl>
   </w:abstractNum>
-  <w:abstractNum w:abstractNumId="16" w15:restartNumberingAfterBreak="0">
+  <w:abstractNum w:abstractNumId="18" w15:restartNumberingAfterBreak="0">
     <w:nsid w:val="23B5090E"/>
     <w:multiLevelType w:val="hybridMultilevel"/>
     <w:tmpl w:val="B3600D48"/>
@@ -4794,7 +5483,7 @@
       </w:pPr>
     </w:lvl>
   </w:abstractNum>
-  <w:abstractNum w:abstractNumId="17" w15:restartNumberingAfterBreak="0">
+  <w:abstractNum w:abstractNumId="19" w15:restartNumberingAfterBreak="0">
     <w:nsid w:val="26FE1FCF"/>
     <w:multiLevelType w:val="hybridMultilevel"/>
     <w:tmpl w:val="33826962"/>
@@ -4955,7 +5644,7 @@
       </w:rPr>
     </w:lvl>
   </w:abstractNum>
-  <w:abstractNum w:abstractNumId="18" w15:restartNumberingAfterBreak="0">
+  <w:abstractNum w:abstractNumId="20" w15:restartNumberingAfterBreak="0">
     <w:nsid w:val="34F30C43"/>
     <w:multiLevelType w:val="hybridMultilevel"/>
     <w:tmpl w:val="E132D7F4"/>
@@ -5044,7 +5733,7 @@
       </w:pPr>
     </w:lvl>
   </w:abstractNum>
-  <w:abstractNum w:abstractNumId="19" w15:restartNumberingAfterBreak="0">
+  <w:abstractNum w:abstractNumId="21" w15:restartNumberingAfterBreak="0">
     <w:nsid w:val="37660336"/>
     <w:multiLevelType w:val="hybridMultilevel"/>
     <w:tmpl w:val="754EAC84"/>
@@ -5185,7 +5874,7 @@
       </w:rPr>
     </w:lvl>
   </w:abstractNum>
-  <w:abstractNum w:abstractNumId="20" w15:restartNumberingAfterBreak="0">
+  <w:abstractNum w:abstractNumId="22" w15:restartNumberingAfterBreak="0">
     <w:nsid w:val="38A140AC"/>
     <w:multiLevelType w:val="hybridMultilevel"/>
     <w:tmpl w:val="1870E17E"/>
@@ -5275,7 +5964,7 @@
       </w:pPr>
     </w:lvl>
   </w:abstractNum>
-  <w:abstractNum w:abstractNumId="21" w15:restartNumberingAfterBreak="0">
+  <w:abstractNum w:abstractNumId="23" w15:restartNumberingAfterBreak="0">
     <w:nsid w:val="39E54FC6"/>
     <w:multiLevelType w:val="singleLevel"/>
     <w:tmpl w:val="5B7288D4"/>
@@ -5295,7 +5984,7 @@
       </w:rPr>
     </w:lvl>
   </w:abstractNum>
-  <w:abstractNum w:abstractNumId="22" w15:restartNumberingAfterBreak="0">
+  <w:abstractNum w:abstractNumId="24" w15:restartNumberingAfterBreak="0">
     <w:nsid w:val="4189603E"/>
     <w:multiLevelType w:val="multilevel"/>
     <w:tmpl w:val="0AB06E12"/>
@@ -5339,9 +6028,9 @@
       <w:lvlJc w:val="start"/>
       <w:pPr>
         <w:tabs>
-          <w:tab w:val="num" w:pos="18pt"/>
+          <w:tab w:val="num" w:pos="32.15pt"/>
         </w:tabs>
-        <w:ind w:start="14.40pt" w:hanging="14.40pt"/>
+        <w:ind w:start="28.55pt" w:hanging="14.40pt"/>
       </w:pPr>
       <w:rPr>
         <w:rFonts w:ascii="Times New Roman" w:hAnsi="Times New Roman" w:cs="Times New Roman" w:hint="default"/>
@@ -5502,7 +6191,7 @@
       </w:rPr>
     </w:lvl>
   </w:abstractNum>
-  <w:abstractNum w:abstractNumId="23" w15:restartNumberingAfterBreak="0">
+  <w:abstractNum w:abstractNumId="25" w15:restartNumberingAfterBreak="0">
     <w:nsid w:val="493C3F76"/>
     <w:multiLevelType w:val="hybridMultilevel"/>
     <w:tmpl w:val="9A9E418C"/>
@@ -5613,7 +6302,7 @@
       </w:pPr>
     </w:lvl>
   </w:abstractNum>
-  <w:abstractNum w:abstractNumId="24" w15:restartNumberingAfterBreak="0">
+  <w:abstractNum w:abstractNumId="26" w15:restartNumberingAfterBreak="0">
     <w:nsid w:val="52CA544A"/>
     <w:multiLevelType w:val="singleLevel"/>
     <w:tmpl w:val="AED6D67E"/>
@@ -5640,7 +6329,7 @@
       </w:rPr>
     </w:lvl>
   </w:abstractNum>
-  <w:abstractNum w:abstractNumId="25" w15:restartNumberingAfterBreak="0">
+  <w:abstractNum w:abstractNumId="27" w15:restartNumberingAfterBreak="0">
     <w:nsid w:val="641969BE"/>
     <w:multiLevelType w:val="hybridMultilevel"/>
     <w:tmpl w:val="07E2C5EA"/>
@@ -5729,7 +6418,7 @@
       </w:pPr>
     </w:lvl>
   </w:abstractNum>
-  <w:abstractNum w:abstractNumId="26" w15:restartNumberingAfterBreak="0">
+  <w:abstractNum w:abstractNumId="28" w15:restartNumberingAfterBreak="0">
     <w:nsid w:val="64EB4B28"/>
     <w:multiLevelType w:val="hybridMultilevel"/>
     <w:tmpl w:val="6D6064AC"/>
@@ -5815,7 +6504,7 @@
       </w:pPr>
     </w:lvl>
   </w:abstractNum>
-  <w:abstractNum w:abstractNumId="27" w15:restartNumberingAfterBreak="0">
+  <w:abstractNum w:abstractNumId="29" w15:restartNumberingAfterBreak="0">
     <w:nsid w:val="670A4ACF"/>
     <w:multiLevelType w:val="hybridMultilevel"/>
     <w:tmpl w:val="7436DC18"/>
@@ -5928,7 +6617,7 @@
       </w:rPr>
     </w:lvl>
   </w:abstractNum>
-  <w:abstractNum w:abstractNumId="28" w15:restartNumberingAfterBreak="0">
+  <w:abstractNum w:abstractNumId="30" w15:restartNumberingAfterBreak="0">
     <w:nsid w:val="69FC2E91"/>
     <w:multiLevelType w:val="multilevel"/>
     <w:tmpl w:val="577227B6"/>
@@ -6077,7 +6766,7 @@
       </w:rPr>
     </w:lvl>
   </w:abstractNum>
-  <w:abstractNum w:abstractNumId="29" w15:restartNumberingAfterBreak="0">
+  <w:abstractNum w:abstractNumId="31" w15:restartNumberingAfterBreak="0">
     <w:nsid w:val="6B5C6D9F"/>
     <w:multiLevelType w:val="multilevel"/>
     <w:tmpl w:val="8A9267C6"/>
@@ -6226,7 +6915,7 @@
       </w:rPr>
     </w:lvl>
   </w:abstractNum>
-  <w:abstractNum w:abstractNumId="30" w15:restartNumberingAfterBreak="0">
+  <w:abstractNum w:abstractNumId="32" w15:restartNumberingAfterBreak="0">
     <w:nsid w:val="6C402C58"/>
     <w:multiLevelType w:val="hybridMultilevel"/>
     <w:tmpl w:val="9A1CA078"/>
@@ -6371,7 +7060,93 @@
       </w:rPr>
     </w:lvl>
   </w:abstractNum>
-  <w:abstractNum w:abstractNumId="31" w15:restartNumberingAfterBreak="0">
+  <w:abstractNum w:abstractNumId="33" w15:restartNumberingAfterBreak="0">
+    <w:nsid w:val="6C4D07E0"/>
+    <w:multiLevelType w:val="hybridMultilevel"/>
+    <w:tmpl w:val="BCF6BDF8"/>
+    <w:lvl w:ilvl="0" w:tplc="4009000F">
+      <w:start w:val="1"/>
+      <w:numFmt w:val="decimal"/>
+      <w:lvlText w:val="%1."/>
+      <w:lvlJc w:val="start"/>
+      <w:pPr>
+        <w:ind w:start="36pt" w:hanging="18pt"/>
+      </w:pPr>
+    </w:lvl>
+    <w:lvl w:ilvl="1" w:tplc="40090019" w:tentative="1">
+      <w:start w:val="1"/>
+      <w:numFmt w:val="lowerLetter"/>
+      <w:lvlText w:val="%2."/>
+      <w:lvlJc w:val="start"/>
+      <w:pPr>
+        <w:ind w:start="72pt" w:hanging="18pt"/>
+      </w:pPr>
+    </w:lvl>
+    <w:lvl w:ilvl="2" w:tplc="4009001B" w:tentative="1">
+      <w:start w:val="1"/>
+      <w:numFmt w:val="lowerRoman"/>
+      <w:lvlText w:val="%3."/>
+      <w:lvlJc w:val="end"/>
+      <w:pPr>
+        <w:ind w:start="108pt" w:hanging="9pt"/>
+      </w:pPr>
+    </w:lvl>
+    <w:lvl w:ilvl="3" w:tplc="4009000F" w:tentative="1">
+      <w:start w:val="1"/>
+      <w:numFmt w:val="decimal"/>
+      <w:lvlText w:val="%4."/>
+      <w:lvlJc w:val="start"/>
+      <w:pPr>
+        <w:ind w:start="144pt" w:hanging="18pt"/>
+      </w:pPr>
+    </w:lvl>
+    <w:lvl w:ilvl="4" w:tplc="40090019" w:tentative="1">
+      <w:start w:val="1"/>
+      <w:numFmt w:val="lowerLetter"/>
+      <w:lvlText w:val="%5."/>
+      <w:lvlJc w:val="start"/>
+      <w:pPr>
+        <w:ind w:start="180pt" w:hanging="18pt"/>
+      </w:pPr>
+    </w:lvl>
+    <w:lvl w:ilvl="5" w:tplc="4009001B" w:tentative="1">
+      <w:start w:val="1"/>
+      <w:numFmt w:val="lowerRoman"/>
+      <w:lvlText w:val="%6."/>
+      <w:lvlJc w:val="end"/>
+      <w:pPr>
+        <w:ind w:start="216pt" w:hanging="9pt"/>
+      </w:pPr>
+    </w:lvl>
+    <w:lvl w:ilvl="6" w:tplc="4009000F" w:tentative="1">
+      <w:start w:val="1"/>
+      <w:numFmt w:val="decimal"/>
+      <w:lvlText w:val="%7."/>
+      <w:lvlJc w:val="start"/>
+      <w:pPr>
+        <w:ind w:start="252pt" w:hanging="18pt"/>
+      </w:pPr>
+    </w:lvl>
+    <w:lvl w:ilvl="7" w:tplc="40090019" w:tentative="1">
+      <w:start w:val="1"/>
+      <w:numFmt w:val="lowerLetter"/>
+      <w:lvlText w:val="%8."/>
+      <w:lvlJc w:val="start"/>
+      <w:pPr>
+        <w:ind w:start="288pt" w:hanging="18pt"/>
+      </w:pPr>
+    </w:lvl>
+    <w:lvl w:ilvl="8" w:tplc="4009001B" w:tentative="1">
+      <w:start w:val="1"/>
+      <w:numFmt w:val="lowerRoman"/>
+      <w:lvlText w:val="%9."/>
+      <w:lvlJc w:val="end"/>
+      <w:pPr>
+        <w:ind w:start="324pt" w:hanging="9pt"/>
+      </w:pPr>
+    </w:lvl>
+  </w:abstractNum>
+  <w:abstractNum w:abstractNumId="34" w15:restartNumberingAfterBreak="0">
     <w:nsid w:val="6CD32DA8"/>
     <w:multiLevelType w:val="singleLevel"/>
     <w:tmpl w:val="166470C2"/>
@@ -6397,7 +7172,7 @@
       </w:rPr>
     </w:lvl>
   </w:abstractNum>
-  <w:abstractNum w:abstractNumId="32" w15:restartNumberingAfterBreak="0">
+  <w:abstractNum w:abstractNumId="35" w15:restartNumberingAfterBreak="0">
     <w:nsid w:val="6E5B65AA"/>
     <w:multiLevelType w:val="hybridMultilevel"/>
     <w:tmpl w:val="0F56C99E"/>
@@ -6510,7 +7285,7 @@
       </w:rPr>
     </w:lvl>
   </w:abstractNum>
-  <w:abstractNum w:abstractNumId="33" w15:restartNumberingAfterBreak="0">
+  <w:abstractNum w:abstractNumId="36" w15:restartNumberingAfterBreak="0">
     <w:nsid w:val="7A0F76AE"/>
     <w:multiLevelType w:val="hybridMultilevel"/>
     <w:tmpl w:val="8494BA28"/>
@@ -6597,40 +7372,40 @@
     </w:lvl>
   </w:abstractNum>
   <w:num w:numId="1" w16cid:durableId="1369909383">
+    <w:abstractNumId w:val="21"/>
+  </w:num>
+  <w:num w:numId="2" w16cid:durableId="568543031">
+    <w:abstractNumId w:val="32"/>
+  </w:num>
+  <w:num w:numId="3" w16cid:durableId="1207790780">
     <w:abstractNumId w:val="19"/>
   </w:num>
-  <w:num w:numId="2" w16cid:durableId="568543031">
-    <w:abstractNumId w:val="30"/>
+  <w:num w:numId="4" w16cid:durableId="629168631">
+    <w:abstractNumId w:val="24"/>
   </w:num>
-  <w:num w:numId="3" w16cid:durableId="1207790780">
+  <w:num w:numId="5" w16cid:durableId="1032806882">
+    <w:abstractNumId w:val="24"/>
+  </w:num>
+  <w:num w:numId="6" w16cid:durableId="1614826021">
+    <w:abstractNumId w:val="24"/>
+  </w:num>
+  <w:num w:numId="7" w16cid:durableId="1871990542">
+    <w:abstractNumId w:val="24"/>
+  </w:num>
+  <w:num w:numId="8" w16cid:durableId="2088458160">
+    <w:abstractNumId w:val="26"/>
+  </w:num>
+  <w:num w:numId="9" w16cid:durableId="231694775">
+    <w:abstractNumId w:val="34"/>
+  </w:num>
+  <w:num w:numId="10" w16cid:durableId="2126189682">
+    <w:abstractNumId w:val="23"/>
+  </w:num>
+  <w:num w:numId="11" w16cid:durableId="771515552">
     <w:abstractNumId w:val="17"/>
   </w:num>
-  <w:num w:numId="4" w16cid:durableId="629168631">
-    <w:abstractNumId w:val="22"/>
-  </w:num>
-  <w:num w:numId="5" w16cid:durableId="1032806882">
-    <w:abstractNumId w:val="22"/>
-  </w:num>
-  <w:num w:numId="6" w16cid:durableId="1614826021">
-    <w:abstractNumId w:val="22"/>
-  </w:num>
-  <w:num w:numId="7" w16cid:durableId="1871990542">
-    <w:abstractNumId w:val="22"/>
-  </w:num>
-  <w:num w:numId="8" w16cid:durableId="2088458160">
-    <w:abstractNumId w:val="24"/>
-  </w:num>
-  <w:num w:numId="9" w16cid:durableId="231694775">
-    <w:abstractNumId w:val="31"/>
-  </w:num>
-  <w:num w:numId="10" w16cid:durableId="2126189682">
-    <w:abstractNumId w:val="21"/>
-  </w:num>
-  <w:num w:numId="11" w16cid:durableId="771515552">
-    <w:abstractNumId w:val="15"/>
-  </w:num>
   <w:num w:numId="12" w16cid:durableId="1603688421">
-    <w:abstractNumId w:val="14"/>
+    <w:abstractNumId w:val="16"/>
   </w:num>
   <w:num w:numId="13" w16cid:durableId="308025467">
     <w:abstractNumId w:val="0"/>
@@ -6666,85 +7441,115 @@
     <w:abstractNumId w:val="1"/>
   </w:num>
   <w:num w:numId="24" w16cid:durableId="276639338">
-    <w:abstractNumId w:val="23"/>
+    <w:abstractNumId w:val="25"/>
   </w:num>
   <w:num w:numId="25" w16cid:durableId="514421562">
+    <w:abstractNumId w:val="24"/>
+  </w:num>
+  <w:num w:numId="26" w16cid:durableId="2067072223">
+    <w:abstractNumId w:val="14"/>
+  </w:num>
+  <w:num w:numId="27" w16cid:durableId="1547983587">
+    <w:abstractNumId w:val="27"/>
+  </w:num>
+  <w:num w:numId="28" w16cid:durableId="149712953">
+    <w:abstractNumId w:val="24"/>
+  </w:num>
+  <w:num w:numId="29" w16cid:durableId="1575581858">
+    <w:abstractNumId w:val="30"/>
+  </w:num>
+  <w:num w:numId="30" w16cid:durableId="513348724">
+    <w:abstractNumId w:val="24"/>
+  </w:num>
+  <w:num w:numId="31" w16cid:durableId="1038701236">
+    <w:abstractNumId w:val="24"/>
+  </w:num>
+  <w:num w:numId="32" w16cid:durableId="275798962">
+    <w:abstractNumId w:val="24"/>
+  </w:num>
+  <w:num w:numId="33" w16cid:durableId="621502169">
+    <w:abstractNumId w:val="24"/>
+  </w:num>
+  <w:num w:numId="34" w16cid:durableId="1209489022">
+    <w:abstractNumId w:val="24"/>
+  </w:num>
+  <w:num w:numId="35" w16cid:durableId="1067613619">
+    <w:abstractNumId w:val="24"/>
+  </w:num>
+  <w:num w:numId="36" w16cid:durableId="1441299288">
+    <w:abstractNumId w:val="24"/>
+  </w:num>
+  <w:num w:numId="37" w16cid:durableId="1499345084">
+    <w:abstractNumId w:val="31"/>
+  </w:num>
+  <w:num w:numId="38" w16cid:durableId="1640262533">
+    <w:abstractNumId w:val="18"/>
+  </w:num>
+  <w:num w:numId="39" w16cid:durableId="689531996">
+    <w:abstractNumId w:val="24"/>
+  </w:num>
+  <w:num w:numId="40" w16cid:durableId="1081374338">
+    <w:abstractNumId w:val="24"/>
+  </w:num>
+  <w:num w:numId="41" w16cid:durableId="932396965">
+    <w:abstractNumId w:val="24"/>
+  </w:num>
+  <w:num w:numId="42" w16cid:durableId="189877376">
+    <w:abstractNumId w:val="12"/>
+  </w:num>
+  <w:num w:numId="43" w16cid:durableId="1326932394">
+    <w:abstractNumId w:val="15"/>
+  </w:num>
+  <w:num w:numId="44" w16cid:durableId="642077440">
+    <w:abstractNumId w:val="28"/>
+  </w:num>
+  <w:num w:numId="45" w16cid:durableId="1114442574">
+    <w:abstractNumId w:val="20"/>
+  </w:num>
+  <w:num w:numId="46" w16cid:durableId="958100947">
+    <w:abstractNumId w:val="29"/>
+  </w:num>
+  <w:num w:numId="47" w16cid:durableId="359940680">
+    <w:abstractNumId w:val="36"/>
+  </w:num>
+  <w:num w:numId="48" w16cid:durableId="516235175">
     <w:abstractNumId w:val="22"/>
   </w:num>
-  <w:num w:numId="26" w16cid:durableId="2067072223">
-    <w:abstractNumId w:val="12"/>
+  <w:num w:numId="49" w16cid:durableId="2099400016">
+    <w:abstractNumId w:val="24"/>
   </w:num>
-  <w:num w:numId="27" w16cid:durableId="1547983587">
-    <w:abstractNumId w:val="25"/>
+  <w:num w:numId="50" w16cid:durableId="2003508041">
+    <w:abstractNumId w:val="35"/>
   </w:num>
-  <w:num w:numId="28" w16cid:durableId="149712953">
-    <w:abstractNumId w:val="22"/>
+  <w:num w:numId="51" w16cid:durableId="283854222">
+    <w:abstractNumId w:val="24"/>
   </w:num>
-  <w:num w:numId="29" w16cid:durableId="1575581858">
-    <w:abstractNumId w:val="28"/>
-  </w:num>
-  <w:num w:numId="30" w16cid:durableId="513348724">
-    <w:abstractNumId w:val="22"/>
-  </w:num>
-  <w:num w:numId="31" w16cid:durableId="1038701236">
-    <w:abstractNumId w:val="22"/>
-  </w:num>
-  <w:num w:numId="32" w16cid:durableId="275798962">
-    <w:abstractNumId w:val="22"/>
-  </w:num>
-  <w:num w:numId="33" w16cid:durableId="621502169">
-    <w:abstractNumId w:val="22"/>
-  </w:num>
-  <w:num w:numId="34" w16cid:durableId="1209489022">
-    <w:abstractNumId w:val="22"/>
-  </w:num>
-  <w:num w:numId="35" w16cid:durableId="1067613619">
-    <w:abstractNumId w:val="22"/>
-  </w:num>
-  <w:num w:numId="36" w16cid:durableId="1441299288">
-    <w:abstractNumId w:val="22"/>
-  </w:num>
-  <w:num w:numId="37" w16cid:durableId="1499345084">
-    <w:abstractNumId w:val="29"/>
-  </w:num>
-  <w:num w:numId="38" w16cid:durableId="1640262533">
-    <w:abstractNumId w:val="16"/>
-  </w:num>
-  <w:num w:numId="39" w16cid:durableId="689531996">
-    <w:abstractNumId w:val="22"/>
-  </w:num>
-  <w:num w:numId="40" w16cid:durableId="1081374338">
-    <w:abstractNumId w:val="22"/>
-  </w:num>
-  <w:num w:numId="41" w16cid:durableId="932396965">
-    <w:abstractNumId w:val="22"/>
-  </w:num>
-  <w:num w:numId="42" w16cid:durableId="189877376">
-    <w:abstractNumId w:val="11"/>
-  </w:num>
-  <w:num w:numId="43" w16cid:durableId="1326932394">
+  <w:num w:numId="52" w16cid:durableId="1918200312">
     <w:abstractNumId w:val="13"/>
   </w:num>
-  <w:num w:numId="44" w16cid:durableId="642077440">
-    <w:abstractNumId w:val="26"/>
+  <w:num w:numId="53" w16cid:durableId="809130460">
+    <w:abstractNumId w:val="24"/>
   </w:num>
-  <w:num w:numId="45" w16cid:durableId="1114442574">
-    <w:abstractNumId w:val="18"/>
+  <w:num w:numId="54" w16cid:durableId="1418212054">
+    <w:abstractNumId w:val="24"/>
   </w:num>
-  <w:num w:numId="46" w16cid:durableId="958100947">
-    <w:abstractNumId w:val="27"/>
+  <w:num w:numId="55" w16cid:durableId="802190857">
+    <w:abstractNumId w:val="24"/>
   </w:num>
-  <w:num w:numId="47" w16cid:durableId="359940680">
+  <w:num w:numId="56" w16cid:durableId="1908950208">
+    <w:abstractNumId w:val="24"/>
+  </w:num>
+  <w:num w:numId="57" w16cid:durableId="279846490">
+    <w:abstractNumId w:val="24"/>
+  </w:num>
+  <w:num w:numId="58" w16cid:durableId="1089423282">
+    <w:abstractNumId w:val="24"/>
+  </w:num>
+  <w:num w:numId="59" w16cid:durableId="1570312795">
     <w:abstractNumId w:val="33"/>
   </w:num>
-  <w:num w:numId="48" w16cid:durableId="516235175">
-    <w:abstractNumId w:val="20"/>
-  </w:num>
-  <w:num w:numId="49" w16cid:durableId="2099400016">
-    <w:abstractNumId w:val="22"/>
-  </w:num>
-  <w:num w:numId="50" w16cid:durableId="2003508041">
-    <w:abstractNumId w:val="32"/>
+  <w:num w:numId="60" w16cid:durableId="1861965866">
+    <w:abstractNumId w:val="11"/>
   </w:num>
 </w:numbering>
 </file>
@@ -7109,12 +7914,7 @@
         <w:ilvl w:val="2"/>
         <w:numId w:val="4"/>
       </w:numPr>
-      <w:tabs>
-        <w:tab w:val="clear" w:pos="67.60pt"/>
-        <w:tab w:val="num" w:pos="27pt"/>
-      </w:tabs>
       <w:spacing w:line="12pt" w:lineRule="exact"/>
-      <w:ind w:firstLine="14.40pt"/>
       <w:jc w:val="both"/>
       <w:outlineLvl w:val="2"/>
     </w:pPr>
@@ -7137,11 +7937,9 @@
         <w:numId w:val="4"/>
       </w:numPr>
       <w:tabs>
-        <w:tab w:val="clear" w:pos="31.50pt"/>
         <w:tab w:val="start" w:pos="36pt"/>
       </w:tabs>
       <w:spacing w:before="2pt" w:after="2pt"/>
-      <w:ind w:firstLine="25.20pt"/>
       <w:jc w:val="both"/>
       <w:outlineLvl w:val="3"/>
     </w:pPr>
@@ -7939,9 +8737,31 @@
     <b:RefOrder>2</b:RefOrder>
   </b:Source>
   <b:Source>
+    <b:Tag>Mon25</b:Tag>
+    <b:SourceType>InternetSite</b:SourceType>
+    <b:Guid>{746DBC85-9F02-4619-BDB4-C1594ACCC6C0}</b:Guid>
+    <b:Author>
+      <b:Author>
+        <b:NameList>
+          <b:Person>
+            <b:Last>University</b:Last>
+            <b:First>MongoDB</b:First>
+          </b:Person>
+        </b:NameList>
+      </b:Author>
+    </b:Author>
+    <b:Title>MongoDB Manual</b:Title>
+    <b:ProductionCompany>MongoDB University</b:ProductionCompany>
+    <b:YearAccessed>2025</b:YearAccessed>
+    <b:MonthAccessed>02</b:MonthAccessed>
+    <b:DayAccessed>28</b:DayAccessed>
+    <b:URL>https://www.mongodb.com/docs/manual/</b:URL>
+    <b:RefOrder>4</b:RefOrder>
+  </b:Source>
+  <b:Source>
     <b:Tag>Cre24</b:Tag>
     <b:SourceType>InternetSite</b:SourceType>
-    <b:Guid>{F981F563-3AE4-455D-9405-17DFE609586C}</b:Guid>
+    <b:Guid>{C0286CDB-9CE4-4C59-8DCA-5403DA4D93E7}</b:Guid>
     <b:Title>Creating a Robust Incident Response Plan for Financial Cybersecurity</b:Title>
     <b:ProductionCompany>Charles IT</b:ProductionCompany>
     <b:Year>2024</b:Year>
@@ -7951,12 +8771,22 @@
     <b:MonthAccessed>March</b:MonthAccessed>
     <b:DayAccessed>19</b:DayAccessed>
     <b:URL>https://blog.charlesit.com/creating-a-robust-incident-response-plan-for-financial-cybersecurity</b:URL>
+    <b:Author>
+      <b:Author>
+        <b:NameList>
+          <b:Person>
+            <b:Last>IT</b:Last>
+            <b:First>Charles</b:First>
+          </b:Person>
+        </b:NameList>
+      </b:Author>
+    </b:Author>
     <b:RefOrder>1</b:RefOrder>
   </b:Source>
   <b:Source>
     <b:Tag>Res25</b:Tag>
     <b:SourceType>InternetSite</b:SourceType>
-    <b:Guid>{6F50EB4E-3D3F-4E68-924A-7B4E6E8C2640}</b:Guid>
+    <b:Guid>{08BC8404-6F1F-4211-8953-A3A5F768E2DE}</b:Guid>
     <b:Author>
       <b:Author>
         <b:NameList>
@@ -7967,6 +8797,7 @@
       </b:Author>
     </b:Author>
     <b:Title>Langchain Gpt-4 Tutorial</b:Title>
+    <b:ProductionCompany>Restack</b:ProductionCompany>
     <b:YearAccessed>2025</b:YearAccessed>
     <b:MonthAccessed>03</b:MonthAccessed>
     <b:DayAccessed>21</b:DayAccessed>
@@ -7977,7 +8808,7 @@
 </file>
 
 <file path=customXml/itemProps1.xml><?xml version="1.0" encoding="utf-8"?>
-<ds:datastoreItem xmlns:ds="http://purl.oclc.org/ooxml/officeDocument/customXml" ds:itemID="{8E1318A8-9B96-4505-A652-088C0666A180}">
+<ds:datastoreItem xmlns:ds="http://purl.oclc.org/ooxml/officeDocument/customXml" ds:itemID="{9E939E1D-EAC6-40E9-8278-CB99A3A69137}">
   <ds:schemaRefs>
     <ds:schemaRef ds:uri="http://schemas.openxmlformats.org/officeDocument/2006/bibliography"/>
   </ds:schemaRefs>

</xml_diff>